<commit_message>
run kernel by language S
</commit_message>
<xml_diff>
--- a/arm-inux.docx
+++ b/arm-inux.docx
@@ -8043,11 +8043,19 @@
         </w:rPr>
         <w:t xml:space="preserve">• </w:t>
       </w:r>
+      <w:proofErr w:type="spellStart"/>
       <w:r>
         <w:rPr>
           <w:rStyle w:val="fontstyle21"/>
         </w:rPr>
-        <w:t>freq(ARMCLK) = 1000 MHz</w:t>
+        <w:t>freq</w:t>
+      </w:r>
+      <w:proofErr w:type="spellEnd"/>
+      <w:r>
+        <w:rPr>
+          <w:rStyle w:val="fontstyle21"/>
+        </w:rPr>
+        <w:t>(ARMCLK) = 1000 MHz</w:t>
       </w:r>
       <w:r>
         <w:rPr>
@@ -8064,11 +8072,19 @@
         </w:rPr>
         <w:t xml:space="preserve">• </w:t>
       </w:r>
+      <w:proofErr w:type="spellStart"/>
       <w:r>
         <w:rPr>
           <w:rStyle w:val="fontstyle21"/>
         </w:rPr>
-        <w:t>freq(HCLK_MSYS) = 200 MHz</w:t>
+        <w:t>freq</w:t>
+      </w:r>
+      <w:proofErr w:type="spellEnd"/>
+      <w:r>
+        <w:rPr>
+          <w:rStyle w:val="fontstyle21"/>
+        </w:rPr>
+        <w:t>(HCLK_MSYS) = 200 MHz</w:t>
       </w:r>
       <w:r>
         <w:rPr>
@@ -8085,11 +8101,19 @@
         </w:rPr>
         <w:t xml:space="preserve">• </w:t>
       </w:r>
+      <w:proofErr w:type="spellStart"/>
       <w:r>
         <w:rPr>
           <w:rStyle w:val="fontstyle21"/>
         </w:rPr>
-        <w:t>freq(HCLK_IMEM) = 100 MHz</w:t>
+        <w:t>freq</w:t>
+      </w:r>
+      <w:proofErr w:type="spellEnd"/>
+      <w:r>
+        <w:rPr>
+          <w:rStyle w:val="fontstyle21"/>
+        </w:rPr>
+        <w:t>(HCLK_IMEM) = 100 MHz</w:t>
       </w:r>
       <w:r>
         <w:rPr>
@@ -8106,11 +8130,19 @@
         </w:rPr>
         <w:t xml:space="preserve">• </w:t>
       </w:r>
+      <w:proofErr w:type="spellStart"/>
       <w:r>
         <w:rPr>
           <w:rStyle w:val="fontstyle21"/>
         </w:rPr>
-        <w:t>freq(PCLK_MSYS) = 100 MHz</w:t>
+        <w:t>freq</w:t>
+      </w:r>
+      <w:proofErr w:type="spellEnd"/>
+      <w:r>
+        <w:rPr>
+          <w:rStyle w:val="fontstyle21"/>
+        </w:rPr>
+        <w:t>(PCLK_MSYS) = 100 MHz</w:t>
       </w:r>
       <w:r>
         <w:rPr>
@@ -8127,11 +8159,19 @@
         </w:rPr>
         <w:t xml:space="preserve">• </w:t>
       </w:r>
+      <w:proofErr w:type="spellStart"/>
       <w:r>
         <w:rPr>
           <w:rStyle w:val="fontstyle21"/>
         </w:rPr>
-        <w:t>freq(HCLK_DSYS) = 166 MHz</w:t>
+        <w:t>freq</w:t>
+      </w:r>
+      <w:proofErr w:type="spellEnd"/>
+      <w:r>
+        <w:rPr>
+          <w:rStyle w:val="fontstyle21"/>
+        </w:rPr>
+        <w:t>(HCLK_DSYS) = 166 MHz</w:t>
       </w:r>
       <w:r>
         <w:rPr>
@@ -8148,11 +8188,19 @@
         </w:rPr>
         <w:t xml:space="preserve">• </w:t>
       </w:r>
+      <w:proofErr w:type="spellStart"/>
       <w:r>
         <w:rPr>
           <w:rStyle w:val="fontstyle21"/>
         </w:rPr>
-        <w:t>freq(PCLK_DSYS) = 83 MHz</w:t>
+        <w:t>freq</w:t>
+      </w:r>
+      <w:proofErr w:type="spellEnd"/>
+      <w:r>
+        <w:rPr>
+          <w:rStyle w:val="fontstyle21"/>
+        </w:rPr>
+        <w:t>(PCLK_DSYS) = 83 MHz</w:t>
       </w:r>
       <w:r>
         <w:rPr>
@@ -8169,11 +8217,19 @@
         </w:rPr>
         <w:t xml:space="preserve">• </w:t>
       </w:r>
+      <w:proofErr w:type="spellStart"/>
       <w:r>
         <w:rPr>
           <w:rStyle w:val="fontstyle21"/>
         </w:rPr>
-        <w:t>freq(HCLK_PSYS) = 133 MHz</w:t>
+        <w:t>freq</w:t>
+      </w:r>
+      <w:proofErr w:type="spellEnd"/>
+      <w:r>
+        <w:rPr>
+          <w:rStyle w:val="fontstyle21"/>
+        </w:rPr>
+        <w:t>(HCLK_PSYS) = 133 MHz</w:t>
       </w:r>
       <w:r>
         <w:rPr>
@@ -8190,11 +8246,19 @@
         </w:rPr>
         <w:t xml:space="preserve">• </w:t>
       </w:r>
+      <w:proofErr w:type="spellStart"/>
       <w:r>
         <w:rPr>
           <w:rStyle w:val="fontstyle21"/>
         </w:rPr>
-        <w:t>freq(PCLK_PSYS) = 66 MHz</w:t>
+        <w:t>freq</w:t>
+      </w:r>
+      <w:proofErr w:type="spellEnd"/>
+      <w:r>
+        <w:rPr>
+          <w:rStyle w:val="fontstyle21"/>
+        </w:rPr>
+        <w:t>(PCLK_PSYS) = 66 MHz</w:t>
       </w:r>
       <w:r>
         <w:rPr>
@@ -8211,11 +8275,19 @@
         </w:rPr>
         <w:t xml:space="preserve">• </w:t>
       </w:r>
+      <w:proofErr w:type="spellStart"/>
       <w:r>
         <w:rPr>
           <w:rStyle w:val="fontstyle21"/>
         </w:rPr>
-        <w:t>freq(SCLK_ONENAND) = 133 MHz, 166 MHz</w:t>
+        <w:t>freq</w:t>
+      </w:r>
+      <w:proofErr w:type="spellEnd"/>
+      <w:r>
+        <w:rPr>
+          <w:rStyle w:val="fontstyle21"/>
+        </w:rPr>
+        <w:t>(SCLK_ONENAND) = 133 MHz, 166 MHz</w:t>
       </w:r>
     </w:p>
     <w:p>
@@ -12811,7 +12883,6 @@
     <w:p>
       <w:pPr>
         <w:rPr>
-          <w:rFonts w:hint="eastAsia"/>
           <w:noProof/>
           <w:color w:val="000000" w:themeColor="text1"/>
         </w:rPr>
@@ -12921,50 +12992,1748 @@
           <w:color w:val="000000" w:themeColor="text1"/>
         </w:rPr>
         <w:t>。</w:t>
+      </w:r>
+    </w:p>
+    <w:p>
+      <w:pPr>
+        <w:rPr>
+          <w:noProof/>
+          <w:color w:val="000000" w:themeColor="text1"/>
+        </w:rPr>
+      </w:pPr>
+    </w:p>
+    <w:p>
+      <w:pPr>
+        <w:rPr>
+          <w:noProof/>
+          <w:color w:val="000000" w:themeColor="text1"/>
+        </w:rPr>
+      </w:pPr>
+    </w:p>
+    <w:p>
+      <w:pPr>
+        <w:rPr>
+          <w:noProof/>
+          <w:color w:val="000000" w:themeColor="text1"/>
+        </w:rPr>
+      </w:pPr>
+    </w:p>
+    <w:p>
+      <w:pPr>
+        <w:rPr>
+          <w:noProof/>
+          <w:color w:val="000000" w:themeColor="text1"/>
+        </w:rPr>
+      </w:pPr>
+    </w:p>
+    <w:p>
+      <w:pPr>
+        <w:rPr>
+          <w:noProof/>
+          <w:color w:val="000000" w:themeColor="text1"/>
+        </w:rPr>
+      </w:pPr>
+    </w:p>
+    <w:p>
+      <w:pPr>
+        <w:rPr>
+          <w:noProof/>
+          <w:color w:val="000000" w:themeColor="text1"/>
+        </w:rPr>
+      </w:pPr>
+    </w:p>
+    <w:p>
+      <w:pPr>
+        <w:rPr>
+          <w:noProof/>
+          <w:color w:val="000000" w:themeColor="text1"/>
+        </w:rPr>
+      </w:pPr>
+      <w:r>
+        <w:rPr>
+          <w:rFonts w:hint="eastAsia"/>
+          <w:noProof/>
+          <w:color w:val="000000" w:themeColor="text1"/>
+        </w:rPr>
+        <w:lastRenderedPageBreak/>
+        <w:t>1</w:t>
+      </w:r>
+      <w:r>
+        <w:rPr>
+          <w:noProof/>
+          <w:color w:val="000000" w:themeColor="text1"/>
+        </w:rPr>
+        <w:t>15</w:t>
+      </w:r>
+      <w:r>
+        <w:rPr>
+          <w:rFonts w:hint="eastAsia"/>
+          <w:noProof/>
+          <w:color w:val="000000" w:themeColor="text1"/>
+        </w:rPr>
+        <w:t>.内核配置编译三部曲：</w:t>
+      </w:r>
+    </w:p>
+    <w:p>
+      <w:pPr>
+        <w:pStyle w:val="a5"/>
+        <w:numPr>
+          <w:ilvl w:val="0"/>
+          <w:numId w:val="11"/>
+        </w:numPr>
+        <w:ind w:firstLineChars="0"/>
+        <w:rPr>
+          <w:noProof/>
+          <w:color w:val="000000" w:themeColor="text1"/>
+        </w:rPr>
+      </w:pPr>
+      <w:r>
+        <w:rPr>
+          <w:rFonts w:hint="eastAsia"/>
+          <w:noProof/>
+          <w:color w:val="000000" w:themeColor="text1"/>
+        </w:rPr>
+        <w:t>make</w:t>
+      </w:r>
+      <w:r>
+        <w:rPr>
+          <w:noProof/>
+          <w:color w:val="000000" w:themeColor="text1"/>
+        </w:rPr>
+        <w:t xml:space="preserve"> xxx(</w:t>
+      </w:r>
+      <w:r>
+        <w:rPr>
+          <w:rFonts w:hint="eastAsia"/>
+          <w:noProof/>
+          <w:color w:val="000000" w:themeColor="text1"/>
+        </w:rPr>
+        <w:t>首先得清楚你现在移植的内核是基于哪个内核的，比如是基于三星官方开发板移植成功的内核，那么这里的xxx就是a</w:t>
+      </w:r>
+      <w:r>
+        <w:rPr>
+          <w:noProof/>
+          <w:color w:val="000000" w:themeColor="text1"/>
+        </w:rPr>
+        <w:t>rch/arm/configs/xxx</w:t>
+      </w:r>
+      <w:r>
+        <w:rPr>
+          <w:rFonts w:hint="eastAsia"/>
+          <w:noProof/>
+          <w:color w:val="000000" w:themeColor="text1"/>
+        </w:rPr>
+        <w:t>，实际上就是继承了三星官方开发板的内核配置，之后在这基础上去做修改，这样做可以减少移植配置的工作量</w:t>
+      </w:r>
+      <w:r>
+        <w:rPr>
+          <w:noProof/>
+          <w:color w:val="000000" w:themeColor="text1"/>
+        </w:rPr>
+        <w:t>)</w:t>
+      </w:r>
+    </w:p>
+    <w:p>
+      <w:pPr>
+        <w:pStyle w:val="a5"/>
+        <w:numPr>
+          <w:ilvl w:val="0"/>
+          <w:numId w:val="11"/>
+        </w:numPr>
+        <w:ind w:firstLineChars="0"/>
+        <w:rPr>
+          <w:noProof/>
+          <w:color w:val="000000" w:themeColor="text1"/>
+        </w:rPr>
+      </w:pPr>
+      <w:r>
+        <w:rPr>
+          <w:rFonts w:hint="eastAsia"/>
+          <w:noProof/>
+          <w:color w:val="000000" w:themeColor="text1"/>
+        </w:rPr>
+        <w:t>m</w:t>
+      </w:r>
+      <w:r>
+        <w:rPr>
+          <w:noProof/>
+          <w:color w:val="000000" w:themeColor="text1"/>
+        </w:rPr>
+        <w:t>ake menuconfig(</w:t>
+      </w:r>
+      <w:r>
+        <w:rPr>
+          <w:rFonts w:hint="eastAsia"/>
+          <w:noProof/>
+          <w:color w:val="000000" w:themeColor="text1"/>
+        </w:rPr>
+        <w:t>提供了一个U</w:t>
+      </w:r>
+      <w:r>
+        <w:rPr>
+          <w:noProof/>
+          <w:color w:val="000000" w:themeColor="text1"/>
+        </w:rPr>
+        <w:t>I</w:t>
+      </w:r>
+      <w:r>
+        <w:rPr>
+          <w:rFonts w:hint="eastAsia"/>
+          <w:noProof/>
+          <w:color w:val="000000" w:themeColor="text1"/>
+        </w:rPr>
+        <w:t>，供你在</w:t>
+      </w:r>
+      <w:r>
+        <w:rPr>
+          <w:noProof/>
+          <w:color w:val="000000" w:themeColor="text1"/>
+        </w:rPr>
+        <w:t>make xxx</w:t>
+      </w:r>
+      <w:r>
+        <w:rPr>
+          <w:rFonts w:hint="eastAsia"/>
+          <w:noProof/>
+          <w:color w:val="000000" w:themeColor="text1"/>
+        </w:rPr>
+        <w:t>的配置基础上修改配置</w:t>
+      </w:r>
+      <w:r>
+        <w:rPr>
+          <w:noProof/>
+          <w:color w:val="000000" w:themeColor="text1"/>
+        </w:rPr>
+        <w:t>)</w:t>
+      </w:r>
+    </w:p>
+    <w:p>
+      <w:pPr>
+        <w:pStyle w:val="a5"/>
+        <w:numPr>
+          <w:ilvl w:val="0"/>
+          <w:numId w:val="11"/>
+        </w:numPr>
+        <w:ind w:firstLineChars="0"/>
+        <w:rPr>
+          <w:noProof/>
+          <w:color w:val="000000" w:themeColor="text1"/>
+        </w:rPr>
+      </w:pPr>
+      <w:r>
+        <w:rPr>
+          <w:rFonts w:hint="eastAsia"/>
+          <w:noProof/>
+          <w:color w:val="000000" w:themeColor="text1"/>
+        </w:rPr>
+        <w:t>make，编译</w:t>
+      </w:r>
+    </w:p>
+    <w:p>
+      <w:pPr>
+        <w:rPr>
+          <w:noProof/>
+          <w:color w:val="000000" w:themeColor="text1"/>
+        </w:rPr>
+      </w:pPr>
+    </w:p>
+    <w:p>
+      <w:pPr>
+        <w:rPr>
+          <w:noProof/>
+          <w:color w:val="000000" w:themeColor="text1"/>
+        </w:rPr>
+      </w:pPr>
+      <w:r>
+        <w:rPr>
+          <w:rFonts w:hint="eastAsia"/>
+          <w:noProof/>
+          <w:color w:val="000000" w:themeColor="text1"/>
+        </w:rPr>
+        <w:t>1</w:t>
+      </w:r>
+      <w:r>
+        <w:rPr>
+          <w:noProof/>
+          <w:color w:val="000000" w:themeColor="text1"/>
+        </w:rPr>
+        <w:t>16</w:t>
+      </w:r>
+      <w:r>
+        <w:rPr>
+          <w:rFonts w:hint="eastAsia"/>
+          <w:noProof/>
+          <w:color w:val="000000" w:themeColor="text1"/>
+        </w:rPr>
+        <w:t>.linux内核中一个功能模块有三种编译选择：</w:t>
+      </w:r>
+    </w:p>
+    <w:p>
+      <w:pPr>
+        <w:pStyle w:val="a5"/>
+        <w:numPr>
+          <w:ilvl w:val="0"/>
+          <w:numId w:val="12"/>
+        </w:numPr>
+        <w:ind w:firstLineChars="0"/>
+        <w:rPr>
+          <w:noProof/>
+          <w:color w:val="000000" w:themeColor="text1"/>
+        </w:rPr>
+      </w:pPr>
+      <w:r>
+        <w:rPr>
+          <w:rFonts w:hint="eastAsia"/>
+          <w:noProof/>
+          <w:color w:val="000000" w:themeColor="text1"/>
+        </w:rPr>
+        <w:t>编入：将这个模块的代码直接编译链接z</w:t>
+      </w:r>
+      <w:r>
+        <w:rPr>
+          <w:noProof/>
+          <w:color w:val="000000" w:themeColor="text1"/>
+        </w:rPr>
+        <w:t>I</w:t>
+      </w:r>
+      <w:r>
+        <w:rPr>
+          <w:rFonts w:hint="eastAsia"/>
+          <w:noProof/>
+          <w:color w:val="000000" w:themeColor="text1"/>
+        </w:rPr>
+        <w:t>mage中去。</w:t>
+      </w:r>
+    </w:p>
+    <w:p>
+      <w:pPr>
+        <w:pStyle w:val="a5"/>
+        <w:numPr>
+          <w:ilvl w:val="0"/>
+          <w:numId w:val="12"/>
+        </w:numPr>
+        <w:ind w:firstLineChars="0"/>
+        <w:rPr>
+          <w:noProof/>
+          <w:color w:val="000000" w:themeColor="text1"/>
+        </w:rPr>
+      </w:pPr>
+      <w:r>
+        <w:rPr>
+          <w:rFonts w:hint="eastAsia"/>
+          <w:noProof/>
+          <w:color w:val="000000" w:themeColor="text1"/>
+        </w:rPr>
+        <w:t>去除：不将这个模块编译链接到z</w:t>
+      </w:r>
+      <w:r>
+        <w:rPr>
+          <w:noProof/>
+          <w:color w:val="000000" w:themeColor="text1"/>
+        </w:rPr>
+        <w:t>I</w:t>
+      </w:r>
+      <w:r>
+        <w:rPr>
+          <w:rFonts w:hint="eastAsia"/>
+          <w:noProof/>
+          <w:color w:val="000000" w:themeColor="text1"/>
+        </w:rPr>
+        <w:t>mage中。</w:t>
+      </w:r>
+    </w:p>
+    <w:p>
+      <w:pPr>
+        <w:pStyle w:val="a5"/>
+        <w:numPr>
+          <w:ilvl w:val="0"/>
+          <w:numId w:val="12"/>
+        </w:numPr>
+        <w:ind w:firstLineChars="0"/>
+        <w:rPr>
+          <w:noProof/>
+          <w:color w:val="000000" w:themeColor="text1"/>
+        </w:rPr>
+      </w:pPr>
+      <w:r>
+        <w:rPr>
+          <w:rFonts w:hint="eastAsia"/>
+          <w:noProof/>
+          <w:color w:val="000000" w:themeColor="text1"/>
+        </w:rPr>
+        <w:t>模块化：编译这个模块，但不将其链接到z</w:t>
+      </w:r>
+      <w:r>
+        <w:rPr>
+          <w:noProof/>
+          <w:color w:val="000000" w:themeColor="text1"/>
+        </w:rPr>
+        <w:t>Image</w:t>
+      </w:r>
+      <w:r>
+        <w:rPr>
+          <w:rFonts w:hint="eastAsia"/>
+          <w:noProof/>
+          <w:color w:val="000000" w:themeColor="text1"/>
+        </w:rPr>
+        <w:t>中，而是将它单独链接成一个内核模块.</w:t>
+      </w:r>
+      <w:r>
+        <w:rPr>
+          <w:noProof/>
+          <w:color w:val="000000" w:themeColor="text1"/>
+        </w:rPr>
+        <w:t>ko</w:t>
+      </w:r>
+      <w:r>
+        <w:rPr>
+          <w:rFonts w:hint="eastAsia"/>
+          <w:noProof/>
+          <w:color w:val="000000" w:themeColor="text1"/>
+        </w:rPr>
+        <w:t>文件，将来l</w:t>
+      </w:r>
+      <w:r>
+        <w:rPr>
+          <w:noProof/>
+          <w:color w:val="000000" w:themeColor="text1"/>
+        </w:rPr>
+        <w:t>inux</w:t>
+      </w:r>
+      <w:r>
+        <w:rPr>
+          <w:rFonts w:hint="eastAsia"/>
+          <w:noProof/>
+          <w:color w:val="000000" w:themeColor="text1"/>
+        </w:rPr>
+        <w:t>系统内核启动起来后可以动态的加载或者卸载这个模块。</w:t>
+      </w:r>
+    </w:p>
+    <w:p>
+      <w:pPr>
+        <w:rPr>
+          <w:noProof/>
+          <w:color w:val="000000" w:themeColor="text1"/>
+        </w:rPr>
+      </w:pPr>
+    </w:p>
+    <w:p>
+      <w:pPr>
+        <w:rPr>
+          <w:noProof/>
+          <w:color w:val="000000" w:themeColor="text1"/>
+        </w:rPr>
+      </w:pPr>
+      <w:r>
+        <w:rPr>
+          <w:rFonts w:hint="eastAsia"/>
+          <w:noProof/>
+          <w:color w:val="000000" w:themeColor="text1"/>
+        </w:rPr>
+        <w:t>1</w:t>
+      </w:r>
+      <w:r>
+        <w:rPr>
+          <w:noProof/>
+          <w:color w:val="000000" w:themeColor="text1"/>
+        </w:rPr>
+        <w:t>17</w:t>
+      </w:r>
+      <w:r>
+        <w:rPr>
+          <w:rFonts w:hint="eastAsia"/>
+          <w:noProof/>
+          <w:color w:val="000000" w:themeColor="text1"/>
+        </w:rPr>
+        <w:t>.k</w:t>
+      </w:r>
+      <w:r>
+        <w:rPr>
+          <w:noProof/>
+          <w:color w:val="000000" w:themeColor="text1"/>
+        </w:rPr>
+        <w:t>ernel</w:t>
+      </w:r>
+      <w:r>
+        <w:rPr>
+          <w:rFonts w:hint="eastAsia"/>
+          <w:noProof/>
+          <w:color w:val="000000" w:themeColor="text1"/>
+        </w:rPr>
+        <w:t>各级目录下的K</w:t>
+      </w:r>
+      <w:r>
+        <w:rPr>
+          <w:noProof/>
+          <w:color w:val="000000" w:themeColor="text1"/>
+        </w:rPr>
+        <w:t>config</w:t>
+      </w:r>
+      <w:r>
+        <w:rPr>
+          <w:rFonts w:hint="eastAsia"/>
+          <w:noProof/>
+          <w:color w:val="000000" w:themeColor="text1"/>
+        </w:rPr>
+        <w:t>的作用是向m</w:t>
+      </w:r>
+      <w:r>
+        <w:rPr>
+          <w:noProof/>
+          <w:color w:val="000000" w:themeColor="text1"/>
+        </w:rPr>
+        <w:t>enuconfig</w:t>
+      </w:r>
+      <w:r>
+        <w:rPr>
+          <w:rFonts w:hint="eastAsia"/>
+          <w:noProof/>
+          <w:color w:val="000000" w:themeColor="text1"/>
+        </w:rPr>
+        <w:t>提供配置项，menuco</w:t>
+      </w:r>
+      <w:r>
+        <w:rPr>
+          <w:noProof/>
+          <w:color w:val="000000" w:themeColor="text1"/>
+        </w:rPr>
+        <w:t>nfig</w:t>
+      </w:r>
+      <w:r>
+        <w:rPr>
+          <w:rFonts w:hint="eastAsia"/>
+          <w:noProof/>
+          <w:color w:val="000000" w:themeColor="text1"/>
+        </w:rPr>
+        <w:t>从.</w:t>
+      </w:r>
+      <w:r>
+        <w:rPr>
+          <w:noProof/>
+          <w:color w:val="000000" w:themeColor="text1"/>
+        </w:rPr>
+        <w:t>config</w:t>
+      </w:r>
+      <w:r>
+        <w:rPr>
+          <w:rFonts w:hint="eastAsia"/>
+          <w:noProof/>
+          <w:color w:val="000000" w:themeColor="text1"/>
+        </w:rPr>
+        <w:t>中读取预配置信息，修改后的m</w:t>
+      </w:r>
+      <w:r>
+        <w:rPr>
+          <w:noProof/>
+          <w:color w:val="000000" w:themeColor="text1"/>
+        </w:rPr>
+        <w:t>enuconfig</w:t>
+      </w:r>
+      <w:r>
+        <w:rPr>
+          <w:rFonts w:hint="eastAsia"/>
+          <w:noProof/>
+          <w:color w:val="000000" w:themeColor="text1"/>
+        </w:rPr>
+        <w:t>会根据修改重新写.</w:t>
+      </w:r>
+      <w:r>
+        <w:rPr>
+          <w:noProof/>
+          <w:color w:val="000000" w:themeColor="text1"/>
+        </w:rPr>
+        <w:t>config</w:t>
+      </w:r>
+      <w:r>
+        <w:rPr>
+          <w:rFonts w:hint="eastAsia"/>
+          <w:noProof/>
+          <w:color w:val="000000" w:themeColor="text1"/>
+        </w:rPr>
+        <w:t>。</w:t>
+      </w:r>
+    </w:p>
+    <w:p>
+      <w:pPr>
+        <w:rPr>
+          <w:noProof/>
+          <w:color w:val="000000" w:themeColor="text1"/>
+        </w:rPr>
+      </w:pPr>
+    </w:p>
+    <w:p>
+      <w:pPr>
+        <w:rPr>
+          <w:noProof/>
+          <w:color w:val="000000" w:themeColor="text1"/>
+        </w:rPr>
+      </w:pPr>
+      <w:r>
+        <w:rPr>
+          <w:rFonts w:hint="eastAsia"/>
+          <w:noProof/>
+          <w:color w:val="000000" w:themeColor="text1"/>
+        </w:rPr>
+        <w:t>1</w:t>
+      </w:r>
+      <w:r>
+        <w:rPr>
+          <w:noProof/>
+          <w:color w:val="000000" w:themeColor="text1"/>
+        </w:rPr>
+        <w:t>18</w:t>
+      </w:r>
+      <w:r>
+        <w:rPr>
+          <w:rFonts w:hint="eastAsia"/>
+          <w:noProof/>
+          <w:color w:val="000000" w:themeColor="text1"/>
+        </w:rPr>
+        <w:t>.内核</w:t>
+      </w:r>
+      <w:r>
+        <w:rPr>
+          <w:rFonts w:hint="eastAsia"/>
+          <w:noProof/>
+          <w:color w:val="000000" w:themeColor="text1"/>
+        </w:rPr>
+        <w:t>源码目录树中每一个K</w:t>
+      </w:r>
+      <w:r>
+        <w:rPr>
+          <w:noProof/>
+          <w:color w:val="000000" w:themeColor="text1"/>
+        </w:rPr>
+        <w:t>config</w:t>
+      </w:r>
+      <w:r>
+        <w:rPr>
+          <w:rFonts w:hint="eastAsia"/>
+          <w:noProof/>
+          <w:color w:val="000000" w:themeColor="text1"/>
+        </w:rPr>
+        <w:t>都会s</w:t>
+      </w:r>
+      <w:r>
+        <w:rPr>
+          <w:noProof/>
+          <w:color w:val="000000" w:themeColor="text1"/>
+        </w:rPr>
+        <w:t>ource</w:t>
+      </w:r>
+      <w:r>
+        <w:rPr>
+          <w:rFonts w:hint="eastAsia"/>
+          <w:noProof/>
+          <w:color w:val="000000" w:themeColor="text1"/>
+        </w:rPr>
+        <w:t>引入其所有子目录下的K</w:t>
+      </w:r>
+      <w:r>
+        <w:rPr>
+          <w:noProof/>
+          <w:color w:val="000000" w:themeColor="text1"/>
+        </w:rPr>
+        <w:t>config</w:t>
+      </w:r>
+      <w:r>
+        <w:rPr>
+          <w:rFonts w:hint="eastAsia"/>
+          <w:noProof/>
+          <w:color w:val="000000" w:themeColor="text1"/>
+        </w:rPr>
+        <w:t>，从而保证了所有的K</w:t>
+      </w:r>
+      <w:r>
+        <w:rPr>
+          <w:noProof/>
+          <w:color w:val="000000" w:themeColor="text1"/>
+        </w:rPr>
+        <w:t>config</w:t>
+      </w:r>
+      <w:r>
+        <w:rPr>
+          <w:rFonts w:hint="eastAsia"/>
+          <w:noProof/>
+          <w:color w:val="000000" w:themeColor="text1"/>
+        </w:rPr>
+        <w:t>项目都会被包含进m</w:t>
+      </w:r>
+      <w:r>
+        <w:rPr>
+          <w:noProof/>
+          <w:color w:val="000000" w:themeColor="text1"/>
+        </w:rPr>
+        <w:t>enuconfig</w:t>
+      </w:r>
+      <w:r>
+        <w:rPr>
+          <w:rFonts w:hint="eastAsia"/>
+          <w:noProof/>
+          <w:color w:val="000000" w:themeColor="text1"/>
+        </w:rPr>
+        <w:t>中。</w:t>
+      </w:r>
+    </w:p>
+    <w:p>
+      <w:pPr>
+        <w:rPr>
+          <w:noProof/>
+          <w:color w:val="000000" w:themeColor="text1"/>
+        </w:rPr>
+      </w:pPr>
+    </w:p>
+    <w:p>
+      <w:pPr>
+        <w:rPr>
+          <w:rFonts w:hint="eastAsia"/>
+          <w:noProof/>
+          <w:color w:val="000000" w:themeColor="text1"/>
+        </w:rPr>
+      </w:pPr>
+      <w:r>
+        <w:rPr>
+          <w:noProof/>
+          <w:color w:val="000000" w:themeColor="text1"/>
+        </w:rPr>
+        <w:tab/>
+      </w:r>
+      <w:r>
+        <w:rPr>
+          <w:rFonts w:hint="eastAsia"/>
+          <w:noProof/>
+          <w:color w:val="000000" w:themeColor="text1"/>
+        </w:rPr>
+        <w:t>·所以，如果自己在l</w:t>
+      </w:r>
+      <w:r>
+        <w:rPr>
+          <w:noProof/>
+          <w:color w:val="000000" w:themeColor="text1"/>
+        </w:rPr>
+        <w:t>inux</w:t>
+      </w:r>
+      <w:r>
+        <w:rPr>
+          <w:rFonts w:hint="eastAsia"/>
+          <w:noProof/>
+          <w:color w:val="000000" w:themeColor="text1"/>
+        </w:rPr>
+        <w:t>内核中添加了一个文件夹，一定要在这个文件夹中</w:t>
+      </w:r>
+      <w:r>
+        <w:rPr>
+          <w:rFonts w:hint="eastAsia"/>
+          <w:noProof/>
+          <w:color w:val="FF0000"/>
+        </w:rPr>
+        <w:t>创建一个K</w:t>
+      </w:r>
+      <w:r>
+        <w:rPr>
+          <w:noProof/>
+          <w:color w:val="FF0000"/>
+        </w:rPr>
+        <w:t>ocndig</w:t>
+      </w:r>
+      <w:r>
+        <w:rPr>
+          <w:noProof/>
+          <w:color w:val="000000" w:themeColor="text1"/>
+        </w:rPr>
+        <w:t>,</w:t>
+      </w:r>
+      <w:r>
+        <w:rPr>
+          <w:rFonts w:hint="eastAsia"/>
+          <w:noProof/>
+          <w:color w:val="000000" w:themeColor="text1"/>
+        </w:rPr>
+        <w:t>并且在这个文件夹的</w:t>
+      </w:r>
+      <w:r>
+        <w:rPr>
+          <w:rFonts w:hint="eastAsia"/>
+          <w:noProof/>
+          <w:color w:val="FF0000"/>
+        </w:rPr>
+        <w:t>上一层目录的K</w:t>
+      </w:r>
+      <w:r>
+        <w:rPr>
+          <w:noProof/>
+          <w:color w:val="FF0000"/>
+        </w:rPr>
+        <w:t>config</w:t>
+      </w:r>
+      <w:r>
+        <w:rPr>
+          <w:rFonts w:hint="eastAsia"/>
+          <w:noProof/>
+          <w:color w:val="FF0000"/>
+        </w:rPr>
+        <w:t>中s</w:t>
+      </w:r>
+      <w:r>
+        <w:rPr>
+          <w:noProof/>
+          <w:color w:val="FF0000"/>
+        </w:rPr>
+        <w:t>ource</w:t>
+      </w:r>
+      <w:r>
+        <w:rPr>
+          <w:rFonts w:hint="eastAsia"/>
+          <w:noProof/>
+          <w:color w:val="FF0000"/>
+        </w:rPr>
+        <w:t>引入这个新文件夹的K</w:t>
+      </w:r>
+      <w:r>
+        <w:rPr>
+          <w:noProof/>
+          <w:color w:val="FF0000"/>
+        </w:rPr>
+        <w:t>config</w:t>
+      </w:r>
+      <w:r>
+        <w:rPr>
+          <w:rFonts w:hint="eastAsia"/>
+          <w:noProof/>
+          <w:color w:val="000000" w:themeColor="text1"/>
+        </w:rPr>
+        <w:t>。</w:t>
+      </w:r>
+    </w:p>
+    <w:p>
+      <w:pPr>
+        <w:rPr>
+          <w:noProof/>
+          <w:color w:val="000000" w:themeColor="text1"/>
+        </w:rPr>
+      </w:pPr>
+    </w:p>
+    <w:p>
+      <w:pPr>
+        <w:rPr>
+          <w:noProof/>
+          <w:color w:val="000000" w:themeColor="text1"/>
+        </w:rPr>
+      </w:pPr>
+    </w:p>
+    <w:p>
+      <w:pPr>
+        <w:rPr>
+          <w:noProof/>
+          <w:color w:val="FF0000"/>
+        </w:rPr>
+      </w:pPr>
+      <w:r>
+        <w:rPr>
+          <w:noProof/>
+          <w:color w:val="FF0000"/>
+        </w:rPr>
+        <w:t>119</w:t>
+      </w:r>
+      <w:r>
+        <w:rPr>
+          <w:rFonts w:hint="eastAsia"/>
+          <w:noProof/>
+          <w:color w:val="FF0000"/>
+        </w:rPr>
+        <w:t>.k</w:t>
+      </w:r>
+      <w:r>
+        <w:rPr>
+          <w:noProof/>
+          <w:color w:val="FF0000"/>
+        </w:rPr>
+        <w:t>ernel</w:t>
+      </w:r>
+      <w:r>
+        <w:rPr>
+          <w:rFonts w:hint="eastAsia"/>
+          <w:noProof/>
+          <w:color w:val="FF0000"/>
+        </w:rPr>
+        <w:t>的版本号在k</w:t>
+      </w:r>
+      <w:r>
+        <w:rPr>
+          <w:noProof/>
+          <w:color w:val="FF0000"/>
+        </w:rPr>
+        <w:t>ernel</w:t>
+      </w:r>
+      <w:r>
+        <w:rPr>
+          <w:rFonts w:hint="eastAsia"/>
+          <w:noProof/>
+          <w:color w:val="FF0000"/>
+        </w:rPr>
+        <w:t>的主M</w:t>
+      </w:r>
+      <w:r>
+        <w:rPr>
+          <w:noProof/>
+          <w:color w:val="FF0000"/>
+        </w:rPr>
+        <w:t>akefile</w:t>
+      </w:r>
+      <w:r>
+        <w:rPr>
+          <w:rFonts w:hint="eastAsia"/>
+          <w:noProof/>
+          <w:color w:val="FF0000"/>
+        </w:rPr>
+        <w:t>最前面。</w:t>
+      </w:r>
+    </w:p>
+    <w:p>
+      <w:pPr>
+        <w:rPr>
+          <w:noProof/>
+          <w:color w:val="FF0000"/>
+        </w:rPr>
+      </w:pPr>
+    </w:p>
+    <w:p>
+      <w:pPr>
+        <w:rPr>
+          <w:noProof/>
+        </w:rPr>
+      </w:pPr>
+      <w:r>
+        <w:rPr>
+          <w:noProof/>
+        </w:rPr>
+        <w:t>120.</w:t>
+      </w:r>
+      <w:r>
+        <w:rPr>
+          <w:rFonts w:hint="eastAsia"/>
+          <w:noProof/>
+        </w:rPr>
+        <w:t>通过对链接脚本汇编文件的分析知道，内核启动的入口在h</w:t>
+      </w:r>
+      <w:r>
+        <w:rPr>
+          <w:noProof/>
+        </w:rPr>
+        <w:t>ead.S</w:t>
+      </w:r>
+      <w:r>
+        <w:rPr>
+          <w:rFonts w:hint="eastAsia"/>
+          <w:noProof/>
+        </w:rPr>
+        <w:t>文件。</w:t>
+      </w:r>
+    </w:p>
+    <w:p>
+      <w:pPr>
+        <w:rPr>
+          <w:noProof/>
+        </w:rPr>
+      </w:pPr>
+    </w:p>
+    <w:p>
+      <w:pPr>
+        <w:rPr>
+          <w:noProof/>
+        </w:rPr>
+      </w:pPr>
+      <w:r>
+        <w:rPr>
+          <w:rFonts w:hint="eastAsia"/>
+          <w:noProof/>
+        </w:rPr>
+        <w:t>1</w:t>
+      </w:r>
+      <w:r>
+        <w:rPr>
+          <w:noProof/>
+        </w:rPr>
+        <w:t>21</w:t>
+      </w:r>
+      <w:r>
+        <w:rPr>
+          <w:rFonts w:hint="eastAsia"/>
+          <w:noProof/>
+        </w:rPr>
+        <w:t>.通过分析</w:t>
+      </w:r>
+      <w:r>
+        <w:rPr>
+          <w:rFonts w:hint="eastAsia"/>
+          <w:noProof/>
+          <w:color w:val="FF0000"/>
+        </w:rPr>
+        <w:t>h</w:t>
+      </w:r>
+      <w:r>
+        <w:rPr>
+          <w:noProof/>
+          <w:color w:val="FF0000"/>
+        </w:rPr>
+        <w:t>ead.S</w:t>
+      </w:r>
+      <w:r>
+        <w:rPr>
+          <w:rFonts w:hint="eastAsia"/>
+          <w:noProof/>
+          <w:color w:val="FF0000"/>
+        </w:rPr>
+        <w:t>可以知道内核运行的物理地址和虚拟地址</w:t>
+      </w:r>
+      <w:r>
+        <w:rPr>
+          <w:rFonts w:hint="eastAsia"/>
+          <w:noProof/>
+        </w:rPr>
+        <w:t>。</w:t>
+      </w:r>
+    </w:p>
+    <w:p>
+      <w:pPr>
+        <w:rPr>
+          <w:noProof/>
+        </w:rPr>
+      </w:pPr>
+    </w:p>
+    <w:p>
+      <w:pPr>
+        <w:rPr>
+          <w:noProof/>
+        </w:rPr>
+      </w:pPr>
+      <w:r>
+        <w:rPr>
+          <w:noProof/>
+        </w:rPr>
+        <w:tab/>
+      </w:r>
+      <w:r>
+        <w:rPr>
+          <w:rFonts w:hint="eastAsia"/>
+          <w:noProof/>
+        </w:rPr>
+        <w:t>因此，u</w:t>
+      </w:r>
+      <w:r>
+        <w:rPr>
+          <w:noProof/>
+        </w:rPr>
+        <w:t>boot</w:t>
+      </w:r>
+      <w:r>
+        <w:rPr>
+          <w:rFonts w:hint="eastAsia"/>
+          <w:noProof/>
+        </w:rPr>
+        <w:t>中启动内核时要在上述的</w:t>
+      </w:r>
+      <w:r>
+        <w:rPr>
+          <w:rFonts w:hint="eastAsia"/>
+          <w:noProof/>
+          <w:color w:val="FF0000"/>
+        </w:rPr>
+        <w:t>物理地址处启动</w:t>
+      </w:r>
+      <w:r>
+        <w:rPr>
+          <w:rFonts w:hint="eastAsia"/>
+          <w:noProof/>
+        </w:rPr>
+        <w:t>。</w:t>
+      </w:r>
+    </w:p>
+    <w:p>
+      <w:pPr>
+        <w:rPr>
+          <w:noProof/>
+        </w:rPr>
+      </w:pPr>
+    </w:p>
+    <w:p>
+      <w:pPr>
+        <w:rPr>
+          <w:noProof/>
+        </w:rPr>
+      </w:pPr>
+      <w:r>
+        <w:rPr>
+          <w:rFonts w:hint="eastAsia"/>
+          <w:noProof/>
+        </w:rPr>
+        <w:t>1</w:t>
+      </w:r>
+      <w:r>
+        <w:rPr>
+          <w:noProof/>
+        </w:rPr>
+        <w:t>22</w:t>
+      </w:r>
+      <w:r>
+        <w:rPr>
+          <w:rFonts w:hint="eastAsia"/>
+          <w:noProof/>
+        </w:rPr>
+        <w:t>.内核的起始部分代码是被解压代码调用的</w:t>
+      </w:r>
+      <w:r>
+        <w:rPr>
+          <w:rFonts w:hint="eastAsia"/>
+          <w:noProof/>
+        </w:rPr>
+        <w:t>。</w:t>
+      </w:r>
+    </w:p>
+    <w:p>
+      <w:pPr>
+        <w:rPr>
+          <w:noProof/>
+        </w:rPr>
+      </w:pPr>
+    </w:p>
+    <w:p>
+      <w:pPr>
+        <w:rPr>
+          <w:noProof/>
+        </w:rPr>
+      </w:pPr>
+      <w:r>
+        <w:rPr>
+          <w:noProof/>
+        </w:rPr>
+        <w:tab/>
+        <w:t>Uboot</w:t>
+      </w:r>
+      <w:r>
+        <w:rPr>
+          <w:rFonts w:hint="eastAsia"/>
+          <w:noProof/>
+        </w:rPr>
+        <w:t>启动内核后实际调用运行的是z</w:t>
+      </w:r>
+      <w:r>
+        <w:rPr>
+          <w:noProof/>
+        </w:rPr>
+        <w:t>I</w:t>
+      </w:r>
+      <w:r>
+        <w:rPr>
+          <w:rFonts w:hint="eastAsia"/>
+          <w:noProof/>
+        </w:rPr>
+        <w:t>mage前面那段未经压缩的解压代码，解压代码运行时先将z</w:t>
+      </w:r>
+      <w:r>
+        <w:rPr>
+          <w:noProof/>
+        </w:rPr>
+        <w:t>I</w:t>
+      </w:r>
+      <w:r>
+        <w:rPr>
+          <w:rFonts w:hint="eastAsia"/>
+          <w:noProof/>
+        </w:rPr>
+        <w:t>mage后段的内核解压开，然后再去调用运行真正的内核入口。</w:t>
+      </w:r>
+      <w:r>
+        <w:rPr>
+          <w:rFonts w:hint="eastAsia"/>
+          <w:noProof/>
+        </w:rPr>
+        <w:t xml:space="preserve"> </w:t>
+      </w:r>
+    </w:p>
+    <w:p>
+      <w:pPr>
+        <w:rPr>
+          <w:noProof/>
+        </w:rPr>
+      </w:pPr>
+    </w:p>
+    <w:p>
+      <w:pPr>
+        <w:rPr>
+          <w:noProof/>
+        </w:rPr>
+      </w:pPr>
+      <w:r>
+        <w:rPr>
+          <w:rFonts w:hint="eastAsia"/>
+          <w:noProof/>
+        </w:rPr>
+        <w:t>1</w:t>
+      </w:r>
+      <w:r>
+        <w:rPr>
+          <w:noProof/>
+        </w:rPr>
+        <w:t>23</w:t>
+      </w:r>
+      <w:r>
+        <w:rPr>
+          <w:rFonts w:hint="eastAsia"/>
+          <w:noProof/>
+        </w:rPr>
+        <w:t>.内核启动需要b</w:t>
+      </w:r>
+      <w:r>
+        <w:rPr>
+          <w:noProof/>
+        </w:rPr>
+        <w:t>ootloader</w:t>
+      </w:r>
+      <w:r>
+        <w:rPr>
+          <w:rFonts w:hint="eastAsia"/>
+          <w:noProof/>
+        </w:rPr>
+        <w:t>传参提供条件：</w:t>
+      </w:r>
+    </w:p>
+    <w:p>
+      <w:pPr>
+        <w:pStyle w:val="a5"/>
+        <w:numPr>
+          <w:ilvl w:val="0"/>
+          <w:numId w:val="14"/>
+        </w:numPr>
+        <w:ind w:firstLineChars="0"/>
+        <w:rPr>
+          <w:noProof/>
+        </w:rPr>
+      </w:pPr>
+      <w:r>
+        <w:rPr>
+          <w:noProof/>
+        </w:rPr>
+        <w:t>r0=0</w:t>
+      </w:r>
+    </w:p>
+    <w:p>
+      <w:pPr>
+        <w:pStyle w:val="a5"/>
+        <w:numPr>
+          <w:ilvl w:val="0"/>
+          <w:numId w:val="14"/>
+        </w:numPr>
+        <w:ind w:firstLineChars="0"/>
+        <w:rPr>
+          <w:noProof/>
+        </w:rPr>
+      </w:pPr>
+      <w:r>
+        <w:rPr>
+          <w:rFonts w:hint="eastAsia"/>
+          <w:noProof/>
+        </w:rPr>
+        <w:t>r</w:t>
+      </w:r>
+      <w:r>
+        <w:rPr>
+          <w:noProof/>
+        </w:rPr>
+        <w:t>1=</w:t>
+      </w:r>
+      <w:r>
+        <w:rPr>
+          <w:rFonts w:hint="eastAsia"/>
+          <w:noProof/>
+        </w:rPr>
+        <w:t>机器码</w:t>
+      </w:r>
+    </w:p>
+    <w:p>
+      <w:pPr>
+        <w:pStyle w:val="a5"/>
+        <w:numPr>
+          <w:ilvl w:val="0"/>
+          <w:numId w:val="14"/>
+        </w:numPr>
+        <w:ind w:firstLineChars="0"/>
+        <w:rPr>
+          <w:noProof/>
+        </w:rPr>
+      </w:pPr>
+      <w:r>
+        <w:rPr>
+          <w:rFonts w:hint="eastAsia"/>
+          <w:noProof/>
+        </w:rPr>
+        <w:t>r</w:t>
+      </w:r>
+      <w:r>
+        <w:rPr>
+          <w:noProof/>
+        </w:rPr>
+        <w:t>2=uboot</w:t>
+      </w:r>
+      <w:r>
+        <w:rPr>
+          <w:rFonts w:hint="eastAsia"/>
+          <w:noProof/>
+        </w:rPr>
+        <w:t>传参指针</w:t>
+      </w:r>
+    </w:p>
+    <w:p>
+      <w:pPr>
+        <w:pStyle w:val="a5"/>
+        <w:ind w:left="844" w:firstLineChars="0" w:firstLine="0"/>
+        <w:rPr>
+          <w:noProof/>
+        </w:rPr>
+      </w:pPr>
+      <w:r>
+        <w:rPr>
+          <w:rFonts w:hint="eastAsia"/>
+          <w:noProof/>
+        </w:rPr>
+        <w:t>（r</w:t>
+      </w:r>
+      <w:r>
+        <w:rPr>
+          <w:noProof/>
+        </w:rPr>
+        <w:t>0</w:t>
+      </w:r>
+      <w:r>
+        <w:rPr>
+          <w:rFonts w:hint="eastAsia"/>
+          <w:noProof/>
+        </w:rPr>
+        <w:t>、r</w:t>
+      </w:r>
+      <w:r>
+        <w:rPr>
+          <w:noProof/>
+        </w:rPr>
+        <w:t>1</w:t>
+      </w:r>
+      <w:r>
+        <w:rPr>
+          <w:rFonts w:hint="eastAsia"/>
+          <w:noProof/>
+        </w:rPr>
+        <w:t>、r</w:t>
+      </w:r>
+      <w:r>
+        <w:rPr>
+          <w:noProof/>
+        </w:rPr>
+        <w:t>2</w:t>
+      </w:r>
+      <w:r>
+        <w:rPr>
+          <w:rFonts w:hint="eastAsia"/>
+          <w:noProof/>
+        </w:rPr>
+        <w:t>是a</w:t>
+      </w:r>
+      <w:r>
+        <w:rPr>
+          <w:noProof/>
+        </w:rPr>
+        <w:t>rm</w:t>
+      </w:r>
+      <w:r>
+        <w:rPr>
+          <w:rFonts w:hint="eastAsia"/>
+          <w:noProof/>
+        </w:rPr>
+        <w:t>的寄存器）</w:t>
+      </w:r>
+    </w:p>
+    <w:p>
+      <w:pPr>
+        <w:rPr>
+          <w:noProof/>
+        </w:rPr>
+      </w:pPr>
+    </w:p>
+    <w:p>
+      <w:pPr>
+        <w:rPr>
+          <w:noProof/>
+        </w:rPr>
+      </w:pPr>
+      <w:r>
+        <w:rPr>
+          <w:rFonts w:hint="eastAsia"/>
+          <w:noProof/>
+        </w:rPr>
+        <w:lastRenderedPageBreak/>
+        <w:t>1</w:t>
+      </w:r>
+      <w:r>
+        <w:rPr>
+          <w:noProof/>
+        </w:rPr>
+        <w:t>24</w:t>
+      </w:r>
+      <w:r>
+        <w:rPr>
+          <w:rFonts w:hint="eastAsia"/>
+          <w:noProof/>
+        </w:rPr>
+        <w:t>.函数调用传参有两种方式：</w:t>
+      </w:r>
+    </w:p>
+    <w:p>
+      <w:pPr>
+        <w:pStyle w:val="a5"/>
+        <w:numPr>
+          <w:ilvl w:val="0"/>
+          <w:numId w:val="15"/>
+        </w:numPr>
+        <w:ind w:firstLineChars="0"/>
+        <w:rPr>
+          <w:noProof/>
+        </w:rPr>
+      </w:pPr>
+      <w:r>
+        <w:rPr>
+          <w:rFonts w:hint="eastAsia"/>
+          <w:noProof/>
+        </w:rPr>
+        <w:t>寄存器传参（</w:t>
+      </w:r>
+      <w:r>
+        <w:rPr>
+          <w:noProof/>
+        </w:rPr>
+        <w:t>arm</w:t>
+      </w:r>
+      <w:r>
+        <w:rPr>
+          <w:rFonts w:hint="eastAsia"/>
+          <w:noProof/>
+        </w:rPr>
+        <w:t>体系就是通过寄存器传参）</w:t>
+      </w:r>
+    </w:p>
+    <w:p>
+      <w:pPr>
+        <w:pStyle w:val="a5"/>
+        <w:numPr>
+          <w:ilvl w:val="0"/>
+          <w:numId w:val="15"/>
+        </w:numPr>
+        <w:ind w:firstLineChars="0"/>
+        <w:rPr>
+          <w:noProof/>
+        </w:rPr>
+      </w:pPr>
+      <w:r>
+        <w:rPr>
+          <w:rFonts w:hint="eastAsia"/>
+          <w:noProof/>
+        </w:rPr>
+        <w:t>栈内存传参</w:t>
+      </w:r>
+    </w:p>
+    <w:p>
+      <w:pPr>
+        <w:rPr>
+          <w:noProof/>
+        </w:rPr>
+      </w:pPr>
+    </w:p>
+    <w:p>
+      <w:pPr>
+        <w:rPr>
+          <w:noProof/>
+        </w:rPr>
+      </w:pPr>
+      <w:r>
+        <w:rPr>
+          <w:rFonts w:hint="eastAsia"/>
+          <w:noProof/>
+        </w:rPr>
+        <w:t>1</w:t>
+      </w:r>
+      <w:r>
+        <w:rPr>
+          <w:noProof/>
+        </w:rPr>
+        <w:t>25</w:t>
+      </w:r>
+      <w:r>
+        <w:rPr>
+          <w:rFonts w:hint="eastAsia"/>
+          <w:noProof/>
+        </w:rPr>
+        <w:t>.内核最开始运行时M</w:t>
+      </w:r>
+      <w:r>
+        <w:rPr>
+          <w:noProof/>
+        </w:rPr>
+        <w:t>MU</w:t>
+      </w:r>
+      <w:r>
+        <w:rPr>
+          <w:rFonts w:hint="eastAsia"/>
+          <w:noProof/>
+        </w:rPr>
+        <w:t>是关闭的，所以代码无法</w:t>
+      </w:r>
+      <w:r>
+        <w:rPr>
+          <w:rFonts w:hint="eastAsia"/>
+          <w:noProof/>
+        </w:rPr>
+        <w:t>使用虚拟地址。</w:t>
+      </w:r>
+    </w:p>
+    <w:p>
+      <w:pPr>
+        <w:rPr>
+          <w:noProof/>
+        </w:rPr>
+      </w:pPr>
+      <w:r>
+        <w:rPr>
+          <w:noProof/>
+        </w:rPr>
+        <w:tab/>
+      </w:r>
+      <w:r>
+        <w:rPr>
+          <w:rFonts w:hint="eastAsia"/>
+          <w:noProof/>
+        </w:rPr>
+        <w:t>但整个内核使用的地址类型就是</w:t>
+      </w:r>
+      <w:r>
+        <w:rPr>
+          <w:rFonts w:hint="eastAsia"/>
+          <w:noProof/>
+        </w:rPr>
+        <w:t>虚拟地址。</w:t>
+      </w:r>
+    </w:p>
+    <w:p>
+      <w:pPr>
+        <w:ind w:firstLine="420"/>
+        <w:rPr>
+          <w:noProof/>
+        </w:rPr>
+      </w:pPr>
+      <w:r>
+        <w:rPr>
+          <w:rFonts w:hint="eastAsia"/>
+          <w:noProof/>
+        </w:rPr>
+        <w:t>所以在</w:t>
+      </w:r>
+      <w:r>
+        <w:rPr>
+          <w:noProof/>
+        </w:rPr>
+        <w:t>MMU</w:t>
+      </w:r>
+      <w:r>
+        <w:rPr>
+          <w:rFonts w:hint="eastAsia"/>
+          <w:noProof/>
+        </w:rPr>
+        <w:t>开启之前的内核代码必须是位置无关码，涉及到地址的必须使用物理地址。</w:t>
+      </w:r>
+    </w:p>
+    <w:p>
+      <w:pPr>
+        <w:rPr>
+          <w:rFonts w:hint="eastAsia"/>
+          <w:noProof/>
+        </w:rPr>
+      </w:pPr>
+    </w:p>
+    <w:p>
+      <w:pPr>
+        <w:rPr>
+          <w:noProof/>
+          <w:color w:val="FF0000"/>
+        </w:rPr>
+      </w:pPr>
+      <w:r>
+        <w:rPr>
+          <w:noProof/>
+          <w:color w:val="FF0000"/>
+        </w:rPr>
+        <w:t>126</w:t>
+      </w:r>
+      <w:r>
+        <w:rPr>
+          <w:rFonts w:hint="eastAsia"/>
+          <w:noProof/>
+          <w:color w:val="FF0000"/>
+        </w:rPr>
+        <w:t>.开发板的机器码在a</w:t>
+      </w:r>
+      <w:r>
+        <w:rPr>
+          <w:noProof/>
+          <w:color w:val="FF0000"/>
+        </w:rPr>
+        <w:t>rch/arm/tools.mach-types</w:t>
+      </w:r>
+      <w:r>
+        <w:rPr>
+          <w:rFonts w:hint="eastAsia"/>
+          <w:noProof/>
+          <w:color w:val="FF0000"/>
+        </w:rPr>
+        <w:t>中查询。</w:t>
+      </w:r>
+    </w:p>
+    <w:p>
+      <w:pPr>
+        <w:rPr>
+          <w:noProof/>
+          <w:color w:val="FF0000"/>
+        </w:rPr>
+      </w:pPr>
+    </w:p>
+    <w:p>
+      <w:pPr>
+        <w:rPr>
+          <w:noProof/>
+        </w:rPr>
+      </w:pPr>
+      <w:r>
+        <w:rPr>
+          <w:rFonts w:hint="eastAsia"/>
+          <w:noProof/>
+        </w:rPr>
+        <w:t>1</w:t>
+      </w:r>
+      <w:r>
+        <w:rPr>
+          <w:noProof/>
+        </w:rPr>
+        <w:t>27</w:t>
+      </w:r>
+      <w:r>
+        <w:rPr>
+          <w:rFonts w:hint="eastAsia"/>
+          <w:noProof/>
+        </w:rPr>
+        <w:t>.内核刚运行时汇编所做的工作：</w:t>
+      </w:r>
+    </w:p>
+    <w:p>
+      <w:pPr>
+        <w:pStyle w:val="a5"/>
+        <w:numPr>
+          <w:ilvl w:val="0"/>
+          <w:numId w:val="16"/>
+        </w:numPr>
+        <w:ind w:firstLineChars="0"/>
+        <w:rPr>
+          <w:noProof/>
+        </w:rPr>
+      </w:pPr>
+      <w:r>
+        <w:rPr>
+          <w:rFonts w:hint="eastAsia"/>
+          <w:noProof/>
+        </w:rPr>
+        <w:t>检验</w:t>
+      </w:r>
+    </w:p>
+    <w:p>
+      <w:pPr>
+        <w:pStyle w:val="a5"/>
+        <w:numPr>
+          <w:ilvl w:val="0"/>
+          <w:numId w:val="16"/>
+        </w:numPr>
+        <w:ind w:firstLineChars="0"/>
+        <w:rPr>
+          <w:noProof/>
+        </w:rPr>
+      </w:pPr>
+      <w:r>
+        <w:rPr>
+          <w:rFonts w:hint="eastAsia"/>
+          <w:noProof/>
+        </w:rPr>
+        <w:t>建立段式</w:t>
       </w:r>
       <w:bookmarkStart w:id="0" w:name="_GoBack"/>
       <w:bookmarkEnd w:id="0"/>
-    </w:p>
-    <w:p>
-      <w:pPr>
-        <w:rPr>
-          <w:noProof/>
-          <w:color w:val="000000" w:themeColor="text1"/>
-        </w:rPr>
-      </w:pPr>
-    </w:p>
-    <w:p>
-      <w:pPr>
-        <w:rPr>
-          <w:rFonts w:hint="eastAsia"/>
-          <w:noProof/>
-          <w:color w:val="000000" w:themeColor="text1"/>
-        </w:rPr>
-      </w:pPr>
-    </w:p>
-    <w:p>
-      <w:pPr>
-        <w:rPr>
-          <w:noProof/>
-          <w:color w:val="000000" w:themeColor="text1"/>
-        </w:rPr>
-      </w:pPr>
-    </w:p>
-    <w:p>
-      <w:pPr>
-        <w:rPr>
-          <w:noProof/>
-          <w:color w:val="000000" w:themeColor="text1"/>
-        </w:rPr>
-      </w:pPr>
-      <w:r>
-        <w:rPr>
-          <w:rFonts w:hint="eastAsia"/>
-          <w:noProof/>
-          <w:color w:val="000000" w:themeColor="text1"/>
-        </w:rPr>
-        <w:t xml:space="preserve"> </w:t>
-      </w:r>
+      <w:r>
+        <w:rPr>
+          <w:rFonts w:hint="eastAsia"/>
+          <w:noProof/>
+        </w:rPr>
+        <w:t>页表</w:t>
+      </w:r>
+    </w:p>
+    <w:p>
+      <w:pPr>
+        <w:pStyle w:val="a5"/>
+        <w:numPr>
+          <w:ilvl w:val="0"/>
+          <w:numId w:val="16"/>
+        </w:numPr>
+        <w:ind w:firstLineChars="0"/>
+        <w:rPr>
+          <w:noProof/>
+        </w:rPr>
+      </w:pPr>
+      <w:r>
+        <w:rPr>
+          <w:rFonts w:hint="eastAsia"/>
+          <w:noProof/>
+        </w:rPr>
+        <w:t>开启M</w:t>
+      </w:r>
+      <w:r>
+        <w:rPr>
+          <w:noProof/>
+        </w:rPr>
+        <w:t>MU</w:t>
+      </w:r>
+    </w:p>
+    <w:p>
+      <w:pPr>
+        <w:pStyle w:val="a5"/>
+        <w:numPr>
+          <w:ilvl w:val="0"/>
+          <w:numId w:val="16"/>
+        </w:numPr>
+        <w:ind w:firstLineChars="0"/>
+        <w:rPr>
+          <w:rFonts w:hint="eastAsia"/>
+          <w:noProof/>
+        </w:rPr>
+      </w:pPr>
+      <w:r>
+        <w:rPr>
+          <w:rFonts w:hint="eastAsia"/>
+          <w:noProof/>
+        </w:rPr>
+        <w:t>转入C阶段</w:t>
+      </w:r>
+    </w:p>
+    <w:p>
+      <w:pPr>
+        <w:pStyle w:val="a5"/>
+        <w:ind w:left="844" w:firstLineChars="0" w:firstLine="0"/>
+        <w:rPr>
+          <w:rFonts w:hint="eastAsia"/>
+          <w:noProof/>
+        </w:rPr>
+      </w:pPr>
     </w:p>
     <w:p>
       <w:pPr>
@@ -13306,6 +15075,92 @@
     </w:lvl>
   </w:abstractNum>
   <w:abstractNum w:abstractNumId="1" w15:restartNumberingAfterBreak="0">
+    <w:nsid w:val="163350EC"/>
+    <w:multiLevelType w:val="hybridMultilevel"/>
+    <w:tmpl w:val="8A32248E"/>
+    <w:lvl w:ilvl="0" w:tplc="04090011">
+      <w:start w:val="1"/>
+      <w:numFmt w:val="decimal"/>
+      <w:lvlText w:val="%1)"/>
+      <w:lvlJc w:val="left"/>
+      <w:pPr>
+        <w:ind w:left="844" w:hanging="420"/>
+      </w:pPr>
+    </w:lvl>
+    <w:lvl w:ilvl="1" w:tplc="04090019" w:tentative="1">
+      <w:start w:val="1"/>
+      <w:numFmt w:val="lowerLetter"/>
+      <w:lvlText w:val="%2)"/>
+      <w:lvlJc w:val="left"/>
+      <w:pPr>
+        <w:ind w:left="1264" w:hanging="420"/>
+      </w:pPr>
+    </w:lvl>
+    <w:lvl w:ilvl="2" w:tplc="0409001B" w:tentative="1">
+      <w:start w:val="1"/>
+      <w:numFmt w:val="lowerRoman"/>
+      <w:lvlText w:val="%3."/>
+      <w:lvlJc w:val="right"/>
+      <w:pPr>
+        <w:ind w:left="1684" w:hanging="420"/>
+      </w:pPr>
+    </w:lvl>
+    <w:lvl w:ilvl="3" w:tplc="0409000F" w:tentative="1">
+      <w:start w:val="1"/>
+      <w:numFmt w:val="decimal"/>
+      <w:lvlText w:val="%4."/>
+      <w:lvlJc w:val="left"/>
+      <w:pPr>
+        <w:ind w:left="2104" w:hanging="420"/>
+      </w:pPr>
+    </w:lvl>
+    <w:lvl w:ilvl="4" w:tplc="04090019" w:tentative="1">
+      <w:start w:val="1"/>
+      <w:numFmt w:val="lowerLetter"/>
+      <w:lvlText w:val="%5)"/>
+      <w:lvlJc w:val="left"/>
+      <w:pPr>
+        <w:ind w:left="2524" w:hanging="420"/>
+      </w:pPr>
+    </w:lvl>
+    <w:lvl w:ilvl="5" w:tplc="0409001B" w:tentative="1">
+      <w:start w:val="1"/>
+      <w:numFmt w:val="lowerRoman"/>
+      <w:lvlText w:val="%6."/>
+      <w:lvlJc w:val="right"/>
+      <w:pPr>
+        <w:ind w:left="2944" w:hanging="420"/>
+      </w:pPr>
+    </w:lvl>
+    <w:lvl w:ilvl="6" w:tplc="0409000F" w:tentative="1">
+      <w:start w:val="1"/>
+      <w:numFmt w:val="decimal"/>
+      <w:lvlText w:val="%7."/>
+      <w:lvlJc w:val="left"/>
+      <w:pPr>
+        <w:ind w:left="3364" w:hanging="420"/>
+      </w:pPr>
+    </w:lvl>
+    <w:lvl w:ilvl="7" w:tplc="04090019" w:tentative="1">
+      <w:start w:val="1"/>
+      <w:numFmt w:val="lowerLetter"/>
+      <w:lvlText w:val="%8)"/>
+      <w:lvlJc w:val="left"/>
+      <w:pPr>
+        <w:ind w:left="3784" w:hanging="420"/>
+      </w:pPr>
+    </w:lvl>
+    <w:lvl w:ilvl="8" w:tplc="0409001B" w:tentative="1">
+      <w:start w:val="1"/>
+      <w:numFmt w:val="lowerRoman"/>
+      <w:lvlText w:val="%9."/>
+      <w:lvlJc w:val="right"/>
+      <w:pPr>
+        <w:ind w:left="4204" w:hanging="420"/>
+      </w:pPr>
+    </w:lvl>
+  </w:abstractNum>
+  <w:abstractNum w:abstractNumId="2" w15:restartNumberingAfterBreak="0">
     <w:nsid w:val="22C94272"/>
     <w:multiLevelType w:val="hybridMultilevel"/>
     <w:tmpl w:val="7EB8FAD4"/>
@@ -13391,7 +15246,7 @@
       </w:pPr>
     </w:lvl>
   </w:abstractNum>
-  <w:abstractNum w:abstractNumId="2" w15:restartNumberingAfterBreak="0">
+  <w:abstractNum w:abstractNumId="3" w15:restartNumberingAfterBreak="0">
     <w:nsid w:val="244B7955"/>
     <w:multiLevelType w:val="hybridMultilevel"/>
     <w:tmpl w:val="FF005140"/>
@@ -13477,7 +15332,7 @@
       </w:pPr>
     </w:lvl>
   </w:abstractNum>
-  <w:abstractNum w:abstractNumId="3" w15:restartNumberingAfterBreak="0">
+  <w:abstractNum w:abstractNumId="4" w15:restartNumberingAfterBreak="0">
     <w:nsid w:val="29740CBD"/>
     <w:multiLevelType w:val="hybridMultilevel"/>
     <w:tmpl w:val="D8CEF856"/>
@@ -13566,7 +15421,93 @@
       </w:pPr>
     </w:lvl>
   </w:abstractNum>
-  <w:abstractNum w:abstractNumId="4" w15:restartNumberingAfterBreak="0">
+  <w:abstractNum w:abstractNumId="5" w15:restartNumberingAfterBreak="0">
+    <w:nsid w:val="2EE37A0B"/>
+    <w:multiLevelType w:val="hybridMultilevel"/>
+    <w:tmpl w:val="75CEDBEE"/>
+    <w:lvl w:ilvl="0" w:tplc="04090011">
+      <w:start w:val="1"/>
+      <w:numFmt w:val="decimal"/>
+      <w:lvlText w:val="%1)"/>
+      <w:lvlJc w:val="left"/>
+      <w:pPr>
+        <w:ind w:left="844" w:hanging="420"/>
+      </w:pPr>
+    </w:lvl>
+    <w:lvl w:ilvl="1" w:tplc="04090019" w:tentative="1">
+      <w:start w:val="1"/>
+      <w:numFmt w:val="lowerLetter"/>
+      <w:lvlText w:val="%2)"/>
+      <w:lvlJc w:val="left"/>
+      <w:pPr>
+        <w:ind w:left="1264" w:hanging="420"/>
+      </w:pPr>
+    </w:lvl>
+    <w:lvl w:ilvl="2" w:tplc="0409001B" w:tentative="1">
+      <w:start w:val="1"/>
+      <w:numFmt w:val="lowerRoman"/>
+      <w:lvlText w:val="%3."/>
+      <w:lvlJc w:val="right"/>
+      <w:pPr>
+        <w:ind w:left="1684" w:hanging="420"/>
+      </w:pPr>
+    </w:lvl>
+    <w:lvl w:ilvl="3" w:tplc="0409000F" w:tentative="1">
+      <w:start w:val="1"/>
+      <w:numFmt w:val="decimal"/>
+      <w:lvlText w:val="%4."/>
+      <w:lvlJc w:val="left"/>
+      <w:pPr>
+        <w:ind w:left="2104" w:hanging="420"/>
+      </w:pPr>
+    </w:lvl>
+    <w:lvl w:ilvl="4" w:tplc="04090019" w:tentative="1">
+      <w:start w:val="1"/>
+      <w:numFmt w:val="lowerLetter"/>
+      <w:lvlText w:val="%5)"/>
+      <w:lvlJc w:val="left"/>
+      <w:pPr>
+        <w:ind w:left="2524" w:hanging="420"/>
+      </w:pPr>
+    </w:lvl>
+    <w:lvl w:ilvl="5" w:tplc="0409001B" w:tentative="1">
+      <w:start w:val="1"/>
+      <w:numFmt w:val="lowerRoman"/>
+      <w:lvlText w:val="%6."/>
+      <w:lvlJc w:val="right"/>
+      <w:pPr>
+        <w:ind w:left="2944" w:hanging="420"/>
+      </w:pPr>
+    </w:lvl>
+    <w:lvl w:ilvl="6" w:tplc="0409000F" w:tentative="1">
+      <w:start w:val="1"/>
+      <w:numFmt w:val="decimal"/>
+      <w:lvlText w:val="%7."/>
+      <w:lvlJc w:val="left"/>
+      <w:pPr>
+        <w:ind w:left="3364" w:hanging="420"/>
+      </w:pPr>
+    </w:lvl>
+    <w:lvl w:ilvl="7" w:tplc="04090019" w:tentative="1">
+      <w:start w:val="1"/>
+      <w:numFmt w:val="lowerLetter"/>
+      <w:lvlText w:val="%8)"/>
+      <w:lvlJc w:val="left"/>
+      <w:pPr>
+        <w:ind w:left="3784" w:hanging="420"/>
+      </w:pPr>
+    </w:lvl>
+    <w:lvl w:ilvl="8" w:tplc="0409001B" w:tentative="1">
+      <w:start w:val="1"/>
+      <w:numFmt w:val="lowerRoman"/>
+      <w:lvlText w:val="%9."/>
+      <w:lvlJc w:val="right"/>
+      <w:pPr>
+        <w:ind w:left="4204" w:hanging="420"/>
+      </w:pPr>
+    </w:lvl>
+  </w:abstractNum>
+  <w:abstractNum w:abstractNumId="6" w15:restartNumberingAfterBreak="0">
     <w:nsid w:val="33AA2F9F"/>
     <w:multiLevelType w:val="hybridMultilevel"/>
     <w:tmpl w:val="CA6646F2"/>
@@ -13657,7 +15598,179 @@
       </w:pPr>
     </w:lvl>
   </w:abstractNum>
-  <w:abstractNum w:abstractNumId="5" w15:restartNumberingAfterBreak="0">
+  <w:abstractNum w:abstractNumId="7" w15:restartNumberingAfterBreak="0">
+    <w:nsid w:val="4830167F"/>
+    <w:multiLevelType w:val="hybridMultilevel"/>
+    <w:tmpl w:val="59F23414"/>
+    <w:lvl w:ilvl="0" w:tplc="04090011">
+      <w:start w:val="1"/>
+      <w:numFmt w:val="decimal"/>
+      <w:lvlText w:val="%1)"/>
+      <w:lvlJc w:val="left"/>
+      <w:pPr>
+        <w:ind w:left="844" w:hanging="420"/>
+      </w:pPr>
+    </w:lvl>
+    <w:lvl w:ilvl="1" w:tplc="04090019" w:tentative="1">
+      <w:start w:val="1"/>
+      <w:numFmt w:val="lowerLetter"/>
+      <w:lvlText w:val="%2)"/>
+      <w:lvlJc w:val="left"/>
+      <w:pPr>
+        <w:ind w:left="1264" w:hanging="420"/>
+      </w:pPr>
+    </w:lvl>
+    <w:lvl w:ilvl="2" w:tplc="0409001B" w:tentative="1">
+      <w:start w:val="1"/>
+      <w:numFmt w:val="lowerRoman"/>
+      <w:lvlText w:val="%3."/>
+      <w:lvlJc w:val="right"/>
+      <w:pPr>
+        <w:ind w:left="1684" w:hanging="420"/>
+      </w:pPr>
+    </w:lvl>
+    <w:lvl w:ilvl="3" w:tplc="0409000F" w:tentative="1">
+      <w:start w:val="1"/>
+      <w:numFmt w:val="decimal"/>
+      <w:lvlText w:val="%4."/>
+      <w:lvlJc w:val="left"/>
+      <w:pPr>
+        <w:ind w:left="2104" w:hanging="420"/>
+      </w:pPr>
+    </w:lvl>
+    <w:lvl w:ilvl="4" w:tplc="04090019" w:tentative="1">
+      <w:start w:val="1"/>
+      <w:numFmt w:val="lowerLetter"/>
+      <w:lvlText w:val="%5)"/>
+      <w:lvlJc w:val="left"/>
+      <w:pPr>
+        <w:ind w:left="2524" w:hanging="420"/>
+      </w:pPr>
+    </w:lvl>
+    <w:lvl w:ilvl="5" w:tplc="0409001B" w:tentative="1">
+      <w:start w:val="1"/>
+      <w:numFmt w:val="lowerRoman"/>
+      <w:lvlText w:val="%6."/>
+      <w:lvlJc w:val="right"/>
+      <w:pPr>
+        <w:ind w:left="2944" w:hanging="420"/>
+      </w:pPr>
+    </w:lvl>
+    <w:lvl w:ilvl="6" w:tplc="0409000F" w:tentative="1">
+      <w:start w:val="1"/>
+      <w:numFmt w:val="decimal"/>
+      <w:lvlText w:val="%7."/>
+      <w:lvlJc w:val="left"/>
+      <w:pPr>
+        <w:ind w:left="3364" w:hanging="420"/>
+      </w:pPr>
+    </w:lvl>
+    <w:lvl w:ilvl="7" w:tplc="04090019" w:tentative="1">
+      <w:start w:val="1"/>
+      <w:numFmt w:val="lowerLetter"/>
+      <w:lvlText w:val="%8)"/>
+      <w:lvlJc w:val="left"/>
+      <w:pPr>
+        <w:ind w:left="3784" w:hanging="420"/>
+      </w:pPr>
+    </w:lvl>
+    <w:lvl w:ilvl="8" w:tplc="0409001B" w:tentative="1">
+      <w:start w:val="1"/>
+      <w:numFmt w:val="lowerRoman"/>
+      <w:lvlText w:val="%9."/>
+      <w:lvlJc w:val="right"/>
+      <w:pPr>
+        <w:ind w:left="4204" w:hanging="420"/>
+      </w:pPr>
+    </w:lvl>
+  </w:abstractNum>
+  <w:abstractNum w:abstractNumId="8" w15:restartNumberingAfterBreak="0">
+    <w:nsid w:val="5EFE7C39"/>
+    <w:multiLevelType w:val="hybridMultilevel"/>
+    <w:tmpl w:val="D9D8E20A"/>
+    <w:lvl w:ilvl="0" w:tplc="0409000F">
+      <w:start w:val="1"/>
+      <w:numFmt w:val="decimal"/>
+      <w:lvlText w:val="%1."/>
+      <w:lvlJc w:val="left"/>
+      <w:pPr>
+        <w:ind w:left="844" w:hanging="420"/>
+      </w:pPr>
+    </w:lvl>
+    <w:lvl w:ilvl="1" w:tplc="04090019" w:tentative="1">
+      <w:start w:val="1"/>
+      <w:numFmt w:val="lowerLetter"/>
+      <w:lvlText w:val="%2)"/>
+      <w:lvlJc w:val="left"/>
+      <w:pPr>
+        <w:ind w:left="1264" w:hanging="420"/>
+      </w:pPr>
+    </w:lvl>
+    <w:lvl w:ilvl="2" w:tplc="0409001B" w:tentative="1">
+      <w:start w:val="1"/>
+      <w:numFmt w:val="lowerRoman"/>
+      <w:lvlText w:val="%3."/>
+      <w:lvlJc w:val="right"/>
+      <w:pPr>
+        <w:ind w:left="1684" w:hanging="420"/>
+      </w:pPr>
+    </w:lvl>
+    <w:lvl w:ilvl="3" w:tplc="0409000F" w:tentative="1">
+      <w:start w:val="1"/>
+      <w:numFmt w:val="decimal"/>
+      <w:lvlText w:val="%4."/>
+      <w:lvlJc w:val="left"/>
+      <w:pPr>
+        <w:ind w:left="2104" w:hanging="420"/>
+      </w:pPr>
+    </w:lvl>
+    <w:lvl w:ilvl="4" w:tplc="04090019" w:tentative="1">
+      <w:start w:val="1"/>
+      <w:numFmt w:val="lowerLetter"/>
+      <w:lvlText w:val="%5)"/>
+      <w:lvlJc w:val="left"/>
+      <w:pPr>
+        <w:ind w:left="2524" w:hanging="420"/>
+      </w:pPr>
+    </w:lvl>
+    <w:lvl w:ilvl="5" w:tplc="0409001B" w:tentative="1">
+      <w:start w:val="1"/>
+      <w:numFmt w:val="lowerRoman"/>
+      <w:lvlText w:val="%6."/>
+      <w:lvlJc w:val="right"/>
+      <w:pPr>
+        <w:ind w:left="2944" w:hanging="420"/>
+      </w:pPr>
+    </w:lvl>
+    <w:lvl w:ilvl="6" w:tplc="0409000F" w:tentative="1">
+      <w:start w:val="1"/>
+      <w:numFmt w:val="decimal"/>
+      <w:lvlText w:val="%7."/>
+      <w:lvlJc w:val="left"/>
+      <w:pPr>
+        <w:ind w:left="3364" w:hanging="420"/>
+      </w:pPr>
+    </w:lvl>
+    <w:lvl w:ilvl="7" w:tplc="04090019" w:tentative="1">
+      <w:start w:val="1"/>
+      <w:numFmt w:val="lowerLetter"/>
+      <w:lvlText w:val="%8)"/>
+      <w:lvlJc w:val="left"/>
+      <w:pPr>
+        <w:ind w:left="3784" w:hanging="420"/>
+      </w:pPr>
+    </w:lvl>
+    <w:lvl w:ilvl="8" w:tplc="0409001B" w:tentative="1">
+      <w:start w:val="1"/>
+      <w:numFmt w:val="lowerRoman"/>
+      <w:lvlText w:val="%9."/>
+      <w:lvlJc w:val="right"/>
+      <w:pPr>
+        <w:ind w:left="4204" w:hanging="420"/>
+      </w:pPr>
+    </w:lvl>
+  </w:abstractNum>
+  <w:abstractNum w:abstractNumId="9" w15:restartNumberingAfterBreak="0">
     <w:nsid w:val="6AE22424"/>
     <w:multiLevelType w:val="hybridMultilevel"/>
     <w:tmpl w:val="8022F626"/>
@@ -13743,7 +15856,7 @@
       </w:pPr>
     </w:lvl>
   </w:abstractNum>
-  <w:abstractNum w:abstractNumId="6" w15:restartNumberingAfterBreak="0">
+  <w:abstractNum w:abstractNumId="10" w15:restartNumberingAfterBreak="0">
     <w:nsid w:val="6C7B725B"/>
     <w:multiLevelType w:val="hybridMultilevel"/>
     <w:tmpl w:val="B0240106"/>
@@ -13829,7 +15942,7 @@
       </w:pPr>
     </w:lvl>
   </w:abstractNum>
-  <w:abstractNum w:abstractNumId="7" w15:restartNumberingAfterBreak="0">
+  <w:abstractNum w:abstractNumId="11" w15:restartNumberingAfterBreak="0">
     <w:nsid w:val="72AA37BC"/>
     <w:multiLevelType w:val="hybridMultilevel"/>
     <w:tmpl w:val="AB4E7D7A"/>
@@ -13915,7 +16028,7 @@
       </w:pPr>
     </w:lvl>
   </w:abstractNum>
-  <w:abstractNum w:abstractNumId="8" w15:restartNumberingAfterBreak="0">
+  <w:abstractNum w:abstractNumId="12" w15:restartNumberingAfterBreak="0">
     <w:nsid w:val="73D16DA0"/>
     <w:multiLevelType w:val="hybridMultilevel"/>
     <w:tmpl w:val="DFAA24DE"/>
@@ -14004,7 +16117,93 @@
       </w:pPr>
     </w:lvl>
   </w:abstractNum>
-  <w:abstractNum w:abstractNumId="9" w15:restartNumberingAfterBreak="0">
+  <w:abstractNum w:abstractNumId="13" w15:restartNumberingAfterBreak="0">
+    <w:nsid w:val="7403768C"/>
+    <w:multiLevelType w:val="hybridMultilevel"/>
+    <w:tmpl w:val="4DB0CDB4"/>
+    <w:lvl w:ilvl="0" w:tplc="04090011">
+      <w:start w:val="1"/>
+      <w:numFmt w:val="decimal"/>
+      <w:lvlText w:val="%1)"/>
+      <w:lvlJc w:val="left"/>
+      <w:pPr>
+        <w:ind w:left="844" w:hanging="420"/>
+      </w:pPr>
+    </w:lvl>
+    <w:lvl w:ilvl="1" w:tplc="04090019" w:tentative="1">
+      <w:start w:val="1"/>
+      <w:numFmt w:val="lowerLetter"/>
+      <w:lvlText w:val="%2)"/>
+      <w:lvlJc w:val="left"/>
+      <w:pPr>
+        <w:ind w:left="1264" w:hanging="420"/>
+      </w:pPr>
+    </w:lvl>
+    <w:lvl w:ilvl="2" w:tplc="0409001B" w:tentative="1">
+      <w:start w:val="1"/>
+      <w:numFmt w:val="lowerRoman"/>
+      <w:lvlText w:val="%3."/>
+      <w:lvlJc w:val="right"/>
+      <w:pPr>
+        <w:ind w:left="1684" w:hanging="420"/>
+      </w:pPr>
+    </w:lvl>
+    <w:lvl w:ilvl="3" w:tplc="0409000F" w:tentative="1">
+      <w:start w:val="1"/>
+      <w:numFmt w:val="decimal"/>
+      <w:lvlText w:val="%4."/>
+      <w:lvlJc w:val="left"/>
+      <w:pPr>
+        <w:ind w:left="2104" w:hanging="420"/>
+      </w:pPr>
+    </w:lvl>
+    <w:lvl w:ilvl="4" w:tplc="04090019" w:tentative="1">
+      <w:start w:val="1"/>
+      <w:numFmt w:val="lowerLetter"/>
+      <w:lvlText w:val="%5)"/>
+      <w:lvlJc w:val="left"/>
+      <w:pPr>
+        <w:ind w:left="2524" w:hanging="420"/>
+      </w:pPr>
+    </w:lvl>
+    <w:lvl w:ilvl="5" w:tplc="0409001B" w:tentative="1">
+      <w:start w:val="1"/>
+      <w:numFmt w:val="lowerRoman"/>
+      <w:lvlText w:val="%6."/>
+      <w:lvlJc w:val="right"/>
+      <w:pPr>
+        <w:ind w:left="2944" w:hanging="420"/>
+      </w:pPr>
+    </w:lvl>
+    <w:lvl w:ilvl="6" w:tplc="0409000F" w:tentative="1">
+      <w:start w:val="1"/>
+      <w:numFmt w:val="decimal"/>
+      <w:lvlText w:val="%7."/>
+      <w:lvlJc w:val="left"/>
+      <w:pPr>
+        <w:ind w:left="3364" w:hanging="420"/>
+      </w:pPr>
+    </w:lvl>
+    <w:lvl w:ilvl="7" w:tplc="04090019" w:tentative="1">
+      <w:start w:val="1"/>
+      <w:numFmt w:val="lowerLetter"/>
+      <w:lvlText w:val="%8)"/>
+      <w:lvlJc w:val="left"/>
+      <w:pPr>
+        <w:ind w:left="3784" w:hanging="420"/>
+      </w:pPr>
+    </w:lvl>
+    <w:lvl w:ilvl="8" w:tplc="0409001B" w:tentative="1">
+      <w:start w:val="1"/>
+      <w:numFmt w:val="lowerRoman"/>
+      <w:lvlText w:val="%9."/>
+      <w:lvlJc w:val="right"/>
+      <w:pPr>
+        <w:ind w:left="4204" w:hanging="420"/>
+      </w:pPr>
+    </w:lvl>
+  </w:abstractNum>
+  <w:abstractNum w:abstractNumId="14" w15:restartNumberingAfterBreak="0">
     <w:nsid w:val="756A3D53"/>
     <w:multiLevelType w:val="hybridMultilevel"/>
     <w:tmpl w:val="8F424280"/>
@@ -14090,35 +16289,139 @@
       </w:pPr>
     </w:lvl>
   </w:abstractNum>
+  <w:abstractNum w:abstractNumId="15" w15:restartNumberingAfterBreak="0">
+    <w:nsid w:val="78F5315A"/>
+    <w:multiLevelType w:val="hybridMultilevel"/>
+    <w:tmpl w:val="2DFC8B1C"/>
+    <w:lvl w:ilvl="0" w:tplc="04090011">
+      <w:start w:val="1"/>
+      <w:numFmt w:val="decimal"/>
+      <w:lvlText w:val="%1)"/>
+      <w:lvlJc w:val="left"/>
+      <w:pPr>
+        <w:ind w:left="844" w:hanging="420"/>
+      </w:pPr>
+    </w:lvl>
+    <w:lvl w:ilvl="1" w:tplc="04090019" w:tentative="1">
+      <w:start w:val="1"/>
+      <w:numFmt w:val="lowerLetter"/>
+      <w:lvlText w:val="%2)"/>
+      <w:lvlJc w:val="left"/>
+      <w:pPr>
+        <w:ind w:left="1264" w:hanging="420"/>
+      </w:pPr>
+    </w:lvl>
+    <w:lvl w:ilvl="2" w:tplc="0409001B" w:tentative="1">
+      <w:start w:val="1"/>
+      <w:numFmt w:val="lowerRoman"/>
+      <w:lvlText w:val="%3."/>
+      <w:lvlJc w:val="right"/>
+      <w:pPr>
+        <w:ind w:left="1684" w:hanging="420"/>
+      </w:pPr>
+    </w:lvl>
+    <w:lvl w:ilvl="3" w:tplc="0409000F" w:tentative="1">
+      <w:start w:val="1"/>
+      <w:numFmt w:val="decimal"/>
+      <w:lvlText w:val="%4."/>
+      <w:lvlJc w:val="left"/>
+      <w:pPr>
+        <w:ind w:left="2104" w:hanging="420"/>
+      </w:pPr>
+    </w:lvl>
+    <w:lvl w:ilvl="4" w:tplc="04090019" w:tentative="1">
+      <w:start w:val="1"/>
+      <w:numFmt w:val="lowerLetter"/>
+      <w:lvlText w:val="%5)"/>
+      <w:lvlJc w:val="left"/>
+      <w:pPr>
+        <w:ind w:left="2524" w:hanging="420"/>
+      </w:pPr>
+    </w:lvl>
+    <w:lvl w:ilvl="5" w:tplc="0409001B" w:tentative="1">
+      <w:start w:val="1"/>
+      <w:numFmt w:val="lowerRoman"/>
+      <w:lvlText w:val="%6."/>
+      <w:lvlJc w:val="right"/>
+      <w:pPr>
+        <w:ind w:left="2944" w:hanging="420"/>
+      </w:pPr>
+    </w:lvl>
+    <w:lvl w:ilvl="6" w:tplc="0409000F" w:tentative="1">
+      <w:start w:val="1"/>
+      <w:numFmt w:val="decimal"/>
+      <w:lvlText w:val="%7."/>
+      <w:lvlJc w:val="left"/>
+      <w:pPr>
+        <w:ind w:left="3364" w:hanging="420"/>
+      </w:pPr>
+    </w:lvl>
+    <w:lvl w:ilvl="7" w:tplc="04090019" w:tentative="1">
+      <w:start w:val="1"/>
+      <w:numFmt w:val="lowerLetter"/>
+      <w:lvlText w:val="%8)"/>
+      <w:lvlJc w:val="left"/>
+      <w:pPr>
+        <w:ind w:left="3784" w:hanging="420"/>
+      </w:pPr>
+    </w:lvl>
+    <w:lvl w:ilvl="8" w:tplc="0409001B" w:tentative="1">
+      <w:start w:val="1"/>
+      <w:numFmt w:val="lowerRoman"/>
+      <w:lvlText w:val="%9."/>
+      <w:lvlJc w:val="right"/>
+      <w:pPr>
+        <w:ind w:left="4204" w:hanging="420"/>
+      </w:pPr>
+    </w:lvl>
+  </w:abstractNum>
   <w:num w:numId="1">
-    <w:abstractNumId w:val="4"/>
+    <w:abstractNumId w:val="6"/>
   </w:num>
   <w:num w:numId="2">
     <w:abstractNumId w:val="0"/>
   </w:num>
   <w:num w:numId="3">
-    <w:abstractNumId w:val="6"/>
+    <w:abstractNumId w:val="10"/>
   </w:num>
   <w:num w:numId="4">
+    <w:abstractNumId w:val="14"/>
+  </w:num>
+  <w:num w:numId="5">
+    <w:abstractNumId w:val="12"/>
+  </w:num>
+  <w:num w:numId="6">
+    <w:abstractNumId w:val="11"/>
+  </w:num>
+  <w:num w:numId="7">
+    <w:abstractNumId w:val="2"/>
+  </w:num>
+  <w:num w:numId="8">
     <w:abstractNumId w:val="9"/>
   </w:num>
-  <w:num w:numId="5">
+  <w:num w:numId="9">
+    <w:abstractNumId w:val="4"/>
+  </w:num>
+  <w:num w:numId="10">
+    <w:abstractNumId w:val="3"/>
+  </w:num>
+  <w:num w:numId="11">
+    <w:abstractNumId w:val="13"/>
+  </w:num>
+  <w:num w:numId="12">
+    <w:abstractNumId w:val="7"/>
+  </w:num>
+  <w:num w:numId="13">
     <w:abstractNumId w:val="8"/>
   </w:num>
-  <w:num w:numId="6">
-    <w:abstractNumId w:val="7"/>
-  </w:num>
-  <w:num w:numId="7">
+  <w:num w:numId="14">
     <w:abstractNumId w:val="1"/>
   </w:num>
-  <w:num w:numId="8">
+  <w:num w:numId="15">
+    <w:abstractNumId w:val="15"/>
+  </w:num>
+  <w:num w:numId="16">
     <w:abstractNumId w:val="5"/>
-  </w:num>
-  <w:num w:numId="9">
-    <w:abstractNumId w:val="3"/>
-  </w:num>
-  <w:num w:numId="10">
-    <w:abstractNumId w:val="2"/>
   </w:num>
 </w:numbering>
 </file>

</xml_diff>

<commit_message>
prepare for porting kernel
</commit_message>
<xml_diff>
--- a/arm-inux.docx
+++ b/arm-inux.docx
@@ -40,104 +40,33 @@
         </w:numPr>
         <w:ind w:firstLineChars="0"/>
         <w:rPr>
-          <w:rFonts w:ascii="Segoe UI" w:hAnsi="Segoe UI" w:cs="Segoe UI"/>
-          <w:color w:val="6A737D"/>
-          <w:sz w:val="26"/>
-          <w:szCs w:val="26"/>
-          <w:shd w:val="clear" w:color="auto" w:fill="F9F9F9"/>
-        </w:rPr>
-      </w:pPr>
-      <w:r>
-        <w:rPr>
-          <w:rFonts w:ascii="Segoe UI" w:hAnsi="Segoe UI" w:cs="Segoe UI" w:hint="eastAsia"/>
-          <w:color w:val="6A737D"/>
-          <w:sz w:val="26"/>
-          <w:szCs w:val="26"/>
-          <w:shd w:val="clear" w:color="auto" w:fill="F9F9F9"/>
+          <w:rFonts w:hint="eastAsia"/>
+        </w:rPr>
+      </w:pPr>
+      <w:r>
+        <w:rPr>
+          <w:rFonts w:hint="eastAsia"/>
         </w:rPr>
         <w:t>a</w:t>
       </w:r>
       <w:r>
-        <w:rPr>
-          <w:rFonts w:ascii="Segoe UI" w:hAnsi="Segoe UI" w:cs="Segoe UI"/>
-          <w:color w:val="6A737D"/>
-          <w:sz w:val="26"/>
-          <w:szCs w:val="26"/>
-          <w:shd w:val="clear" w:color="auto" w:fill="F9F9F9"/>
-        </w:rPr>
         <w:t>rm</w:t>
       </w:r>
       <w:r>
         <w:rPr>
-          <w:rFonts w:ascii="Segoe UI" w:hAnsi="Segoe UI" w:cs="Segoe UI" w:hint="eastAsia"/>
-          <w:color w:val="6A737D"/>
-          <w:sz w:val="26"/>
-          <w:szCs w:val="26"/>
-          <w:shd w:val="clear" w:color="auto" w:fill="F9F9F9"/>
-        </w:rPr>
-        <w:t>的版本号和用</w:t>
-      </w:r>
-      <w:r>
-        <w:rPr>
-          <w:rFonts w:ascii="Segoe UI" w:hAnsi="Segoe UI" w:cs="Segoe UI" w:hint="eastAsia"/>
-          <w:color w:val="6A737D"/>
-          <w:sz w:val="26"/>
-          <w:szCs w:val="26"/>
-          <w:shd w:val="clear" w:color="auto" w:fill="F9F9F9"/>
-        </w:rPr>
-        <w:t>arm</w:t>
-      </w:r>
-      <w:r>
-        <w:rPr>
-          <w:rFonts w:ascii="Segoe UI" w:hAnsi="Segoe UI" w:cs="Segoe UI" w:hint="eastAsia"/>
-          <w:color w:val="6A737D"/>
-          <w:sz w:val="26"/>
-          <w:szCs w:val="26"/>
-          <w:shd w:val="clear" w:color="auto" w:fill="F9F9F9"/>
-        </w:rPr>
-        <w:t>架构的</w:t>
-      </w:r>
-      <w:r>
-        <w:rPr>
-          <w:rFonts w:ascii="Segoe UI" w:hAnsi="Segoe UI" w:cs="Segoe UI" w:hint="eastAsia"/>
-          <w:color w:val="6A737D"/>
-          <w:sz w:val="26"/>
-          <w:szCs w:val="26"/>
-          <w:shd w:val="clear" w:color="auto" w:fill="F9F9F9"/>
-        </w:rPr>
-        <w:t>C</w:t>
-      </w:r>
-      <w:r>
-        <w:rPr>
-          <w:rFonts w:ascii="Segoe UI" w:hAnsi="Segoe UI" w:cs="Segoe UI"/>
-          <w:color w:val="6A737D"/>
-          <w:sz w:val="26"/>
-          <w:szCs w:val="26"/>
-          <w:shd w:val="clear" w:color="auto" w:fill="F9F9F9"/>
-        </w:rPr>
+          <w:rFonts w:hint="eastAsia"/>
+        </w:rPr>
+        <w:t>的版本号和用arm架构的C</w:t>
+      </w:r>
+      <w:r>
         <w:t>PU</w:t>
       </w:r>
       <w:r>
         <w:rPr>
-          <w:rFonts w:ascii="Segoe UI" w:hAnsi="Segoe UI" w:cs="Segoe UI" w:hint="eastAsia"/>
-          <w:color w:val="6A737D"/>
-          <w:sz w:val="26"/>
-          <w:szCs w:val="26"/>
-          <w:shd w:val="clear" w:color="auto" w:fill="F9F9F9"/>
+          <w:rFonts w:hint="eastAsia"/>
         </w:rPr>
         <w:t>版本号是不一样的。</w:t>
       </w:r>
-    </w:p>
-    <w:p>
-      <w:pPr>
-        <w:rPr>
-          <w:rFonts w:ascii="Segoe UI" w:hAnsi="Segoe UI" w:cs="Segoe UI"/>
-          <w:color w:val="6A737D"/>
-          <w:sz w:val="26"/>
-          <w:szCs w:val="26"/>
-          <w:shd w:val="clear" w:color="auto" w:fill="F9F9F9"/>
-        </w:rPr>
-      </w:pPr>
     </w:p>
     <w:p>
       <w:pPr>
@@ -905,6 +834,19 @@
           <w:noProof/>
         </w:rPr>
       </w:pPr>
+      <w:r>
+        <w:rPr>
+          <w:rFonts w:hint="eastAsia"/>
+          <w:noProof/>
+        </w:rPr>
+        <w:t xml:space="preserve"> </w:t>
+      </w:r>
+      <w:r>
+        <w:rPr>
+          <w:noProof/>
+        </w:rPr>
+        <w:t xml:space="preserve">  </w:t>
+      </w:r>
     </w:p>
     <w:p>
       <w:pPr>
@@ -1380,99 +1322,99 @@
           <w:rFonts w:hint="eastAsia"/>
           <w:noProof/>
         </w:rPr>
+        <w:t>19.</w:t>
+      </w:r>
+      <w:r>
+        <w:rPr>
+          <w:rFonts w:hint="eastAsia"/>
+          <w:noProof/>
+        </w:rPr>
+        <w:t>比较指令</w:t>
+      </w:r>
+      <w:r>
+        <w:rPr>
+          <w:rFonts w:hint="eastAsia"/>
+          <w:noProof/>
+        </w:rPr>
+        <w:t>不用后面加s就可以影响c</w:t>
+      </w:r>
+      <w:r>
+        <w:rPr>
+          <w:noProof/>
+        </w:rPr>
+        <w:t>psr</w:t>
+      </w:r>
+      <w:r>
+        <w:rPr>
+          <w:rFonts w:hint="eastAsia"/>
+          <w:noProof/>
+        </w:rPr>
+        <w:t>中的标志位。</w:t>
+      </w:r>
+    </w:p>
+    <w:p>
+      <w:pPr>
+        <w:rPr>
+          <w:noProof/>
+        </w:rPr>
+      </w:pPr>
+      <w:r>
+        <w:rPr>
+          <w:rFonts w:hint="eastAsia"/>
+          <w:noProof/>
+        </w:rPr>
+        <w:t>20.有返回值的函数重在结果，没有返回值的函数重在过程.</w:t>
+      </w:r>
+    </w:p>
+    <w:p>
+      <w:pPr>
+        <w:rPr>
+          <w:noProof/>
+        </w:rPr>
+      </w:pPr>
+      <w:r>
+        <w:rPr>
+          <w:rFonts w:hint="eastAsia"/>
+          <w:noProof/>
+        </w:rPr>
+        <w:t>疑问：</w:t>
+      </w:r>
+      <w:r>
+        <w:rPr>
+          <w:rFonts w:hint="eastAsia"/>
+          <w:noProof/>
+          <w:color w:val="FF0000"/>
+        </w:rPr>
+        <w:t>a</w:t>
+      </w:r>
+      <w:r>
+        <w:rPr>
+          <w:noProof/>
+          <w:color w:val="FF0000"/>
+        </w:rPr>
+        <w:t>.</w:t>
+      </w:r>
+      <w:r>
+        <w:rPr>
+          <w:rFonts w:hint="eastAsia"/>
+          <w:noProof/>
+          <w:color w:val="FF0000"/>
+        </w:rPr>
+        <w:t>寄存器中的数据是32位的吗？为什么</w:t>
+      </w:r>
+    </w:p>
+    <w:p>
+      <w:pPr>
+        <w:rPr>
+          <w:noProof/>
+          <w:color w:val="FF0000"/>
+        </w:rPr>
+      </w:pPr>
+      <w:r>
+        <w:rPr>
+          <w:noProof/>
+        </w:rPr>
         <w:lastRenderedPageBreak/>
-        <w:t>19.</w:t>
-      </w:r>
-      <w:r>
-        <w:rPr>
-          <w:rFonts w:hint="eastAsia"/>
-          <w:noProof/>
-        </w:rPr>
-        <w:t>比较指令</w:t>
-      </w:r>
-      <w:r>
-        <w:rPr>
-          <w:rFonts w:hint="eastAsia"/>
-          <w:noProof/>
-        </w:rPr>
-        <w:t>不用后面加s就可以影响c</w:t>
-      </w:r>
-      <w:r>
-        <w:rPr>
-          <w:noProof/>
-        </w:rPr>
-        <w:t>psr</w:t>
-      </w:r>
-      <w:r>
-        <w:rPr>
-          <w:rFonts w:hint="eastAsia"/>
-          <w:noProof/>
-        </w:rPr>
-        <w:t>中的标志位。</w:t>
-      </w:r>
-    </w:p>
-    <w:p>
-      <w:pPr>
-        <w:rPr>
-          <w:noProof/>
-        </w:rPr>
-      </w:pPr>
-      <w:r>
-        <w:rPr>
-          <w:rFonts w:hint="eastAsia"/>
-          <w:noProof/>
-        </w:rPr>
-        <w:t>20.有返回值的函数重在结果，没有返回值的函数重在过程.</w:t>
-      </w:r>
-    </w:p>
-    <w:p>
-      <w:pPr>
-        <w:rPr>
-          <w:noProof/>
-        </w:rPr>
-      </w:pPr>
-      <w:r>
-        <w:rPr>
-          <w:rFonts w:hint="eastAsia"/>
-          <w:noProof/>
-        </w:rPr>
-        <w:t>疑问：</w:t>
-      </w:r>
-      <w:r>
-        <w:rPr>
-          <w:rFonts w:hint="eastAsia"/>
-          <w:noProof/>
-          <w:color w:val="FF0000"/>
-        </w:rPr>
-        <w:t>a</w:t>
-      </w:r>
-      <w:r>
-        <w:rPr>
-          <w:noProof/>
-          <w:color w:val="FF0000"/>
-        </w:rPr>
-        <w:t>.</w:t>
-      </w:r>
-      <w:r>
-        <w:rPr>
-          <w:rFonts w:hint="eastAsia"/>
-          <w:noProof/>
-          <w:color w:val="FF0000"/>
-        </w:rPr>
-        <w:t>寄存器中的数据是32位的吗？为什么</w:t>
-      </w:r>
-    </w:p>
-    <w:p>
-      <w:pPr>
-        <w:rPr>
-          <w:noProof/>
-          <w:color w:val="FF0000"/>
-        </w:rPr>
-      </w:pPr>
-      <w:r>
-        <w:rPr>
-          <w:noProof/>
-        </w:rPr>
         <w:tab/>
         <w:t xml:space="preserve"> </w:t>
       </w:r>
@@ -2453,96 +2395,89 @@
           <w:noProof/>
           <w:color w:val="000000" w:themeColor="text1"/>
         </w:rPr>
-        <w:t>L1；如果不对应则启动失败（会</w:t>
-      </w:r>
+        <w:t>L1；如果不对应则启动失败（会转入执行2st启动，即</w:t>
+      </w:r>
+      <w:r>
+        <w:rPr>
+          <w:rFonts w:hint="eastAsia"/>
+          <w:noProof/>
+          <w:color w:val="000000" w:themeColor="text1"/>
+        </w:rPr>
+        <w:t>S</w:t>
+      </w:r>
+      <w:r>
+        <w:rPr>
+          <w:noProof/>
+          <w:color w:val="000000" w:themeColor="text1"/>
+        </w:rPr>
+        <w:t>D2启动。（</w:t>
+      </w:r>
+      <w:r>
+        <w:rPr>
+          <w:rFonts w:hint="eastAsia"/>
+          <w:noProof/>
+          <w:color w:val="4472C4" w:themeColor="accent1"/>
+        </w:rPr>
+        <w:t>我们在通过破坏扇区数据实现外部S</w:t>
+      </w:r>
+      <w:r>
+        <w:rPr>
+          <w:noProof/>
+          <w:color w:val="4472C4" w:themeColor="accent1"/>
+        </w:rPr>
+        <w:t>D卡启动时，实际上是破坏了</w:t>
+      </w:r>
+      <w:r>
+        <w:rPr>
+          <w:rFonts w:hint="eastAsia"/>
+          <w:noProof/>
+          <w:color w:val="4472C4" w:themeColor="accent1"/>
+        </w:rPr>
+        <w:t>uboot</w:t>
+      </w:r>
+      <w:r>
+        <w:rPr>
+          <w:noProof/>
+          <w:color w:val="4472C4" w:themeColor="accent1"/>
+        </w:rPr>
+        <w:t>，导致</w:t>
+      </w:r>
+      <w:r>
+        <w:rPr>
+          <w:rFonts w:hint="eastAsia"/>
+          <w:noProof/>
+          <w:color w:val="4472C4" w:themeColor="accent1"/>
+        </w:rPr>
+        <w:t>B</w:t>
+      </w:r>
+      <w:r>
+        <w:rPr>
+          <w:noProof/>
+          <w:color w:val="4472C4" w:themeColor="accent1"/>
+        </w:rPr>
+        <w:t>L0算出的校验和与uboot自带的校验和不对应---即SD checksum error</w:t>
+      </w:r>
+      <w:r>
+        <w:rPr>
+          <w:noProof/>
+          <w:color w:val="000000" w:themeColor="text1"/>
+        </w:rPr>
+        <w:t>。）</w:t>
+      </w:r>
+    </w:p>
+    <w:p>
+      <w:pPr>
+        <w:rPr>
+          <w:noProof/>
+          <w:color w:val="000000" w:themeColor="text1"/>
+        </w:rPr>
+      </w:pPr>
       <w:r>
         <w:rPr>
           <w:noProof/>
           <w:color w:val="000000" w:themeColor="text1"/>
         </w:rPr>
         <w:lastRenderedPageBreak/>
-        <w:t>转入执行2st启动，即</w:t>
-      </w:r>
-      <w:r>
-        <w:rPr>
-          <w:rFonts w:hint="eastAsia"/>
-          <w:noProof/>
-          <w:color w:val="000000" w:themeColor="text1"/>
-        </w:rPr>
-        <w:t>S</w:t>
-      </w:r>
-      <w:r>
-        <w:rPr>
-          <w:noProof/>
-          <w:color w:val="000000" w:themeColor="text1"/>
-        </w:rPr>
-        <w:t>D2启动。（</w:t>
-      </w:r>
-      <w:r>
-        <w:rPr>
-          <w:rFonts w:hint="eastAsia"/>
-          <w:noProof/>
-          <w:color w:val="4472C4" w:themeColor="accent1"/>
-        </w:rPr>
-        <w:t>我们在通过破坏扇区数据实现外部S</w:t>
-      </w:r>
-      <w:r>
-        <w:rPr>
-          <w:noProof/>
-          <w:color w:val="4472C4" w:themeColor="accent1"/>
-        </w:rPr>
-        <w:t>D卡启动时，实际上是破坏了</w:t>
-      </w:r>
-      <w:r>
-        <w:rPr>
-          <w:rFonts w:hint="eastAsia"/>
-          <w:noProof/>
-          <w:color w:val="4472C4" w:themeColor="accent1"/>
-        </w:rPr>
-        <w:t>uboot</w:t>
-      </w:r>
-      <w:r>
-        <w:rPr>
-          <w:noProof/>
-          <w:color w:val="4472C4" w:themeColor="accent1"/>
-        </w:rPr>
-        <w:t>，导致</w:t>
-      </w:r>
-      <w:r>
-        <w:rPr>
-          <w:rFonts w:hint="eastAsia"/>
-          <w:noProof/>
-          <w:color w:val="4472C4" w:themeColor="accent1"/>
-        </w:rPr>
-        <w:t>B</w:t>
-      </w:r>
-      <w:r>
-        <w:rPr>
-          <w:noProof/>
-          <w:color w:val="4472C4" w:themeColor="accent1"/>
-        </w:rPr>
-        <w:t>L0算出的校验和与uboot自带的校验和不对应---即SD checksum error</w:t>
-      </w:r>
-      <w:r>
-        <w:rPr>
-          <w:noProof/>
-          <w:color w:val="000000" w:themeColor="text1"/>
-        </w:rPr>
-        <w:t>。）</w:t>
-      </w:r>
-    </w:p>
-    <w:p>
-      <w:pPr>
-        <w:rPr>
-          <w:noProof/>
-          <w:color w:val="000000" w:themeColor="text1"/>
-        </w:rPr>
-      </w:pPr>
-      <w:r>
-        <w:rPr>
-          <w:noProof/>
-          <w:color w:val="000000" w:themeColor="text1"/>
-        </w:rPr>
         <w:t>32.在申请比较大的内存时，一般是用</w:t>
       </w:r>
       <w:r>
@@ -3628,16 +3563,7 @@
           <w:noProof/>
           <w:color w:val="000000" w:themeColor="text1"/>
         </w:rPr>
-        <w:t>和预想不符的话，可以对生</w:t>
-      </w:r>
-      <w:r>
-        <w:rPr>
-          <w:rFonts w:hint="eastAsia"/>
-          <w:noProof/>
-          <w:color w:val="000000" w:themeColor="text1"/>
-        </w:rPr>
-        <w:lastRenderedPageBreak/>
-        <w:t>成的可执行程序进行反汇编得到程序的汇编语言版本，通过对比汇编版本程序与原始程序，有助于排查编程错误，同时可以加深对非汇编语言的理解。</w:t>
+        <w:t>和预想不符的话，可以对生成的可执行程序进行反汇编得到程序的汇编语言版本，通过对比汇编版本程序与原始程序，有助于排查编程错误，同时可以加深对非汇编语言的理解。</w:t>
       </w:r>
     </w:p>
     <w:p>
@@ -5118,227 +5044,235 @@
           <w:noProof/>
           <w:color w:val="000000" w:themeColor="text1"/>
         </w:rPr>
+        <w:t>16</w:t>
+      </w:r>
+      <w:r>
+        <w:rPr>
+          <w:rFonts w:hint="eastAsia"/>
+          <w:noProof/>
+          <w:color w:val="000000" w:themeColor="text1"/>
+        </w:rPr>
+        <w:t>=</w:t>
+      </w:r>
+      <w:r>
+        <w:rPr>
+          <w:noProof/>
+          <w:color w:val="000000" w:themeColor="text1"/>
+        </w:rPr>
+        <w:t>64KB</w:t>
+      </w:r>
+      <w:r>
+        <w:rPr>
+          <w:rFonts w:hint="eastAsia"/>
+          <w:noProof/>
+          <w:color w:val="000000" w:themeColor="text1"/>
+        </w:rPr>
+        <w:t>）到S</w:t>
+      </w:r>
+      <w:r>
+        <w:rPr>
+          <w:noProof/>
+          <w:color w:val="000000" w:themeColor="text1"/>
+        </w:rPr>
+        <w:t>RAM</w:t>
+      </w:r>
+      <w:r>
+        <w:rPr>
+          <w:rFonts w:hint="eastAsia"/>
+          <w:noProof/>
+          <w:color w:val="000000" w:themeColor="text1"/>
+        </w:rPr>
+        <w:t>（从S</w:t>
+      </w:r>
+      <w:r>
+        <w:rPr>
+          <w:noProof/>
+          <w:color w:val="000000" w:themeColor="text1"/>
+        </w:rPr>
+        <w:t>RAM</w:t>
+      </w:r>
+      <w:r>
+        <w:rPr>
+          <w:rFonts w:hint="eastAsia"/>
+          <w:noProof/>
+          <w:color w:val="000000" w:themeColor="text1"/>
+        </w:rPr>
+        <w:t>的1</w:t>
+      </w:r>
+      <w:r>
+        <w:rPr>
+          <w:noProof/>
+          <w:color w:val="000000" w:themeColor="text1"/>
+        </w:rPr>
+        <w:t>6KB</w:t>
+      </w:r>
+      <w:r>
+        <w:rPr>
+          <w:rFonts w:hint="eastAsia"/>
+          <w:noProof/>
+          <w:color w:val="000000" w:themeColor="text1"/>
+        </w:rPr>
+        <w:t>处开始用）中去运行；B</w:t>
+      </w:r>
+      <w:r>
+        <w:rPr>
+          <w:noProof/>
+          <w:color w:val="000000" w:themeColor="text1"/>
+        </w:rPr>
+        <w:t>L2</w:t>
+      </w:r>
+      <w:r>
+        <w:rPr>
+          <w:rFonts w:hint="eastAsia"/>
+          <w:noProof/>
+          <w:color w:val="000000" w:themeColor="text1"/>
+        </w:rPr>
+        <w:t>运行时会初始化D</w:t>
+      </w:r>
+      <w:r>
+        <w:rPr>
+          <w:noProof/>
+          <w:color w:val="000000" w:themeColor="text1"/>
+        </w:rPr>
+        <w:t>DR</w:t>
+      </w:r>
+      <w:r>
+        <w:rPr>
+          <w:rFonts w:hint="eastAsia"/>
+          <w:noProof/>
+          <w:color w:val="000000" w:themeColor="text1"/>
+        </w:rPr>
+        <w:t>并且将O</w:t>
+      </w:r>
+      <w:r>
+        <w:rPr>
+          <w:noProof/>
+          <w:color w:val="000000" w:themeColor="text1"/>
+        </w:rPr>
+        <w:t>S</w:t>
+      </w:r>
+      <w:r>
+        <w:rPr>
+          <w:rFonts w:hint="eastAsia"/>
+          <w:noProof/>
+          <w:color w:val="000000" w:themeColor="text1"/>
+        </w:rPr>
+        <w:t>搬运到D</w:t>
+      </w:r>
+      <w:r>
+        <w:rPr>
+          <w:noProof/>
+          <w:color w:val="000000" w:themeColor="text1"/>
+        </w:rPr>
+        <w:t>DR</w:t>
+      </w:r>
+      <w:r>
+        <w:rPr>
+          <w:rFonts w:hint="eastAsia"/>
+          <w:noProof/>
+          <w:color w:val="000000" w:themeColor="text1"/>
+        </w:rPr>
+        <w:t>去执行O</w:t>
+      </w:r>
+      <w:r>
+        <w:rPr>
+          <w:noProof/>
+          <w:color w:val="000000" w:themeColor="text1"/>
+        </w:rPr>
+        <w:t>S</w:t>
+      </w:r>
+      <w:r>
+        <w:rPr>
+          <w:rFonts w:hint="eastAsia"/>
+          <w:noProof/>
+          <w:color w:val="000000" w:themeColor="text1"/>
+        </w:rPr>
+        <w:t>，启动完成。</w:t>
+      </w:r>
+    </w:p>
+    <w:p>
+      <w:pPr>
+        <w:rPr>
+          <w:noProof/>
+          <w:color w:val="000000" w:themeColor="text1"/>
+        </w:rPr>
+      </w:pPr>
+      <w:r>
+        <w:rPr>
+          <w:rFonts w:hint="eastAsia"/>
+          <w:noProof/>
+          <w:color w:val="000000" w:themeColor="text1"/>
+        </w:rPr>
+        <w:t>5</w:t>
+      </w:r>
+      <w:r>
+        <w:rPr>
+          <w:noProof/>
+          <w:color w:val="000000" w:themeColor="text1"/>
+        </w:rPr>
+        <w:t>3</w:t>
+      </w:r>
+      <w:r>
+        <w:rPr>
+          <w:rFonts w:hint="eastAsia"/>
+          <w:noProof/>
+          <w:color w:val="000000" w:themeColor="text1"/>
+        </w:rPr>
+        <w:t>.</w:t>
+      </w:r>
+      <w:r>
+        <w:rPr>
+          <w:noProof/>
+          <w:color w:val="000000" w:themeColor="text1"/>
+        </w:rPr>
+        <w:t>uboot</w:t>
+      </w:r>
+      <w:r>
+        <w:rPr>
+          <w:rFonts w:hint="eastAsia"/>
+          <w:noProof/>
+          <w:color w:val="000000" w:themeColor="text1"/>
+        </w:rPr>
+        <w:t>实际使用的方式：u</w:t>
+      </w:r>
+      <w:r>
+        <w:rPr>
+          <w:noProof/>
+          <w:color w:val="000000" w:themeColor="text1"/>
+        </w:rPr>
+        <w:t>boot</w:t>
+      </w:r>
+      <w:r>
+        <w:rPr>
+          <w:rFonts w:hint="eastAsia"/>
+          <w:noProof/>
+          <w:color w:val="000000" w:themeColor="text1"/>
+        </w:rPr>
+        <w:t>大小随意，假定为</w:t>
+      </w:r>
+      <w:r>
+        <w:rPr>
+          <w:noProof/>
+          <w:color w:val="000000" w:themeColor="text1"/>
+        </w:rPr>
+        <w:t>200KB</w:t>
+      </w:r>
+      <w:r>
+        <w:rPr>
+          <w:rFonts w:hint="eastAsia"/>
+          <w:noProof/>
+          <w:color w:val="000000" w:themeColor="text1"/>
+        </w:rPr>
+        <w:t>；启动过程是这样的：先开机上</w:t>
+      </w:r>
+      <w:r>
+        <w:rPr>
+          <w:rFonts w:hint="eastAsia"/>
+          <w:noProof/>
+          <w:color w:val="000000" w:themeColor="text1"/>
+        </w:rPr>
         <w:lastRenderedPageBreak/>
-        <w:t>16</w:t>
-      </w:r>
-      <w:r>
-        <w:rPr>
-          <w:rFonts w:hint="eastAsia"/>
-          <w:noProof/>
-          <w:color w:val="000000" w:themeColor="text1"/>
-        </w:rPr>
-        <w:t>=</w:t>
-      </w:r>
-      <w:r>
-        <w:rPr>
-          <w:noProof/>
-          <w:color w:val="000000" w:themeColor="text1"/>
-        </w:rPr>
-        <w:t>64KB</w:t>
-      </w:r>
-      <w:r>
-        <w:rPr>
-          <w:rFonts w:hint="eastAsia"/>
-          <w:noProof/>
-          <w:color w:val="000000" w:themeColor="text1"/>
-        </w:rPr>
-        <w:t>）到S</w:t>
-      </w:r>
-      <w:r>
-        <w:rPr>
-          <w:noProof/>
-          <w:color w:val="000000" w:themeColor="text1"/>
-        </w:rPr>
-        <w:t>RAM</w:t>
-      </w:r>
-      <w:r>
-        <w:rPr>
-          <w:rFonts w:hint="eastAsia"/>
-          <w:noProof/>
-          <w:color w:val="000000" w:themeColor="text1"/>
-        </w:rPr>
-        <w:t>（从S</w:t>
-      </w:r>
-      <w:r>
-        <w:rPr>
-          <w:noProof/>
-          <w:color w:val="000000" w:themeColor="text1"/>
-        </w:rPr>
-        <w:t>RAM</w:t>
-      </w:r>
-      <w:r>
-        <w:rPr>
-          <w:rFonts w:hint="eastAsia"/>
-          <w:noProof/>
-          <w:color w:val="000000" w:themeColor="text1"/>
-        </w:rPr>
-        <w:t>的1</w:t>
-      </w:r>
-      <w:r>
-        <w:rPr>
-          <w:noProof/>
-          <w:color w:val="000000" w:themeColor="text1"/>
-        </w:rPr>
-        <w:t>6KB</w:t>
-      </w:r>
-      <w:r>
-        <w:rPr>
-          <w:rFonts w:hint="eastAsia"/>
-          <w:noProof/>
-          <w:color w:val="000000" w:themeColor="text1"/>
-        </w:rPr>
-        <w:t>处开始用）中去运行；B</w:t>
-      </w:r>
-      <w:r>
-        <w:rPr>
-          <w:noProof/>
-          <w:color w:val="000000" w:themeColor="text1"/>
-        </w:rPr>
-        <w:t>L2</w:t>
-      </w:r>
-      <w:r>
-        <w:rPr>
-          <w:rFonts w:hint="eastAsia"/>
-          <w:noProof/>
-          <w:color w:val="000000" w:themeColor="text1"/>
-        </w:rPr>
-        <w:t>运行时会初始化D</w:t>
-      </w:r>
-      <w:r>
-        <w:rPr>
-          <w:noProof/>
-          <w:color w:val="000000" w:themeColor="text1"/>
-        </w:rPr>
-        <w:t>DR</w:t>
-      </w:r>
-      <w:r>
-        <w:rPr>
-          <w:rFonts w:hint="eastAsia"/>
-          <w:noProof/>
-          <w:color w:val="000000" w:themeColor="text1"/>
-        </w:rPr>
-        <w:t>并且将O</w:t>
-      </w:r>
-      <w:r>
-        <w:rPr>
-          <w:noProof/>
-          <w:color w:val="000000" w:themeColor="text1"/>
-        </w:rPr>
-        <w:t>S</w:t>
-      </w:r>
-      <w:r>
-        <w:rPr>
-          <w:rFonts w:hint="eastAsia"/>
-          <w:noProof/>
-          <w:color w:val="000000" w:themeColor="text1"/>
-        </w:rPr>
-        <w:t>搬运到D</w:t>
-      </w:r>
-      <w:r>
-        <w:rPr>
-          <w:noProof/>
-          <w:color w:val="000000" w:themeColor="text1"/>
-        </w:rPr>
-        <w:t>DR</w:t>
-      </w:r>
-      <w:r>
-        <w:rPr>
-          <w:rFonts w:hint="eastAsia"/>
-          <w:noProof/>
-          <w:color w:val="000000" w:themeColor="text1"/>
-        </w:rPr>
-        <w:t>去执行O</w:t>
-      </w:r>
-      <w:r>
-        <w:rPr>
-          <w:noProof/>
-          <w:color w:val="000000" w:themeColor="text1"/>
-        </w:rPr>
-        <w:t>S</w:t>
-      </w:r>
-      <w:r>
-        <w:rPr>
-          <w:rFonts w:hint="eastAsia"/>
-          <w:noProof/>
-          <w:color w:val="000000" w:themeColor="text1"/>
-        </w:rPr>
-        <w:t>，启动完成。</w:t>
-      </w:r>
-    </w:p>
-    <w:p>
-      <w:pPr>
-        <w:rPr>
-          <w:noProof/>
-          <w:color w:val="000000" w:themeColor="text1"/>
-        </w:rPr>
-      </w:pPr>
-      <w:r>
-        <w:rPr>
-          <w:rFonts w:hint="eastAsia"/>
-          <w:noProof/>
-          <w:color w:val="000000" w:themeColor="text1"/>
-        </w:rPr>
-        <w:t>5</w:t>
-      </w:r>
-      <w:r>
-        <w:rPr>
-          <w:noProof/>
-          <w:color w:val="000000" w:themeColor="text1"/>
-        </w:rPr>
-        <w:t>3</w:t>
-      </w:r>
-      <w:r>
-        <w:rPr>
-          <w:rFonts w:hint="eastAsia"/>
-          <w:noProof/>
-          <w:color w:val="000000" w:themeColor="text1"/>
-        </w:rPr>
-        <w:t>.</w:t>
-      </w:r>
-      <w:r>
-        <w:rPr>
-          <w:noProof/>
-          <w:color w:val="000000" w:themeColor="text1"/>
-        </w:rPr>
-        <w:t>uboot</w:t>
-      </w:r>
-      <w:r>
-        <w:rPr>
-          <w:rFonts w:hint="eastAsia"/>
-          <w:noProof/>
-          <w:color w:val="000000" w:themeColor="text1"/>
-        </w:rPr>
-        <w:t>实际使用的方式：u</w:t>
-      </w:r>
-      <w:r>
-        <w:rPr>
-          <w:noProof/>
-          <w:color w:val="000000" w:themeColor="text1"/>
-        </w:rPr>
-        <w:t>boot</w:t>
-      </w:r>
-      <w:r>
-        <w:rPr>
-          <w:rFonts w:hint="eastAsia"/>
-          <w:noProof/>
-          <w:color w:val="000000" w:themeColor="text1"/>
-        </w:rPr>
-        <w:t>大小随意，假定为</w:t>
-      </w:r>
-      <w:r>
-        <w:rPr>
-          <w:noProof/>
-          <w:color w:val="000000" w:themeColor="text1"/>
-        </w:rPr>
-        <w:t>200KB</w:t>
-      </w:r>
-      <w:r>
-        <w:rPr>
-          <w:rFonts w:hint="eastAsia"/>
-          <w:noProof/>
-          <w:color w:val="000000" w:themeColor="text1"/>
-        </w:rPr>
-        <w:t>；启动过程是这样的：先开机上电运行B</w:t>
+        <w:t>电运行B</w:t>
       </w:r>
       <w:r>
         <w:rPr>
@@ -6496,7 +6430,6 @@
           <w:noProof/>
           <w:color w:val="000000" w:themeColor="text1"/>
         </w:rPr>
-        <w:lastRenderedPageBreak/>
         <w:t>6</w:t>
       </w:r>
       <w:r>
@@ -7848,7 +7781,170 @@
           <w:noProof/>
           <w:color w:val="000000" w:themeColor="text1"/>
         </w:rPr>
+        <w:t>7</w:t>
+      </w:r>
+      <w:r>
+        <w:rPr>
+          <w:noProof/>
+          <w:color w:val="000000" w:themeColor="text1"/>
+        </w:rPr>
+        <w:t>3</w:t>
+      </w:r>
+      <w:r>
+        <w:rPr>
+          <w:rFonts w:hint="eastAsia"/>
+          <w:noProof/>
+          <w:color w:val="000000" w:themeColor="text1"/>
+        </w:rPr>
+        <w:t>.</w:t>
+      </w:r>
+      <w:r>
+        <w:rPr>
+          <w:rFonts w:hint="eastAsia"/>
+          <w:noProof/>
+          <w:color w:val="000000" w:themeColor="text1"/>
+        </w:rPr>
+        <w:t>关于时钟频率的典型值：</w:t>
+      </w:r>
+    </w:p>
+    <w:p>
+      <w:pPr>
+        <w:ind w:firstLineChars="100" w:firstLine="210"/>
+        <w:rPr>
+          <w:noProof/>
+          <w:color w:val="000000" w:themeColor="text1"/>
+        </w:rPr>
+      </w:pPr>
+      <w:r>
+        <w:rPr>
+          <w:rFonts w:hint="eastAsia"/>
+          <w:noProof/>
+          <w:color w:val="000000" w:themeColor="text1"/>
+        </w:rPr>
+        <w:t>当2</w:t>
+      </w:r>
+      <w:r>
+        <w:rPr>
+          <w:noProof/>
+          <w:color w:val="000000" w:themeColor="text1"/>
+        </w:rPr>
+        <w:t>10</w:t>
+      </w:r>
+      <w:r>
+        <w:rPr>
+          <w:rFonts w:hint="eastAsia"/>
+          <w:noProof/>
+          <w:color w:val="000000" w:themeColor="text1"/>
+        </w:rPr>
+        <w:t>刚上电时，默认是外部晶振+内部时钟发生器产生的2</w:t>
+      </w:r>
+      <w:r>
+        <w:rPr>
+          <w:noProof/>
+          <w:color w:val="000000" w:themeColor="text1"/>
+        </w:rPr>
+        <w:t>4MHZ</w:t>
+      </w:r>
+      <w:r>
+        <w:rPr>
+          <w:rFonts w:hint="eastAsia"/>
+          <w:noProof/>
+          <w:color w:val="000000" w:themeColor="text1"/>
+        </w:rPr>
+        <w:t>的时钟频率直接给A</w:t>
+      </w:r>
+      <w:r>
+        <w:rPr>
+          <w:noProof/>
+          <w:color w:val="000000" w:themeColor="text1"/>
+        </w:rPr>
+        <w:t>RMCLK</w:t>
+      </w:r>
+      <w:r>
+        <w:rPr>
+          <w:rFonts w:hint="eastAsia"/>
+          <w:noProof/>
+          <w:color w:val="000000" w:themeColor="text1"/>
+        </w:rPr>
+        <w:t>。这时系统主频是2</w:t>
+      </w:r>
+      <w:r>
+        <w:rPr>
+          <w:noProof/>
+          <w:color w:val="000000" w:themeColor="text1"/>
+        </w:rPr>
+        <w:t>4MHZ</w:t>
+      </w:r>
+      <w:r>
+        <w:rPr>
+          <w:rFonts w:hint="eastAsia"/>
+          <w:noProof/>
+          <w:color w:val="000000" w:themeColor="text1"/>
+        </w:rPr>
+        <w:t>，运行很慢。</w:t>
+      </w:r>
+    </w:p>
+    <w:p>
+      <w:pPr>
+        <w:ind w:firstLineChars="100" w:firstLine="210"/>
+        <w:rPr>
+          <w:noProof/>
+          <w:color w:val="000000" w:themeColor="text1"/>
+        </w:rPr>
+      </w:pPr>
+      <w:r>
+        <w:rPr>
+          <w:rFonts w:hint="eastAsia"/>
+          <w:noProof/>
+          <w:color w:val="000000" w:themeColor="text1"/>
+        </w:rPr>
         <w:lastRenderedPageBreak/>
+        <w:t>然后i</w:t>
+      </w:r>
+      <w:r>
+        <w:rPr>
+          <w:noProof/>
+          <w:color w:val="000000" w:themeColor="text1"/>
+        </w:rPr>
+        <w:t>ROM</w:t>
+      </w:r>
+      <w:r>
+        <w:rPr>
+          <w:rFonts w:hint="eastAsia"/>
+          <w:noProof/>
+          <w:color w:val="000000" w:themeColor="text1"/>
+        </w:rPr>
+        <w:t>代码初始化了时钟系统，给了系统一个默认的运行频率。这个频率是三星推荐的2</w:t>
+      </w:r>
+      <w:r>
+        <w:rPr>
+          <w:noProof/>
+          <w:color w:val="000000" w:themeColor="text1"/>
+        </w:rPr>
+        <w:t>10</w:t>
+      </w:r>
+      <w:r>
+        <w:rPr>
+          <w:rFonts w:hint="eastAsia"/>
+          <w:noProof/>
+          <w:color w:val="000000" w:themeColor="text1"/>
+        </w:rPr>
+        <w:t>工作性能和稳定性最佳的频率。</w:t>
+      </w:r>
+    </w:p>
+    <w:p>
+      <w:pPr>
+        <w:rPr>
+          <w:noProof/>
+          <w:color w:val="000000" w:themeColor="text1"/>
+        </w:rPr>
+      </w:pPr>
+      <w:r>
+        <w:rPr>
+          <w:rFonts w:hint="eastAsia"/>
+          <w:noProof/>
+          <w:color w:val="000000" w:themeColor="text1"/>
+        </w:rPr>
         <w:t>7</w:t>
       </w:r>
       <w:r>
@@ -7856,169 +7952,6 @@
           <w:noProof/>
           <w:color w:val="000000" w:themeColor="text1"/>
         </w:rPr>
-        <w:t>3</w:t>
-      </w:r>
-      <w:r>
-        <w:rPr>
-          <w:rFonts w:hint="eastAsia"/>
-          <w:noProof/>
-          <w:color w:val="000000" w:themeColor="text1"/>
-        </w:rPr>
-        <w:t>.</w:t>
-      </w:r>
-      <w:r>
-        <w:rPr>
-          <w:rFonts w:hint="eastAsia"/>
-          <w:noProof/>
-          <w:color w:val="000000" w:themeColor="text1"/>
-        </w:rPr>
-        <w:t>关于时钟频率的典型值：</w:t>
-      </w:r>
-    </w:p>
-    <w:p>
-      <w:pPr>
-        <w:ind w:firstLineChars="100" w:firstLine="210"/>
-        <w:rPr>
-          <w:noProof/>
-          <w:color w:val="000000" w:themeColor="text1"/>
-        </w:rPr>
-      </w:pPr>
-      <w:r>
-        <w:rPr>
-          <w:rFonts w:hint="eastAsia"/>
-          <w:noProof/>
-          <w:color w:val="000000" w:themeColor="text1"/>
-        </w:rPr>
-        <w:t>当2</w:t>
-      </w:r>
-      <w:r>
-        <w:rPr>
-          <w:noProof/>
-          <w:color w:val="000000" w:themeColor="text1"/>
-        </w:rPr>
-        <w:t>10</w:t>
-      </w:r>
-      <w:r>
-        <w:rPr>
-          <w:rFonts w:hint="eastAsia"/>
-          <w:noProof/>
-          <w:color w:val="000000" w:themeColor="text1"/>
-        </w:rPr>
-        <w:t>刚上电时，默认是外部晶振+内部时钟发生器产生的2</w:t>
-      </w:r>
-      <w:r>
-        <w:rPr>
-          <w:noProof/>
-          <w:color w:val="000000" w:themeColor="text1"/>
-        </w:rPr>
-        <w:t>4MHZ</w:t>
-      </w:r>
-      <w:r>
-        <w:rPr>
-          <w:rFonts w:hint="eastAsia"/>
-          <w:noProof/>
-          <w:color w:val="000000" w:themeColor="text1"/>
-        </w:rPr>
-        <w:t>的时钟频率直接给A</w:t>
-      </w:r>
-      <w:r>
-        <w:rPr>
-          <w:noProof/>
-          <w:color w:val="000000" w:themeColor="text1"/>
-        </w:rPr>
-        <w:t>RMCLK</w:t>
-      </w:r>
-      <w:r>
-        <w:rPr>
-          <w:rFonts w:hint="eastAsia"/>
-          <w:noProof/>
-          <w:color w:val="000000" w:themeColor="text1"/>
-        </w:rPr>
-        <w:t>。这时系统主频是2</w:t>
-      </w:r>
-      <w:r>
-        <w:rPr>
-          <w:noProof/>
-          <w:color w:val="000000" w:themeColor="text1"/>
-        </w:rPr>
-        <w:t>4MHZ</w:t>
-      </w:r>
-      <w:r>
-        <w:rPr>
-          <w:rFonts w:hint="eastAsia"/>
-          <w:noProof/>
-          <w:color w:val="000000" w:themeColor="text1"/>
-        </w:rPr>
-        <w:t>，运行很慢。</w:t>
-      </w:r>
-    </w:p>
-    <w:p>
-      <w:pPr>
-        <w:ind w:firstLineChars="100" w:firstLine="210"/>
-        <w:rPr>
-          <w:noProof/>
-          <w:color w:val="000000" w:themeColor="text1"/>
-        </w:rPr>
-      </w:pPr>
-      <w:r>
-        <w:rPr>
-          <w:rFonts w:hint="eastAsia"/>
-          <w:noProof/>
-          <w:color w:val="000000" w:themeColor="text1"/>
-        </w:rPr>
-        <w:t>然后i</w:t>
-      </w:r>
-      <w:r>
-        <w:rPr>
-          <w:noProof/>
-          <w:color w:val="000000" w:themeColor="text1"/>
-        </w:rPr>
-        <w:t>ROM</w:t>
-      </w:r>
-      <w:r>
-        <w:rPr>
-          <w:rFonts w:hint="eastAsia"/>
-          <w:noProof/>
-          <w:color w:val="000000" w:themeColor="text1"/>
-        </w:rPr>
-        <w:t>代码初始化了时钟系统，给了系统一个默认的运行频率。这个频率是三星推荐的2</w:t>
-      </w:r>
-      <w:r>
-        <w:rPr>
-          <w:noProof/>
-          <w:color w:val="000000" w:themeColor="text1"/>
-        </w:rPr>
-        <w:t>10</w:t>
-      </w:r>
-      <w:r>
-        <w:rPr>
-          <w:rFonts w:hint="eastAsia"/>
-          <w:noProof/>
-          <w:color w:val="000000" w:themeColor="text1"/>
-        </w:rPr>
-        <w:t>工作性能和稳定性最佳的频率。</w:t>
-      </w:r>
-    </w:p>
-    <w:p>
-      <w:pPr>
-        <w:rPr>
-          <w:noProof/>
-          <w:color w:val="000000" w:themeColor="text1"/>
-        </w:rPr>
-      </w:pPr>
-      <w:r>
-        <w:rPr>
-          <w:rFonts w:hint="eastAsia"/>
-          <w:noProof/>
-          <w:color w:val="000000" w:themeColor="text1"/>
-        </w:rPr>
-        <w:t>7</w:t>
-      </w:r>
-      <w:r>
-        <w:rPr>
-          <w:noProof/>
-          <w:color w:val="000000" w:themeColor="text1"/>
-        </w:rPr>
         <w:t>4</w:t>
       </w:r>
       <w:r>
@@ -8043,19 +7976,11 @@
         </w:rPr>
         <w:t xml:space="preserve">• </w:t>
       </w:r>
-      <w:proofErr w:type="spellStart"/>
       <w:r>
         <w:rPr>
           <w:rStyle w:val="fontstyle21"/>
         </w:rPr>
-        <w:t>freq</w:t>
-      </w:r>
-      <w:proofErr w:type="spellEnd"/>
-      <w:r>
-        <w:rPr>
-          <w:rStyle w:val="fontstyle21"/>
-        </w:rPr>
-        <w:t>(ARMCLK) = 1000 MHz</w:t>
+        <w:t>freq(ARMCLK) = 1000 MHz</w:t>
       </w:r>
       <w:r>
         <w:rPr>
@@ -8072,19 +7997,11 @@
         </w:rPr>
         <w:t xml:space="preserve">• </w:t>
       </w:r>
-      <w:proofErr w:type="spellStart"/>
       <w:r>
         <w:rPr>
           <w:rStyle w:val="fontstyle21"/>
         </w:rPr>
-        <w:t>freq</w:t>
-      </w:r>
-      <w:proofErr w:type="spellEnd"/>
-      <w:r>
-        <w:rPr>
-          <w:rStyle w:val="fontstyle21"/>
-        </w:rPr>
-        <w:t>(HCLK_MSYS) = 200 MHz</w:t>
+        <w:t>freq(HCLK_MSYS) = 200 MHz</w:t>
       </w:r>
       <w:r>
         <w:rPr>
@@ -8101,19 +8018,11 @@
         </w:rPr>
         <w:t xml:space="preserve">• </w:t>
       </w:r>
-      <w:proofErr w:type="spellStart"/>
       <w:r>
         <w:rPr>
           <w:rStyle w:val="fontstyle21"/>
         </w:rPr>
-        <w:t>freq</w:t>
-      </w:r>
-      <w:proofErr w:type="spellEnd"/>
-      <w:r>
-        <w:rPr>
-          <w:rStyle w:val="fontstyle21"/>
-        </w:rPr>
-        <w:t>(HCLK_IMEM) = 100 MHz</w:t>
+        <w:t>freq(HCLK_IMEM) = 100 MHz</w:t>
       </w:r>
       <w:r>
         <w:rPr>
@@ -8130,19 +8039,11 @@
         </w:rPr>
         <w:t xml:space="preserve">• </w:t>
       </w:r>
-      <w:proofErr w:type="spellStart"/>
       <w:r>
         <w:rPr>
           <w:rStyle w:val="fontstyle21"/>
         </w:rPr>
-        <w:t>freq</w:t>
-      </w:r>
-      <w:proofErr w:type="spellEnd"/>
-      <w:r>
-        <w:rPr>
-          <w:rStyle w:val="fontstyle21"/>
-        </w:rPr>
-        <w:t>(PCLK_MSYS) = 100 MHz</w:t>
+        <w:t>freq(PCLK_MSYS) = 100 MHz</w:t>
       </w:r>
       <w:r>
         <w:rPr>
@@ -8159,19 +8060,11 @@
         </w:rPr>
         <w:t xml:space="preserve">• </w:t>
       </w:r>
-      <w:proofErr w:type="spellStart"/>
       <w:r>
         <w:rPr>
           <w:rStyle w:val="fontstyle21"/>
         </w:rPr>
-        <w:t>freq</w:t>
-      </w:r>
-      <w:proofErr w:type="spellEnd"/>
-      <w:r>
-        <w:rPr>
-          <w:rStyle w:val="fontstyle21"/>
-        </w:rPr>
-        <w:t>(HCLK_DSYS) = 166 MHz</w:t>
+        <w:t>freq(HCLK_DSYS) = 166 MHz</w:t>
       </w:r>
       <w:r>
         <w:rPr>
@@ -8188,19 +8081,11 @@
         </w:rPr>
         <w:t xml:space="preserve">• </w:t>
       </w:r>
-      <w:proofErr w:type="spellStart"/>
       <w:r>
         <w:rPr>
           <w:rStyle w:val="fontstyle21"/>
         </w:rPr>
-        <w:t>freq</w:t>
-      </w:r>
-      <w:proofErr w:type="spellEnd"/>
-      <w:r>
-        <w:rPr>
-          <w:rStyle w:val="fontstyle21"/>
-        </w:rPr>
-        <w:t>(PCLK_DSYS) = 83 MHz</w:t>
+        <w:t>freq(PCLK_DSYS) = 83 MHz</w:t>
       </w:r>
       <w:r>
         <w:rPr>
@@ -8217,19 +8102,11 @@
         </w:rPr>
         <w:t xml:space="preserve">• </w:t>
       </w:r>
-      <w:proofErr w:type="spellStart"/>
       <w:r>
         <w:rPr>
           <w:rStyle w:val="fontstyle21"/>
         </w:rPr>
-        <w:t>freq</w:t>
-      </w:r>
-      <w:proofErr w:type="spellEnd"/>
-      <w:r>
-        <w:rPr>
-          <w:rStyle w:val="fontstyle21"/>
-        </w:rPr>
-        <w:t>(HCLK_PSYS) = 133 MHz</w:t>
+        <w:t>freq(HCLK_PSYS) = 133 MHz</w:t>
       </w:r>
       <w:r>
         <w:rPr>
@@ -8246,19 +8123,11 @@
         </w:rPr>
         <w:t xml:space="preserve">• </w:t>
       </w:r>
-      <w:proofErr w:type="spellStart"/>
       <w:r>
         <w:rPr>
           <w:rStyle w:val="fontstyle21"/>
         </w:rPr>
-        <w:t>freq</w:t>
-      </w:r>
-      <w:proofErr w:type="spellEnd"/>
-      <w:r>
-        <w:rPr>
-          <w:rStyle w:val="fontstyle21"/>
-        </w:rPr>
-        <w:t>(PCLK_PSYS) = 66 MHz</w:t>
+        <w:t>freq(PCLK_PSYS) = 66 MHz</w:t>
       </w:r>
       <w:r>
         <w:rPr>
@@ -8275,19 +8144,11 @@
         </w:rPr>
         <w:t xml:space="preserve">• </w:t>
       </w:r>
-      <w:proofErr w:type="spellStart"/>
       <w:r>
         <w:rPr>
           <w:rStyle w:val="fontstyle21"/>
         </w:rPr>
-        <w:t>freq</w:t>
-      </w:r>
-      <w:proofErr w:type="spellEnd"/>
-      <w:r>
-        <w:rPr>
-          <w:rStyle w:val="fontstyle21"/>
-        </w:rPr>
-        <w:t>(SCLK_ONENAND) = 133 MHz, 166 MHz</w:t>
+        <w:t>freq(SCLK_ONENAND) = 133 MHz, 166 MHz</w:t>
       </w:r>
     </w:p>
     <w:p>
@@ -9181,166 +9042,166 @@
           <w:noProof/>
           <w:color w:val="000000" w:themeColor="text1"/>
         </w:rPr>
+        <w:t>8</w:t>
+      </w:r>
+      <w:r>
+        <w:rPr>
+          <w:noProof/>
+          <w:color w:val="000000" w:themeColor="text1"/>
+        </w:rPr>
+        <w:t>7</w:t>
+      </w:r>
+      <w:r>
+        <w:rPr>
+          <w:rFonts w:hint="eastAsia"/>
+          <w:noProof/>
+          <w:color w:val="000000" w:themeColor="text1"/>
+        </w:rPr>
+        <w:t>.</w:t>
+      </w:r>
+      <w:r>
+        <w:rPr>
+          <w:noProof/>
+          <w:color w:val="000000" w:themeColor="text1"/>
+        </w:rPr>
+        <w:t xml:space="preserve"> </w:t>
+      </w:r>
+      <w:r>
+        <w:rPr>
+          <w:rFonts w:hint="eastAsia"/>
+          <w:noProof/>
+          <w:color w:val="000000" w:themeColor="text1"/>
+        </w:rPr>
+        <w:t>u</w:t>
+      </w:r>
+      <w:r>
+        <w:rPr>
+          <w:noProof/>
+          <w:color w:val="000000" w:themeColor="text1"/>
+        </w:rPr>
+        <w:t>boot</w:t>
+      </w:r>
+      <w:r>
+        <w:rPr>
+          <w:rFonts w:hint="eastAsia"/>
+          <w:noProof/>
+          <w:color w:val="000000" w:themeColor="text1"/>
+        </w:rPr>
+        <w:t>必须进行和硬件相对应的代码级别的更改和移植，才能保证可以从</w:t>
+      </w:r>
+      <w:r>
+        <w:rPr>
+          <w:rFonts w:hint="eastAsia"/>
+          <w:noProof/>
+          <w:color w:val="000000" w:themeColor="text1"/>
+        </w:rPr>
+        <w:t>相应的启动介质启动。</w:t>
+      </w:r>
+      <w:r>
+        <w:rPr>
+          <w:noProof/>
+          <w:color w:val="000000" w:themeColor="text1"/>
+        </w:rPr>
+        <w:t>Uboot</w:t>
+      </w:r>
+      <w:r>
+        <w:rPr>
+          <w:rFonts w:hint="eastAsia"/>
+          <w:noProof/>
+          <w:color w:val="000000" w:themeColor="text1"/>
+        </w:rPr>
+        <w:t>中第一阶段的s</w:t>
+      </w:r>
+      <w:r>
+        <w:rPr>
+          <w:noProof/>
+          <w:color w:val="000000" w:themeColor="text1"/>
+        </w:rPr>
+        <w:t>tart.S</w:t>
+      </w:r>
+      <w:r>
+        <w:rPr>
+          <w:rFonts w:hint="eastAsia"/>
+          <w:noProof/>
+          <w:color w:val="000000" w:themeColor="text1"/>
+        </w:rPr>
+        <w:t>文件具体处理了这一块。</w:t>
+      </w:r>
+    </w:p>
+    <w:p>
+      <w:pPr>
+        <w:rPr>
+          <w:noProof/>
+          <w:color w:val="000000" w:themeColor="text1"/>
+        </w:rPr>
+      </w:pPr>
+      <w:r>
+        <w:rPr>
+          <w:rFonts w:hint="eastAsia"/>
+          <w:noProof/>
+          <w:color w:val="000000" w:themeColor="text1"/>
+        </w:rPr>
+        <w:t>8</w:t>
+      </w:r>
+      <w:r>
+        <w:rPr>
+          <w:noProof/>
+          <w:color w:val="000000" w:themeColor="text1"/>
+        </w:rPr>
+        <w:t>8</w:t>
+      </w:r>
+      <w:r>
+        <w:rPr>
+          <w:rFonts w:hint="eastAsia"/>
+          <w:noProof/>
+          <w:color w:val="000000" w:themeColor="text1"/>
+        </w:rPr>
+        <w:t>.</w:t>
+      </w:r>
+      <w:r>
+        <w:rPr>
+          <w:noProof/>
+          <w:color w:val="000000" w:themeColor="text1"/>
+        </w:rPr>
+        <w:t>linux</w:t>
+      </w:r>
+      <w:r>
+        <w:rPr>
+          <w:rFonts w:hint="eastAsia"/>
+          <w:noProof/>
+          <w:color w:val="000000" w:themeColor="text1"/>
+        </w:rPr>
+        <w:t>内核在设计的时候，设计为可以被传参，也就是说我们可以在u</w:t>
+      </w:r>
+      <w:r>
+        <w:rPr>
+          <w:noProof/>
+          <w:color w:val="000000" w:themeColor="text1"/>
+        </w:rPr>
+        <w:t>boot</w:t>
+      </w:r>
+      <w:r>
+        <w:rPr>
+          <w:rFonts w:hint="eastAsia"/>
+          <w:noProof/>
+          <w:color w:val="000000" w:themeColor="text1"/>
+        </w:rPr>
+        <w:t>中事先给l</w:t>
+      </w:r>
+      <w:r>
+        <w:rPr>
+          <w:noProof/>
+          <w:color w:val="000000" w:themeColor="text1"/>
+        </w:rPr>
+        <w:t>inux</w:t>
+      </w:r>
+      <w:r>
+        <w:rPr>
+          <w:rFonts w:hint="eastAsia"/>
+          <w:noProof/>
+          <w:color w:val="000000" w:themeColor="text1"/>
+        </w:rPr>
         <w:lastRenderedPageBreak/>
-        <w:t>8</w:t>
-      </w:r>
-      <w:r>
-        <w:rPr>
-          <w:noProof/>
-          <w:color w:val="000000" w:themeColor="text1"/>
-        </w:rPr>
-        <w:t>7</w:t>
-      </w:r>
-      <w:r>
-        <w:rPr>
-          <w:rFonts w:hint="eastAsia"/>
-          <w:noProof/>
-          <w:color w:val="000000" w:themeColor="text1"/>
-        </w:rPr>
-        <w:t>.</w:t>
-      </w:r>
-      <w:r>
-        <w:rPr>
-          <w:noProof/>
-          <w:color w:val="000000" w:themeColor="text1"/>
-        </w:rPr>
-        <w:t xml:space="preserve"> </w:t>
-      </w:r>
-      <w:r>
-        <w:rPr>
-          <w:rFonts w:hint="eastAsia"/>
-          <w:noProof/>
-          <w:color w:val="000000" w:themeColor="text1"/>
-        </w:rPr>
-        <w:t>u</w:t>
-      </w:r>
-      <w:r>
-        <w:rPr>
-          <w:noProof/>
-          <w:color w:val="000000" w:themeColor="text1"/>
-        </w:rPr>
-        <w:t>boot</w:t>
-      </w:r>
-      <w:r>
-        <w:rPr>
-          <w:rFonts w:hint="eastAsia"/>
-          <w:noProof/>
-          <w:color w:val="000000" w:themeColor="text1"/>
-        </w:rPr>
-        <w:t>必须进行和硬件相对应的代码级别的更改和移植，才能保证可以从</w:t>
-      </w:r>
-      <w:r>
-        <w:rPr>
-          <w:rFonts w:hint="eastAsia"/>
-          <w:noProof/>
-          <w:color w:val="000000" w:themeColor="text1"/>
-        </w:rPr>
-        <w:t>相应的启动介质启动。</w:t>
-      </w:r>
-      <w:r>
-        <w:rPr>
-          <w:noProof/>
-          <w:color w:val="000000" w:themeColor="text1"/>
-        </w:rPr>
-        <w:t>Uboot</w:t>
-      </w:r>
-      <w:r>
-        <w:rPr>
-          <w:rFonts w:hint="eastAsia"/>
-          <w:noProof/>
-          <w:color w:val="000000" w:themeColor="text1"/>
-        </w:rPr>
-        <w:t>中第一阶段的s</w:t>
-      </w:r>
-      <w:r>
-        <w:rPr>
-          <w:noProof/>
-          <w:color w:val="000000" w:themeColor="text1"/>
-        </w:rPr>
-        <w:t>tart.S</w:t>
-      </w:r>
-      <w:r>
-        <w:rPr>
-          <w:rFonts w:hint="eastAsia"/>
-          <w:noProof/>
-          <w:color w:val="000000" w:themeColor="text1"/>
-        </w:rPr>
-        <w:t>文件具体处理了这一块。</w:t>
-      </w:r>
-    </w:p>
-    <w:p>
-      <w:pPr>
-        <w:rPr>
-          <w:noProof/>
-          <w:color w:val="000000" w:themeColor="text1"/>
-        </w:rPr>
-      </w:pPr>
-      <w:r>
-        <w:rPr>
-          <w:rFonts w:hint="eastAsia"/>
-          <w:noProof/>
-          <w:color w:val="000000" w:themeColor="text1"/>
-        </w:rPr>
-        <w:t>8</w:t>
-      </w:r>
-      <w:r>
-        <w:rPr>
-          <w:noProof/>
-          <w:color w:val="000000" w:themeColor="text1"/>
-        </w:rPr>
-        <w:t>8</w:t>
-      </w:r>
-      <w:r>
-        <w:rPr>
-          <w:rFonts w:hint="eastAsia"/>
-          <w:noProof/>
-          <w:color w:val="000000" w:themeColor="text1"/>
-        </w:rPr>
-        <w:t>.</w:t>
-      </w:r>
-      <w:r>
-        <w:rPr>
-          <w:noProof/>
-          <w:color w:val="000000" w:themeColor="text1"/>
-        </w:rPr>
-        <w:t>linux</w:t>
-      </w:r>
-      <w:r>
-        <w:rPr>
-          <w:rFonts w:hint="eastAsia"/>
-          <w:noProof/>
-          <w:color w:val="000000" w:themeColor="text1"/>
-        </w:rPr>
-        <w:t>内核在设计的时候，设计为可以被传参，也就是说我们可以在u</w:t>
-      </w:r>
-      <w:r>
-        <w:rPr>
-          <w:noProof/>
-          <w:color w:val="000000" w:themeColor="text1"/>
-        </w:rPr>
-        <w:t>boot</w:t>
-      </w:r>
-      <w:r>
-        <w:rPr>
-          <w:rFonts w:hint="eastAsia"/>
-          <w:noProof/>
-          <w:color w:val="000000" w:themeColor="text1"/>
-        </w:rPr>
-        <w:t>中事先给l</w:t>
-      </w:r>
-      <w:r>
-        <w:rPr>
-          <w:noProof/>
-          <w:color w:val="000000" w:themeColor="text1"/>
-        </w:rPr>
-        <w:t>inux</w:t>
-      </w:r>
-      <w:r>
-        <w:rPr>
-          <w:rFonts w:hint="eastAsia"/>
-          <w:noProof/>
-          <w:color w:val="000000" w:themeColor="text1"/>
-        </w:rPr>
         <w:t>内核准备一些启动参数放在内存中特定位置然后传给内核，内核启动后会到这个特定位置去取u</w:t>
       </w:r>
       <w:r>
@@ -13686,7 +13547,6 @@
     <w:p>
       <w:pPr>
         <w:rPr>
-          <w:rFonts w:hint="eastAsia"/>
           <w:noProof/>
           <w:color w:val="000000" w:themeColor="text1"/>
         </w:rPr>
@@ -14551,7 +14411,6 @@
     <w:p>
       <w:pPr>
         <w:rPr>
-          <w:rFonts w:hint="eastAsia"/>
           <w:noProof/>
         </w:rPr>
       </w:pPr>
@@ -14666,16 +14525,7 @@
           <w:rFonts w:hint="eastAsia"/>
           <w:noProof/>
         </w:rPr>
-        <w:t>建立段式</w:t>
-      </w:r>
-      <w:bookmarkStart w:id="0" w:name="_GoBack"/>
-      <w:bookmarkEnd w:id="0"/>
-      <w:r>
-        <w:rPr>
-          <w:rFonts w:hint="eastAsia"/>
-          <w:noProof/>
-        </w:rPr>
-        <w:t>页表</w:t>
+        <w:t>建立段式页表</w:t>
       </w:r>
     </w:p>
     <w:p>
@@ -14713,7 +14563,6 @@
         </w:numPr>
         <w:ind w:firstLineChars="0"/>
         <w:rPr>
-          <w:rFonts w:hint="eastAsia"/>
           <w:noProof/>
         </w:rPr>
       </w:pPr>
@@ -14730,14 +14579,460 @@
         <w:pStyle w:val="a5"/>
         <w:ind w:left="844" w:firstLineChars="0" w:firstLine="0"/>
         <w:rPr>
-          <w:rFonts w:hint="eastAsia"/>
-          <w:noProof/>
-        </w:rPr>
-      </w:pPr>
-    </w:p>
-    <w:p>
-      <w:pPr>
-        <w:rPr>
+          <w:noProof/>
+        </w:rPr>
+      </w:pPr>
+    </w:p>
+    <w:p>
+      <w:pPr>
+        <w:rPr>
+          <w:noProof/>
+          <w:color w:val="000000" w:themeColor="text1"/>
+        </w:rPr>
+      </w:pPr>
+      <w:r>
+        <w:rPr>
+          <w:rFonts w:hint="eastAsia"/>
+          <w:noProof/>
+          <w:color w:val="000000" w:themeColor="text1"/>
+        </w:rPr>
+        <w:t>1</w:t>
+      </w:r>
+      <w:r>
+        <w:rPr>
+          <w:noProof/>
+          <w:color w:val="000000" w:themeColor="text1"/>
+        </w:rPr>
+        <w:t>28</w:t>
+      </w:r>
+      <w:r>
+        <w:rPr>
+          <w:rFonts w:hint="eastAsia"/>
+          <w:noProof/>
+          <w:color w:val="000000" w:themeColor="text1"/>
+        </w:rPr>
+        <w:t>.进程1（i</w:t>
+      </w:r>
+      <w:r>
+        <w:rPr>
+          <w:noProof/>
+          <w:color w:val="000000" w:themeColor="text1"/>
+        </w:rPr>
+        <w:t>nit</w:t>
+      </w:r>
+      <w:r>
+        <w:rPr>
+          <w:rFonts w:hint="eastAsia"/>
+          <w:noProof/>
+          <w:color w:val="000000" w:themeColor="text1"/>
+        </w:rPr>
+        <w:t>进程）完成了从内核态向用户态的转变：init进程刚开始运行时时内核态，它属于一个内核线程，然后它自己运行了一个用户态下面的程序强行把自己转成了用户态。</w:t>
+      </w:r>
+    </w:p>
+    <w:p>
+      <w:pPr>
+        <w:rPr>
+          <w:noProof/>
+          <w:color w:val="000000" w:themeColor="text1"/>
+        </w:rPr>
+      </w:pPr>
+    </w:p>
+    <w:p>
+      <w:pPr>
+        <w:rPr>
+          <w:noProof/>
+          <w:color w:val="000000" w:themeColor="text1"/>
+        </w:rPr>
+      </w:pPr>
+      <w:r>
+        <w:rPr>
+          <w:rFonts w:hint="eastAsia"/>
+          <w:noProof/>
+          <w:color w:val="000000" w:themeColor="text1"/>
+        </w:rPr>
+        <w:t>1</w:t>
+      </w:r>
+      <w:r>
+        <w:rPr>
+          <w:noProof/>
+          <w:color w:val="000000" w:themeColor="text1"/>
+        </w:rPr>
+        <w:t>29</w:t>
+      </w:r>
+      <w:r>
+        <w:rPr>
+          <w:rFonts w:hint="eastAsia"/>
+          <w:noProof/>
+          <w:color w:val="000000" w:themeColor="text1"/>
+        </w:rPr>
+        <w:t>.由于内核源代码下所有函数都处于内核态，进程1为了转成用户态，于是进程1挂载了根文件系统，并且找到了根文件系统下的i</w:t>
+      </w:r>
+      <w:r>
+        <w:rPr>
+          <w:noProof/>
+          <w:color w:val="000000" w:themeColor="text1"/>
+        </w:rPr>
+        <w:t>nit</w:t>
+      </w:r>
+      <w:r>
+        <w:rPr>
+          <w:rFonts w:hint="eastAsia"/>
+          <w:noProof/>
+          <w:color w:val="000000" w:themeColor="text1"/>
+        </w:rPr>
+        <w:t>程序（用户态）来执行。</w:t>
+      </w:r>
+    </w:p>
+    <w:p>
+      <w:pPr>
+        <w:rPr>
+          <w:noProof/>
+          <w:color w:val="000000" w:themeColor="text1"/>
+        </w:rPr>
+      </w:pPr>
+    </w:p>
+    <w:p>
+      <w:pPr>
+        <w:rPr>
+          <w:noProof/>
+          <w:color w:val="000000" w:themeColor="text1"/>
+        </w:rPr>
+      </w:pPr>
+      <w:r>
+        <w:rPr>
+          <w:rFonts w:hint="eastAsia"/>
+          <w:noProof/>
+          <w:color w:val="000000" w:themeColor="text1"/>
+        </w:rPr>
+        <w:t>1</w:t>
+      </w:r>
+      <w:r>
+        <w:rPr>
+          <w:noProof/>
+          <w:color w:val="000000" w:themeColor="text1"/>
+        </w:rPr>
+        <w:t>30</w:t>
+      </w:r>
+      <w:r>
+        <w:rPr>
+          <w:rFonts w:hint="eastAsia"/>
+          <w:noProof/>
+          <w:color w:val="000000" w:themeColor="text1"/>
+        </w:rPr>
+        <w:t>.</w:t>
+      </w:r>
+      <w:r>
+        <w:rPr>
+          <w:noProof/>
+          <w:color w:val="000000" w:themeColor="text1"/>
+        </w:rPr>
+        <w:t>uboot</w:t>
+      </w:r>
+      <w:r>
+        <w:rPr>
+          <w:rFonts w:hint="eastAsia"/>
+          <w:noProof/>
+          <w:color w:val="000000" w:themeColor="text1"/>
+        </w:rPr>
+        <w:t>传参（</w:t>
+      </w:r>
+      <w:r>
+        <w:rPr>
+          <w:noProof/>
+          <w:color w:val="000000" w:themeColor="text1"/>
+        </w:rPr>
+        <w:t>uboot</w:t>
+      </w:r>
+      <w:r>
+        <w:rPr>
+          <w:rFonts w:hint="eastAsia"/>
+          <w:noProof/>
+          <w:color w:val="000000" w:themeColor="text1"/>
+        </w:rPr>
+        <w:t>环境变量）中有两个参数可以告诉内核根文件系统的位置和根文件系统的类型。</w:t>
+      </w:r>
+    </w:p>
+    <w:p>
+      <w:pPr>
+        <w:rPr>
+          <w:noProof/>
+          <w:color w:val="000000" w:themeColor="text1"/>
+        </w:rPr>
+      </w:pPr>
+    </w:p>
+    <w:p>
+      <w:pPr>
+        <w:rPr>
+          <w:noProof/>
+          <w:color w:val="000000" w:themeColor="text1"/>
+        </w:rPr>
+      </w:pPr>
+      <w:r>
+        <w:rPr>
+          <w:rFonts w:hint="eastAsia"/>
+          <w:noProof/>
+          <w:color w:val="000000" w:themeColor="text1"/>
+        </w:rPr>
+        <w:t>1</w:t>
+      </w:r>
+      <w:r>
+        <w:rPr>
+          <w:noProof/>
+          <w:color w:val="000000" w:themeColor="text1"/>
+        </w:rPr>
+        <w:t>31</w:t>
+      </w:r>
+      <w:r>
+        <w:rPr>
+          <w:rFonts w:hint="eastAsia"/>
+          <w:noProof/>
+          <w:color w:val="000000" w:themeColor="text1"/>
+        </w:rPr>
+        <w:t>.进程1如何找到根文件系统中的</w:t>
+      </w:r>
+      <w:r>
+        <w:rPr>
+          <w:noProof/>
+          <w:color w:val="000000" w:themeColor="text1"/>
+        </w:rPr>
+        <w:t>init</w:t>
+      </w:r>
+      <w:r>
+        <w:rPr>
+          <w:rFonts w:hint="eastAsia"/>
+          <w:noProof/>
+          <w:color w:val="000000" w:themeColor="text1"/>
+        </w:rPr>
+        <w:t>程序？</w:t>
+      </w:r>
+    </w:p>
+    <w:p>
+      <w:pPr>
+        <w:pStyle w:val="a5"/>
+        <w:numPr>
+          <w:ilvl w:val="0"/>
+          <w:numId w:val="17"/>
+        </w:numPr>
+        <w:ind w:firstLineChars="0"/>
+        <w:rPr>
+          <w:noProof/>
+          <w:color w:val="000000" w:themeColor="text1"/>
+        </w:rPr>
+      </w:pPr>
+      <w:r>
+        <w:rPr>
+          <w:rFonts w:hint="eastAsia"/>
+          <w:noProof/>
+          <w:color w:val="000000" w:themeColor="text1"/>
+        </w:rPr>
+        <w:t>先去u</w:t>
+      </w:r>
+      <w:r>
+        <w:rPr>
+          <w:noProof/>
+          <w:color w:val="000000" w:themeColor="text1"/>
+        </w:rPr>
+        <w:t>boot</w:t>
+      </w:r>
+      <w:r>
+        <w:rPr>
+          <w:rFonts w:hint="eastAsia"/>
+          <w:noProof/>
+          <w:color w:val="000000" w:themeColor="text1"/>
+        </w:rPr>
+        <w:t>传参（c</w:t>
+      </w:r>
+      <w:r>
+        <w:rPr>
+          <w:noProof/>
+          <w:color w:val="000000" w:themeColor="text1"/>
+        </w:rPr>
+        <w:t>mdline</w:t>
+      </w:r>
+      <w:r>
+        <w:rPr>
+          <w:rFonts w:hint="eastAsia"/>
+          <w:noProof/>
+          <w:color w:val="000000" w:themeColor="text1"/>
+        </w:rPr>
+        <w:t>）指定的地方找。</w:t>
+      </w:r>
+    </w:p>
+    <w:p>
+      <w:pPr>
+        <w:pStyle w:val="a5"/>
+        <w:numPr>
+          <w:ilvl w:val="0"/>
+          <w:numId w:val="17"/>
+        </w:numPr>
+        <w:ind w:firstLineChars="0"/>
+        <w:rPr>
+          <w:noProof/>
+          <w:color w:val="000000" w:themeColor="text1"/>
+        </w:rPr>
+      </w:pPr>
+      <w:r>
+        <w:rPr>
+          <w:rFonts w:hint="eastAsia"/>
+          <w:noProof/>
+          <w:color w:val="000000" w:themeColor="text1"/>
+        </w:rPr>
+        <w:t>四个备用路径。</w:t>
+      </w:r>
+    </w:p>
+    <w:p>
+      <w:pPr>
+        <w:rPr>
+          <w:noProof/>
+          <w:color w:val="000000" w:themeColor="text1"/>
+        </w:rPr>
+      </w:pPr>
+    </w:p>
+    <w:p>
+      <w:pPr>
+        <w:rPr>
+          <w:noProof/>
+          <w:color w:val="FF0000"/>
+        </w:rPr>
+      </w:pPr>
+      <w:r>
+        <w:rPr>
+          <w:rFonts w:hint="eastAsia"/>
+          <w:noProof/>
+          <w:color w:val="FF0000"/>
+        </w:rPr>
+        <w:t>疑问：n</w:t>
+      </w:r>
+      <w:r>
+        <w:rPr>
+          <w:noProof/>
+          <w:color w:val="FF0000"/>
+        </w:rPr>
+        <w:t>fs</w:t>
+      </w:r>
+      <w:r>
+        <w:rPr>
+          <w:rFonts w:hint="eastAsia"/>
+          <w:noProof/>
+          <w:color w:val="FF0000"/>
+        </w:rPr>
+        <w:t>文件系统是用服务器的资源还是客户端的资源？</w:t>
+      </w:r>
+    </w:p>
+    <w:p>
+      <w:pPr>
+        <w:rPr>
+          <w:noProof/>
+          <w:color w:val="FF0000"/>
+        </w:rPr>
+      </w:pPr>
+    </w:p>
+    <w:p>
+      <w:pPr>
+        <w:rPr>
+          <w:noProof/>
+        </w:rPr>
+      </w:pPr>
+      <w:r>
+        <w:rPr>
+          <w:rFonts w:hint="eastAsia"/>
+          <w:noProof/>
+        </w:rPr>
+        <w:t>1</w:t>
+      </w:r>
+      <w:r>
+        <w:rPr>
+          <w:noProof/>
+        </w:rPr>
+        <w:t>32</w:t>
+      </w:r>
+      <w:r>
+        <w:rPr>
+          <w:rFonts w:hint="eastAsia"/>
+          <w:noProof/>
+        </w:rPr>
+        <w:t>.在内核中把S</w:t>
+      </w:r>
+      <w:r>
+        <w:rPr>
+          <w:noProof/>
+        </w:rPr>
+        <w:t>oC</w:t>
+      </w:r>
+      <w:r>
+        <w:rPr>
+          <w:rFonts w:hint="eastAsia"/>
+          <w:noProof/>
+        </w:rPr>
+        <w:t>内部外设相关的硬件操作代码就叫做平台设备驱动</w:t>
+      </w:r>
+      <w:r>
+        <w:rPr>
+          <w:rFonts w:hint="eastAsia"/>
+          <w:noProof/>
+        </w:rPr>
+        <w:t>（里面是数据</w:t>
+      </w:r>
+      <w:bookmarkStart w:id="0" w:name="_GoBack"/>
+      <w:bookmarkEnd w:id="0"/>
+      <w:r>
+        <w:rPr>
+          <w:rFonts w:hint="eastAsia"/>
+          <w:noProof/>
+        </w:rPr>
+        <w:t>）</w:t>
+      </w:r>
+      <w:r>
+        <w:rPr>
+          <w:rFonts w:hint="eastAsia"/>
+          <w:noProof/>
+        </w:rPr>
+        <w:t>。</w:t>
+      </w:r>
+    </w:p>
+    <w:p>
+      <w:pPr>
+        <w:rPr>
+          <w:noProof/>
+        </w:rPr>
+      </w:pPr>
+    </w:p>
+    <w:p>
+      <w:pPr>
+        <w:rPr>
+          <w:rFonts w:hint="eastAsia"/>
+          <w:noProof/>
+        </w:rPr>
+      </w:pPr>
+      <w:r>
+        <w:rPr>
+          <w:rFonts w:hint="eastAsia"/>
+          <w:noProof/>
+        </w:rPr>
+        <w:t xml:space="preserve"> </w:t>
+      </w:r>
+    </w:p>
+    <w:p>
+      <w:pPr>
+        <w:rPr>
+          <w:noProof/>
+          <w:color w:val="000000" w:themeColor="text1"/>
+        </w:rPr>
+      </w:pPr>
+    </w:p>
+    <w:p>
+      <w:pPr>
+        <w:rPr>
+          <w:rFonts w:hint="eastAsia"/>
+          <w:noProof/>
+          <w:color w:val="000000" w:themeColor="text1"/>
+        </w:rPr>
+      </w:pPr>
+    </w:p>
+    <w:p>
+      <w:pPr>
+        <w:rPr>
+          <w:rFonts w:hint="eastAsia"/>
           <w:noProof/>
           <w:color w:val="000000" w:themeColor="text1"/>
         </w:rPr>
@@ -15075,6 +15370,92 @@
     </w:lvl>
   </w:abstractNum>
   <w:abstractNum w:abstractNumId="1" w15:restartNumberingAfterBreak="0">
+    <w:nsid w:val="04CF3961"/>
+    <w:multiLevelType w:val="hybridMultilevel"/>
+    <w:tmpl w:val="1CDA17C8"/>
+    <w:lvl w:ilvl="0" w:tplc="04090011">
+      <w:start w:val="1"/>
+      <w:numFmt w:val="decimal"/>
+      <w:lvlText w:val="%1)"/>
+      <w:lvlJc w:val="left"/>
+      <w:pPr>
+        <w:ind w:left="844" w:hanging="420"/>
+      </w:pPr>
+    </w:lvl>
+    <w:lvl w:ilvl="1" w:tplc="04090019" w:tentative="1">
+      <w:start w:val="1"/>
+      <w:numFmt w:val="lowerLetter"/>
+      <w:lvlText w:val="%2)"/>
+      <w:lvlJc w:val="left"/>
+      <w:pPr>
+        <w:ind w:left="1264" w:hanging="420"/>
+      </w:pPr>
+    </w:lvl>
+    <w:lvl w:ilvl="2" w:tplc="0409001B" w:tentative="1">
+      <w:start w:val="1"/>
+      <w:numFmt w:val="lowerRoman"/>
+      <w:lvlText w:val="%3."/>
+      <w:lvlJc w:val="right"/>
+      <w:pPr>
+        <w:ind w:left="1684" w:hanging="420"/>
+      </w:pPr>
+    </w:lvl>
+    <w:lvl w:ilvl="3" w:tplc="0409000F" w:tentative="1">
+      <w:start w:val="1"/>
+      <w:numFmt w:val="decimal"/>
+      <w:lvlText w:val="%4."/>
+      <w:lvlJc w:val="left"/>
+      <w:pPr>
+        <w:ind w:left="2104" w:hanging="420"/>
+      </w:pPr>
+    </w:lvl>
+    <w:lvl w:ilvl="4" w:tplc="04090019" w:tentative="1">
+      <w:start w:val="1"/>
+      <w:numFmt w:val="lowerLetter"/>
+      <w:lvlText w:val="%5)"/>
+      <w:lvlJc w:val="left"/>
+      <w:pPr>
+        <w:ind w:left="2524" w:hanging="420"/>
+      </w:pPr>
+    </w:lvl>
+    <w:lvl w:ilvl="5" w:tplc="0409001B" w:tentative="1">
+      <w:start w:val="1"/>
+      <w:numFmt w:val="lowerRoman"/>
+      <w:lvlText w:val="%6."/>
+      <w:lvlJc w:val="right"/>
+      <w:pPr>
+        <w:ind w:left="2944" w:hanging="420"/>
+      </w:pPr>
+    </w:lvl>
+    <w:lvl w:ilvl="6" w:tplc="0409000F" w:tentative="1">
+      <w:start w:val="1"/>
+      <w:numFmt w:val="decimal"/>
+      <w:lvlText w:val="%7."/>
+      <w:lvlJc w:val="left"/>
+      <w:pPr>
+        <w:ind w:left="3364" w:hanging="420"/>
+      </w:pPr>
+    </w:lvl>
+    <w:lvl w:ilvl="7" w:tplc="04090019" w:tentative="1">
+      <w:start w:val="1"/>
+      <w:numFmt w:val="lowerLetter"/>
+      <w:lvlText w:val="%8)"/>
+      <w:lvlJc w:val="left"/>
+      <w:pPr>
+        <w:ind w:left="3784" w:hanging="420"/>
+      </w:pPr>
+    </w:lvl>
+    <w:lvl w:ilvl="8" w:tplc="0409001B" w:tentative="1">
+      <w:start w:val="1"/>
+      <w:numFmt w:val="lowerRoman"/>
+      <w:lvlText w:val="%9."/>
+      <w:lvlJc w:val="right"/>
+      <w:pPr>
+        <w:ind w:left="4204" w:hanging="420"/>
+      </w:pPr>
+    </w:lvl>
+  </w:abstractNum>
+  <w:abstractNum w:abstractNumId="2" w15:restartNumberingAfterBreak="0">
     <w:nsid w:val="163350EC"/>
     <w:multiLevelType w:val="hybridMultilevel"/>
     <w:tmpl w:val="8A32248E"/>
@@ -15160,7 +15541,7 @@
       </w:pPr>
     </w:lvl>
   </w:abstractNum>
-  <w:abstractNum w:abstractNumId="2" w15:restartNumberingAfterBreak="0">
+  <w:abstractNum w:abstractNumId="3" w15:restartNumberingAfterBreak="0">
     <w:nsid w:val="22C94272"/>
     <w:multiLevelType w:val="hybridMultilevel"/>
     <w:tmpl w:val="7EB8FAD4"/>
@@ -15246,7 +15627,7 @@
       </w:pPr>
     </w:lvl>
   </w:abstractNum>
-  <w:abstractNum w:abstractNumId="3" w15:restartNumberingAfterBreak="0">
+  <w:abstractNum w:abstractNumId="4" w15:restartNumberingAfterBreak="0">
     <w:nsid w:val="244B7955"/>
     <w:multiLevelType w:val="hybridMultilevel"/>
     <w:tmpl w:val="FF005140"/>
@@ -15332,7 +15713,7 @@
       </w:pPr>
     </w:lvl>
   </w:abstractNum>
-  <w:abstractNum w:abstractNumId="4" w15:restartNumberingAfterBreak="0">
+  <w:abstractNum w:abstractNumId="5" w15:restartNumberingAfterBreak="0">
     <w:nsid w:val="29740CBD"/>
     <w:multiLevelType w:val="hybridMultilevel"/>
     <w:tmpl w:val="D8CEF856"/>
@@ -15421,7 +15802,7 @@
       </w:pPr>
     </w:lvl>
   </w:abstractNum>
-  <w:abstractNum w:abstractNumId="5" w15:restartNumberingAfterBreak="0">
+  <w:abstractNum w:abstractNumId="6" w15:restartNumberingAfterBreak="0">
     <w:nsid w:val="2EE37A0B"/>
     <w:multiLevelType w:val="hybridMultilevel"/>
     <w:tmpl w:val="75CEDBEE"/>
@@ -15507,7 +15888,7 @@
       </w:pPr>
     </w:lvl>
   </w:abstractNum>
-  <w:abstractNum w:abstractNumId="6" w15:restartNumberingAfterBreak="0">
+  <w:abstractNum w:abstractNumId="7" w15:restartNumberingAfterBreak="0">
     <w:nsid w:val="33AA2F9F"/>
     <w:multiLevelType w:val="hybridMultilevel"/>
     <w:tmpl w:val="CA6646F2"/>
@@ -15598,7 +15979,7 @@
       </w:pPr>
     </w:lvl>
   </w:abstractNum>
-  <w:abstractNum w:abstractNumId="7" w15:restartNumberingAfterBreak="0">
+  <w:abstractNum w:abstractNumId="8" w15:restartNumberingAfterBreak="0">
     <w:nsid w:val="4830167F"/>
     <w:multiLevelType w:val="hybridMultilevel"/>
     <w:tmpl w:val="59F23414"/>
@@ -15684,7 +16065,7 @@
       </w:pPr>
     </w:lvl>
   </w:abstractNum>
-  <w:abstractNum w:abstractNumId="8" w15:restartNumberingAfterBreak="0">
+  <w:abstractNum w:abstractNumId="9" w15:restartNumberingAfterBreak="0">
     <w:nsid w:val="5EFE7C39"/>
     <w:multiLevelType w:val="hybridMultilevel"/>
     <w:tmpl w:val="D9D8E20A"/>
@@ -15770,7 +16151,7 @@
       </w:pPr>
     </w:lvl>
   </w:abstractNum>
-  <w:abstractNum w:abstractNumId="9" w15:restartNumberingAfterBreak="0">
+  <w:abstractNum w:abstractNumId="10" w15:restartNumberingAfterBreak="0">
     <w:nsid w:val="6AE22424"/>
     <w:multiLevelType w:val="hybridMultilevel"/>
     <w:tmpl w:val="8022F626"/>
@@ -15856,7 +16237,7 @@
       </w:pPr>
     </w:lvl>
   </w:abstractNum>
-  <w:abstractNum w:abstractNumId="10" w15:restartNumberingAfterBreak="0">
+  <w:abstractNum w:abstractNumId="11" w15:restartNumberingAfterBreak="0">
     <w:nsid w:val="6C7B725B"/>
     <w:multiLevelType w:val="hybridMultilevel"/>
     <w:tmpl w:val="B0240106"/>
@@ -15942,7 +16323,7 @@
       </w:pPr>
     </w:lvl>
   </w:abstractNum>
-  <w:abstractNum w:abstractNumId="11" w15:restartNumberingAfterBreak="0">
+  <w:abstractNum w:abstractNumId="12" w15:restartNumberingAfterBreak="0">
     <w:nsid w:val="72AA37BC"/>
     <w:multiLevelType w:val="hybridMultilevel"/>
     <w:tmpl w:val="AB4E7D7A"/>
@@ -16028,7 +16409,7 @@
       </w:pPr>
     </w:lvl>
   </w:abstractNum>
-  <w:abstractNum w:abstractNumId="12" w15:restartNumberingAfterBreak="0">
+  <w:abstractNum w:abstractNumId="13" w15:restartNumberingAfterBreak="0">
     <w:nsid w:val="73D16DA0"/>
     <w:multiLevelType w:val="hybridMultilevel"/>
     <w:tmpl w:val="DFAA24DE"/>
@@ -16117,7 +16498,7 @@
       </w:pPr>
     </w:lvl>
   </w:abstractNum>
-  <w:abstractNum w:abstractNumId="13" w15:restartNumberingAfterBreak="0">
+  <w:abstractNum w:abstractNumId="14" w15:restartNumberingAfterBreak="0">
     <w:nsid w:val="7403768C"/>
     <w:multiLevelType w:val="hybridMultilevel"/>
     <w:tmpl w:val="4DB0CDB4"/>
@@ -16203,7 +16584,7 @@
       </w:pPr>
     </w:lvl>
   </w:abstractNum>
-  <w:abstractNum w:abstractNumId="14" w15:restartNumberingAfterBreak="0">
+  <w:abstractNum w:abstractNumId="15" w15:restartNumberingAfterBreak="0">
     <w:nsid w:val="756A3D53"/>
     <w:multiLevelType w:val="hybridMultilevel"/>
     <w:tmpl w:val="8F424280"/>
@@ -16289,7 +16670,7 @@
       </w:pPr>
     </w:lvl>
   </w:abstractNum>
-  <w:abstractNum w:abstractNumId="15" w15:restartNumberingAfterBreak="0">
+  <w:abstractNum w:abstractNumId="16" w15:restartNumberingAfterBreak="0">
     <w:nsid w:val="78F5315A"/>
     <w:multiLevelType w:val="hybridMultilevel"/>
     <w:tmpl w:val="2DFC8B1C"/>
@@ -16376,52 +16757,55 @@
     </w:lvl>
   </w:abstractNum>
   <w:num w:numId="1">
-    <w:abstractNumId w:val="6"/>
+    <w:abstractNumId w:val="7"/>
   </w:num>
   <w:num w:numId="2">
     <w:abstractNumId w:val="0"/>
   </w:num>
   <w:num w:numId="3">
+    <w:abstractNumId w:val="11"/>
+  </w:num>
+  <w:num w:numId="4">
+    <w:abstractNumId w:val="15"/>
+  </w:num>
+  <w:num w:numId="5">
+    <w:abstractNumId w:val="13"/>
+  </w:num>
+  <w:num w:numId="6">
+    <w:abstractNumId w:val="12"/>
+  </w:num>
+  <w:num w:numId="7">
+    <w:abstractNumId w:val="3"/>
+  </w:num>
+  <w:num w:numId="8">
     <w:abstractNumId w:val="10"/>
   </w:num>
-  <w:num w:numId="4">
+  <w:num w:numId="9">
+    <w:abstractNumId w:val="5"/>
+  </w:num>
+  <w:num w:numId="10">
+    <w:abstractNumId w:val="4"/>
+  </w:num>
+  <w:num w:numId="11">
     <w:abstractNumId w:val="14"/>
   </w:num>
-  <w:num w:numId="5">
-    <w:abstractNumId w:val="12"/>
+  <w:num w:numId="12">
+    <w:abstractNumId w:val="8"/>
   </w:num>
-  <w:num w:numId="6">
-    <w:abstractNumId w:val="11"/>
+  <w:num w:numId="13">
+    <w:abstractNumId w:val="9"/>
   </w:num>
-  <w:num w:numId="7">
+  <w:num w:numId="14">
     <w:abstractNumId w:val="2"/>
   </w:num>
-  <w:num w:numId="8">
-    <w:abstractNumId w:val="9"/>
-  </w:num>
-  <w:num w:numId="9">
-    <w:abstractNumId w:val="4"/>
-  </w:num>
-  <w:num w:numId="10">
-    <w:abstractNumId w:val="3"/>
-  </w:num>
-  <w:num w:numId="11">
-    <w:abstractNumId w:val="13"/>
-  </w:num>
-  <w:num w:numId="12">
-    <w:abstractNumId w:val="7"/>
-  </w:num>
-  <w:num w:numId="13">
-    <w:abstractNumId w:val="8"/>
-  </w:num>
-  <w:num w:numId="14">
-    <w:abstractNumId w:val="1"/>
-  </w:num>
   <w:num w:numId="15">
-    <w:abstractNumId w:val="15"/>
+    <w:abstractNumId w:val="16"/>
   </w:num>
   <w:num w:numId="16">
-    <w:abstractNumId w:val="5"/>
+    <w:abstractNumId w:val="6"/>
+  </w:num>
+  <w:num w:numId="17">
+    <w:abstractNumId w:val="1"/>
   </w:num>
 </w:numbering>
 </file>

</xml_diff>

<commit_message>
hello world in arm
</commit_message>
<xml_diff>
--- a/arm-inux.docx
+++ b/arm-inux.docx
@@ -16113,7 +16113,6 @@
         <w:pStyle w:val="a5"/>
         <w:ind w:left="844" w:firstLineChars="0" w:firstLine="0"/>
         <w:rPr>
-          <w:rFonts w:hint="eastAsia"/>
           <w:noProof/>
         </w:rPr>
       </w:pPr>
@@ -16138,7 +16137,6 @@
         <w:pStyle w:val="a5"/>
         <w:ind w:left="844" w:firstLineChars="0" w:firstLine="0"/>
         <w:rPr>
-          <w:rFonts w:hint="eastAsia"/>
           <w:noProof/>
         </w:rPr>
       </w:pPr>
@@ -16703,118 +16701,838 @@
           <w:noProof/>
         </w:rPr>
       </w:pPr>
+    </w:p>
+    <w:p>
+      <w:pPr>
+        <w:rPr>
+          <w:noProof/>
+        </w:rPr>
+      </w:pPr>
+      <w:r>
+        <w:rPr>
+          <w:rFonts w:hint="eastAsia"/>
+          <w:noProof/>
+        </w:rPr>
+        <w:t>1</w:t>
+      </w:r>
+      <w:r>
+        <w:rPr>
+          <w:noProof/>
+        </w:rPr>
+        <w:t>43.</w:t>
+      </w:r>
+      <w:r>
+        <w:rPr>
+          <w:noProof/>
+        </w:rPr>
+        <w:t>VFS</w:t>
+      </w:r>
+      <w:r>
+        <w:rPr>
+          <w:rFonts w:hint="eastAsia"/>
+          <w:noProof/>
+        </w:rPr>
+        <w:t>了解：V</w:t>
+      </w:r>
+      <w:r>
+        <w:rPr>
+          <w:noProof/>
+        </w:rPr>
+        <w:t>FS</w:t>
+      </w:r>
+      <w:r>
+        <w:rPr>
+          <w:rFonts w:hint="eastAsia"/>
+          <w:noProof/>
+        </w:rPr>
+        <w:t>相当于一个隔离层，隔离了下层的</w:t>
+      </w:r>
+      <w:r>
+        <w:rPr>
+          <w:rFonts w:hint="eastAsia"/>
+          <w:noProof/>
+          <w:color w:val="FF0000"/>
+        </w:rPr>
+        <w:t>不同文件系统的差异性</w:t>
+      </w:r>
+      <w:r>
+        <w:rPr>
+          <w:rFonts w:hint="eastAsia"/>
+          <w:noProof/>
+        </w:rPr>
+        <w:t>，对上层应用提供一个统一的接口。</w:t>
+      </w:r>
+    </w:p>
+    <w:p>
+      <w:pPr>
+        <w:rPr>
+          <w:noProof/>
+        </w:rPr>
+      </w:pPr>
+    </w:p>
+    <w:p>
+      <w:pPr>
+        <w:rPr>
+          <w:noProof/>
+        </w:rPr>
+      </w:pPr>
+    </w:p>
+    <w:p>
+      <w:pPr>
+        <w:rPr>
+          <w:noProof/>
+        </w:rPr>
+      </w:pPr>
+      <w:r>
+        <w:rPr>
+          <w:rFonts w:hint="eastAsia"/>
+          <w:noProof/>
+        </w:rPr>
+        <w:t>1</w:t>
+      </w:r>
+      <w:r>
+        <w:rPr>
+          <w:noProof/>
+        </w:rPr>
+        <w:t>44</w:t>
+      </w:r>
+      <w:r>
+        <w:rPr>
+          <w:rFonts w:hint="eastAsia"/>
+          <w:noProof/>
+        </w:rPr>
+        <w:t>.关于i</w:t>
+      </w:r>
+      <w:r>
+        <w:rPr>
+          <w:noProof/>
+        </w:rPr>
+        <w:t>nittab</w:t>
+      </w:r>
+      <w:r>
+        <w:rPr>
+          <w:rFonts w:hint="eastAsia"/>
+          <w:noProof/>
+        </w:rPr>
+        <w:t>的理解：</w:t>
+      </w:r>
+    </w:p>
+    <w:p>
+      <w:pPr>
+        <w:pStyle w:val="a5"/>
+        <w:ind w:left="844" w:firstLineChars="0" w:firstLine="0"/>
+        <w:rPr>
+          <w:noProof/>
+        </w:rPr>
+      </w:pPr>
+      <w:r>
+        <w:rPr>
+          <w:noProof/>
+        </w:rPr>
+        <w:t>Busybox</w:t>
+      </w:r>
+      <w:r>
+        <w:rPr>
+          <w:rFonts w:hint="eastAsia"/>
+          <w:noProof/>
+        </w:rPr>
+        <w:t>最终会进入一个死循环，在这个死循环中反复检查是否满足各个a</w:t>
+      </w:r>
+      <w:r>
+        <w:rPr>
+          <w:noProof/>
+        </w:rPr>
+        <w:t>ction</w:t>
+      </w:r>
+      <w:r>
+        <w:rPr>
+          <w:rFonts w:hint="eastAsia"/>
+          <w:noProof/>
+        </w:rPr>
+        <w:t>，如果某个a</w:t>
+      </w:r>
+      <w:r>
+        <w:rPr>
+          <w:noProof/>
+        </w:rPr>
+        <w:t>ction</w:t>
+      </w:r>
+      <w:r>
+        <w:rPr>
+          <w:rFonts w:hint="eastAsia"/>
+          <w:noProof/>
+        </w:rPr>
+        <w:t>的条件满足就会去执行对应的process。</w:t>
+      </w:r>
+    </w:p>
+    <w:p>
+      <w:pPr>
+        <w:rPr>
+          <w:noProof/>
+        </w:rPr>
+      </w:pPr>
+    </w:p>
+    <w:p>
+      <w:pPr>
+        <w:rPr>
+          <w:noProof/>
+        </w:rPr>
+      </w:pPr>
+      <w:r>
+        <w:rPr>
+          <w:rFonts w:hint="eastAsia"/>
+          <w:noProof/>
+        </w:rPr>
+        <w:t>1</w:t>
+      </w:r>
+      <w:r>
+        <w:rPr>
+          <w:noProof/>
+        </w:rPr>
+        <w:t>45</w:t>
+      </w:r>
+      <w:r>
+        <w:rPr>
+          <w:rFonts w:hint="eastAsia"/>
+          <w:noProof/>
+        </w:rPr>
+        <w:t>.</w:t>
+      </w:r>
+      <w:r>
+        <w:rPr>
+          <w:noProof/>
+        </w:rPr>
+        <w:t>rcS</w:t>
+      </w:r>
+      <w:r>
+        <w:rPr>
+          <w:rFonts w:hint="eastAsia"/>
+          <w:noProof/>
+        </w:rPr>
+        <w:t>文件的分析：</w:t>
+      </w:r>
+    </w:p>
+    <w:p>
+      <w:pPr>
+        <w:pStyle w:val="a5"/>
+        <w:numPr>
+          <w:ilvl w:val="0"/>
+          <w:numId w:val="22"/>
+        </w:numPr>
+        <w:ind w:firstLineChars="0"/>
+        <w:rPr>
+          <w:noProof/>
+        </w:rPr>
+      </w:pPr>
+      <w:r>
+        <w:rPr>
+          <w:rFonts w:hint="eastAsia"/>
+          <w:noProof/>
+        </w:rPr>
+        <w:t>将常用的应用程序的路径导出到环境变量。</w:t>
+      </w:r>
+      <w:r>
+        <w:rPr>
+          <w:rFonts w:hint="eastAsia"/>
+          <w:noProof/>
+        </w:rPr>
+        <w:t>（实际上没添加r</w:t>
+      </w:r>
+      <w:r>
+        <w:rPr>
+          <w:noProof/>
+        </w:rPr>
+        <w:t>cS</w:t>
+      </w:r>
+      <w:r>
+        <w:rPr>
+          <w:rFonts w:hint="eastAsia"/>
+          <w:noProof/>
+        </w:rPr>
+        <w:t>文件也有环境变量的值，这是因为b</w:t>
+      </w:r>
+      <w:r>
+        <w:rPr>
+          <w:noProof/>
+        </w:rPr>
+        <w:t>usybox</w:t>
+      </w:r>
+      <w:r>
+        <w:rPr>
+          <w:rFonts w:hint="eastAsia"/>
+          <w:noProof/>
+        </w:rPr>
+        <w:t>用代码硬编码为我们导出了一些环境变量）</w:t>
+      </w:r>
+    </w:p>
+    <w:p>
+      <w:pPr>
+        <w:pStyle w:val="a5"/>
+        <w:numPr>
+          <w:ilvl w:val="0"/>
+          <w:numId w:val="22"/>
+        </w:numPr>
+        <w:ind w:firstLineChars="0"/>
+        <w:rPr>
+          <w:noProof/>
+        </w:rPr>
+      </w:pPr>
+      <w:r>
+        <w:rPr>
+          <w:noProof/>
+        </w:rPr>
+        <w:t>runlevel</w:t>
+      </w:r>
+      <w:r>
+        <w:rPr>
+          <w:rFonts w:hint="eastAsia"/>
+          <w:noProof/>
+        </w:rPr>
+        <w:t>是一个s</w:t>
+      </w:r>
+      <w:r>
+        <w:rPr>
+          <w:noProof/>
+        </w:rPr>
+        <w:t>hell</w:t>
+      </w:r>
+      <w:r>
+        <w:rPr>
+          <w:rFonts w:hint="eastAsia"/>
+          <w:noProof/>
+        </w:rPr>
+        <w:t>变量，被导出为环境变量。</w:t>
+      </w:r>
+    </w:p>
+    <w:p>
+      <w:pPr>
+        <w:pStyle w:val="a5"/>
+        <w:numPr>
+          <w:ilvl w:val="0"/>
+          <w:numId w:val="22"/>
+        </w:numPr>
+        <w:ind w:firstLineChars="0"/>
+        <w:rPr>
+          <w:noProof/>
+        </w:rPr>
+      </w:pPr>
+      <w:r>
+        <w:rPr>
+          <w:rFonts w:hint="eastAsia"/>
+          <w:noProof/>
+        </w:rPr>
+        <w:t>u</w:t>
+      </w:r>
+      <w:r>
+        <w:rPr>
+          <w:noProof/>
+        </w:rPr>
+        <w:t>mask</w:t>
+      </w:r>
+      <w:r>
+        <w:rPr>
+          <w:rFonts w:hint="eastAsia"/>
+          <w:noProof/>
+        </w:rPr>
+        <w:t>是l</w:t>
+      </w:r>
+      <w:r>
+        <w:rPr>
+          <w:noProof/>
+        </w:rPr>
+        <w:t>inux</w:t>
+      </w:r>
+      <w:r>
+        <w:rPr>
+          <w:rFonts w:hint="eastAsia"/>
+          <w:noProof/>
+        </w:rPr>
+        <w:t>的一个命令，作用是设置l</w:t>
+      </w:r>
+      <w:r>
+        <w:rPr>
+          <w:noProof/>
+        </w:rPr>
+        <w:t>inux</w:t>
+      </w:r>
+      <w:r>
+        <w:rPr>
+          <w:rFonts w:hint="eastAsia"/>
+          <w:noProof/>
+        </w:rPr>
+        <w:t>系统的u</w:t>
+      </w:r>
+      <w:r>
+        <w:rPr>
+          <w:noProof/>
+        </w:rPr>
+        <w:t>mask</w:t>
+      </w:r>
+      <w:r>
+        <w:rPr>
+          <w:rFonts w:hint="eastAsia"/>
+          <w:noProof/>
+        </w:rPr>
+        <w:t>值，u</w:t>
+      </w:r>
+      <w:r>
+        <w:rPr>
+          <w:noProof/>
+        </w:rPr>
+        <w:t>mask</w:t>
+      </w:r>
+      <w:r>
+        <w:rPr>
+          <w:rFonts w:hint="eastAsia"/>
+          <w:noProof/>
+        </w:rPr>
+        <w:t>值决定当前用户在创建文件时的默认权限。</w:t>
+      </w:r>
+    </w:p>
+    <w:p>
+      <w:pPr>
+        <w:pStyle w:val="a5"/>
+        <w:numPr>
+          <w:ilvl w:val="0"/>
+          <w:numId w:val="22"/>
+        </w:numPr>
+        <w:ind w:firstLineChars="0"/>
+        <w:rPr>
+          <w:noProof/>
+        </w:rPr>
+      </w:pPr>
+      <w:r>
+        <w:rPr>
+          <w:rFonts w:hint="eastAsia"/>
+          <w:noProof/>
+        </w:rPr>
+        <w:t>m</w:t>
+      </w:r>
+      <w:r>
+        <w:rPr>
+          <w:noProof/>
+        </w:rPr>
+        <w:t>ount -a</w:t>
+      </w:r>
+      <w:r>
+        <w:rPr>
+          <w:rFonts w:hint="eastAsia"/>
+          <w:noProof/>
+        </w:rPr>
+        <w:t>是挂载所有应该被挂载的文件系统，在</w:t>
+      </w:r>
+      <w:r>
+        <w:rPr>
+          <w:noProof/>
+        </w:rPr>
+        <w:t>busybox</w:t>
+      </w:r>
+      <w:r>
+        <w:rPr>
+          <w:rFonts w:hint="eastAsia"/>
+          <w:noProof/>
+        </w:rPr>
+        <w:t>中m</w:t>
+      </w:r>
+      <w:r>
+        <w:rPr>
+          <w:noProof/>
+        </w:rPr>
+        <w:t xml:space="preserve">ount </w:t>
+      </w:r>
+      <w:r>
+        <w:rPr>
+          <w:rFonts w:hint="eastAsia"/>
+          <w:noProof/>
+        </w:rPr>
+        <w:t>-a时b</w:t>
+      </w:r>
+      <w:r>
+        <w:rPr>
+          <w:noProof/>
+        </w:rPr>
+        <w:t>usybox</w:t>
+      </w:r>
+      <w:r>
+        <w:rPr>
+          <w:rFonts w:hint="eastAsia"/>
+          <w:noProof/>
+        </w:rPr>
+        <w:t>会去查找一个/</w:t>
+      </w:r>
+      <w:r>
+        <w:rPr>
+          <w:noProof/>
+        </w:rPr>
+        <w:t>etc/fstab</w:t>
+      </w:r>
+      <w:r>
+        <w:rPr>
+          <w:rFonts w:hint="eastAsia"/>
+          <w:noProof/>
+        </w:rPr>
+        <w:t>文件，这个文件按照一定格式列出来所有应该被挂载的文件系统。（包括虚拟文件系统）</w:t>
+      </w:r>
+    </w:p>
+    <w:p>
+      <w:pPr>
+        <w:widowControl/>
+        <w:jc w:val="left"/>
+        <w:rPr>
+          <w:noProof/>
+        </w:rPr>
+      </w:pPr>
+    </w:p>
+    <w:p>
+      <w:pPr>
+        <w:widowControl/>
+        <w:jc w:val="left"/>
+        <w:rPr>
+          <w:noProof/>
+        </w:rPr>
+      </w:pPr>
+      <w:r>
+        <w:rPr>
+          <w:rFonts w:hint="eastAsia"/>
+          <w:noProof/>
+        </w:rPr>
+        <w:t>1</w:t>
+      </w:r>
+      <w:r>
+        <w:rPr>
+          <w:noProof/>
+        </w:rPr>
+        <w:t>46.</w:t>
+      </w:r>
+      <w:r>
+        <w:rPr>
+          <w:rFonts w:hint="eastAsia"/>
+          <w:noProof/>
+        </w:rPr>
+        <w:t>分析程序先找到程序的入口：</w:t>
+      </w:r>
+    </w:p>
+    <w:p>
+      <w:pPr>
+        <w:pStyle w:val="a5"/>
+        <w:widowControl/>
+        <w:numPr>
+          <w:ilvl w:val="0"/>
+          <w:numId w:val="23"/>
+        </w:numPr>
+        <w:ind w:firstLineChars="0"/>
+        <w:jc w:val="left"/>
+        <w:rPr>
+          <w:noProof/>
+        </w:rPr>
+      </w:pPr>
+      <w:r>
+        <w:rPr>
+          <w:rFonts w:hint="eastAsia"/>
+          <w:noProof/>
+        </w:rPr>
+        <w:t>对于操作系统下工作的应用程序：程序的主函数m</w:t>
+      </w:r>
+      <w:r>
+        <w:rPr>
+          <w:noProof/>
+        </w:rPr>
+        <w:t>ain</w:t>
+      </w:r>
+      <w:r>
+        <w:rPr>
+          <w:rFonts w:hint="eastAsia"/>
+          <w:noProof/>
+        </w:rPr>
+        <w:t>函数就是整个程序的入口。</w:t>
+      </w:r>
+    </w:p>
+    <w:p>
+      <w:pPr>
+        <w:pStyle w:val="a5"/>
+        <w:widowControl/>
+        <w:numPr>
+          <w:ilvl w:val="0"/>
+          <w:numId w:val="23"/>
+        </w:numPr>
+        <w:ind w:firstLineChars="0"/>
+        <w:jc w:val="left"/>
+        <w:rPr>
+          <w:rFonts w:hint="eastAsia"/>
+          <w:noProof/>
+        </w:rPr>
+      </w:pPr>
+      <w:r>
+        <w:rPr>
+          <w:rFonts w:hint="eastAsia"/>
+          <w:noProof/>
+        </w:rPr>
+        <w:t>对于例如裸机程序，要根据链接脚本来找程序的入口。</w:t>
+      </w:r>
+    </w:p>
+    <w:p>
+      <w:pPr>
+        <w:rPr>
+          <w:rFonts w:hint="eastAsia"/>
+          <w:noProof/>
+        </w:rPr>
+      </w:pPr>
+    </w:p>
+    <w:p>
+      <w:pPr>
+        <w:rPr>
+          <w:noProof/>
+        </w:rPr>
+      </w:pPr>
+      <w:r>
+        <w:rPr>
+          <w:rFonts w:hint="eastAsia"/>
+          <w:noProof/>
+        </w:rPr>
+        <w:t>1</w:t>
+      </w:r>
+      <w:r>
+        <w:rPr>
+          <w:noProof/>
+        </w:rPr>
+        <w:t>47</w:t>
+      </w:r>
+      <w:r>
+        <w:rPr>
+          <w:rFonts w:hint="eastAsia"/>
+          <w:noProof/>
+        </w:rPr>
+        <w:t>.</w:t>
+      </w:r>
+      <w:r>
+        <w:rPr>
+          <w:noProof/>
+        </w:rPr>
+        <w:t>busybox</w:t>
+      </w:r>
+      <w:r>
+        <w:rPr>
+          <w:rFonts w:hint="eastAsia"/>
+          <w:noProof/>
+        </w:rPr>
+        <w:t>中m</w:t>
+      </w:r>
+      <w:r>
+        <w:rPr>
+          <w:noProof/>
+        </w:rPr>
+        <w:t>ain</w:t>
+      </w:r>
+      <w:r>
+        <w:rPr>
+          <w:rFonts w:hint="eastAsia"/>
+          <w:noProof/>
+        </w:rPr>
+        <w:t>函数全解析：</w:t>
+      </w:r>
+    </w:p>
+    <w:p>
+      <w:pPr>
+        <w:pStyle w:val="a5"/>
+        <w:numPr>
+          <w:ilvl w:val="0"/>
+          <w:numId w:val="24"/>
+        </w:numPr>
+        <w:ind w:firstLineChars="0"/>
+        <w:rPr>
+          <w:noProof/>
+        </w:rPr>
+      </w:pPr>
+      <w:r>
+        <w:rPr>
+          <w:noProof/>
+        </w:rPr>
+        <w:t>busybox</w:t>
+      </w:r>
+      <w:r>
+        <w:rPr>
+          <w:rFonts w:hint="eastAsia"/>
+          <w:noProof/>
+        </w:rPr>
+        <w:t>入口函数就是m</w:t>
+      </w:r>
+      <w:r>
+        <w:rPr>
+          <w:noProof/>
+        </w:rPr>
+        <w:t>ain</w:t>
+      </w:r>
+      <w:r>
+        <w:rPr>
+          <w:rFonts w:hint="eastAsia"/>
+          <w:noProof/>
+        </w:rPr>
+        <w:t>函数。</w:t>
+      </w:r>
+    </w:p>
+    <w:p>
+      <w:pPr>
+        <w:pStyle w:val="a5"/>
+        <w:numPr>
+          <w:ilvl w:val="0"/>
+          <w:numId w:val="24"/>
+        </w:numPr>
+        <w:ind w:firstLineChars="0"/>
+        <w:rPr>
+          <w:noProof/>
+        </w:rPr>
+      </w:pPr>
+      <w:r>
+        <w:rPr>
+          <w:rFonts w:hint="eastAsia"/>
+          <w:noProof/>
+        </w:rPr>
+        <w:t>b</w:t>
+      </w:r>
+      <w:r>
+        <w:rPr>
+          <w:noProof/>
+        </w:rPr>
+        <w:t>usybox</w:t>
+      </w:r>
+      <w:r>
+        <w:rPr>
+          <w:rFonts w:hint="eastAsia"/>
+          <w:noProof/>
+        </w:rPr>
+        <w:t>有很多个m</w:t>
+      </w:r>
+      <w:r>
+        <w:rPr>
+          <w:noProof/>
+        </w:rPr>
+        <w:t>ain</w:t>
+      </w:r>
+      <w:r>
+        <w:rPr>
+          <w:rFonts w:hint="eastAsia"/>
+          <w:noProof/>
+        </w:rPr>
+        <w:t>函数，真正起作用作为入口的是l</w:t>
+      </w:r>
+      <w:r>
+        <w:rPr>
+          <w:noProof/>
+        </w:rPr>
+        <w:t>ibb/appletlib.c</w:t>
+      </w:r>
+      <w:r>
+        <w:rPr>
+          <w:rFonts w:hint="eastAsia"/>
+          <w:noProof/>
+        </w:rPr>
+        <w:t>中的m</w:t>
+      </w:r>
+      <w:r>
+        <w:rPr>
+          <w:noProof/>
+        </w:rPr>
+        <w:t>ain</w:t>
+      </w:r>
+      <w:r>
+        <w:rPr>
+          <w:rFonts w:hint="eastAsia"/>
+          <w:noProof/>
+        </w:rPr>
+        <w:t>函数。</w:t>
+      </w:r>
+    </w:p>
+    <w:p>
+      <w:pPr>
+        <w:pStyle w:val="a5"/>
+        <w:numPr>
+          <w:ilvl w:val="0"/>
+          <w:numId w:val="24"/>
+        </w:numPr>
+        <w:ind w:firstLineChars="0"/>
+        <w:rPr>
+          <w:noProof/>
+        </w:rPr>
+      </w:pPr>
+      <w:r>
+        <w:rPr>
+          <w:rFonts w:hint="eastAsia"/>
+          <w:noProof/>
+        </w:rPr>
+        <w:t>b</w:t>
+      </w:r>
+      <w:r>
+        <w:rPr>
+          <w:noProof/>
+        </w:rPr>
+        <w:t>usybox</w:t>
+      </w:r>
+      <w:r>
+        <w:rPr>
+          <w:rFonts w:hint="eastAsia"/>
+          <w:noProof/>
+        </w:rPr>
+        <w:t>中有很多x</w:t>
+      </w:r>
+      <w:r>
+        <w:rPr>
+          <w:noProof/>
+        </w:rPr>
+        <w:t>xx_main</w:t>
+      </w:r>
+      <w:r>
+        <w:rPr>
+          <w:rFonts w:hint="eastAsia"/>
+          <w:noProof/>
+        </w:rPr>
+        <w:t>函数，这些m</w:t>
+      </w:r>
+      <w:r>
+        <w:rPr>
+          <w:noProof/>
+        </w:rPr>
+        <w:t>ain</w:t>
+      </w:r>
+      <w:r>
+        <w:rPr>
+          <w:rFonts w:hint="eastAsia"/>
+          <w:noProof/>
+        </w:rPr>
+        <w:t>函数每一个都是b</w:t>
+      </w:r>
+      <w:r>
+        <w:rPr>
+          <w:noProof/>
+        </w:rPr>
+        <w:t>usybox</w:t>
+      </w:r>
+      <w:r>
+        <w:rPr>
+          <w:rFonts w:hint="eastAsia"/>
+          <w:noProof/>
+        </w:rPr>
+        <w:t>支持的一个</w:t>
+      </w:r>
+      <w:r>
+        <w:rPr>
+          <w:rFonts w:hint="eastAsia"/>
+          <w:noProof/>
+        </w:rPr>
+        <w:lastRenderedPageBreak/>
+        <w:t>命令的真正入口。</w:t>
+      </w:r>
+    </w:p>
+    <w:p>
+      <w:pPr>
+        <w:pStyle w:val="a5"/>
+        <w:ind w:left="844" w:firstLineChars="0" w:firstLine="0"/>
+        <w:rPr>
+          <w:rFonts w:hint="eastAsia"/>
+          <w:noProof/>
+        </w:rPr>
+      </w:pPr>
       <w:bookmarkStart w:id="0" w:name="_GoBack"/>
       <w:bookmarkEnd w:id="0"/>
-    </w:p>
-    <w:p>
-      <w:pPr>
-        <w:rPr>
-          <w:rFonts w:hint="eastAsia"/>
-          <w:noProof/>
-        </w:rPr>
-      </w:pPr>
-      <w:r>
-        <w:rPr>
-          <w:rFonts w:hint="eastAsia"/>
-          <w:noProof/>
-        </w:rPr>
-        <w:t>1</w:t>
-      </w:r>
-      <w:r>
-        <w:rPr>
-          <w:noProof/>
-        </w:rPr>
-        <w:t>43.</w:t>
-      </w:r>
-      <w:r>
-        <w:rPr>
-          <w:noProof/>
-        </w:rPr>
-        <w:t>VFS</w:t>
-      </w:r>
-      <w:r>
-        <w:rPr>
-          <w:rFonts w:hint="eastAsia"/>
-          <w:noProof/>
-        </w:rPr>
-        <w:t>了解：V</w:t>
-      </w:r>
-      <w:r>
-        <w:rPr>
-          <w:noProof/>
-        </w:rPr>
-        <w:t>FS</w:t>
-      </w:r>
-      <w:r>
-        <w:rPr>
-          <w:rFonts w:hint="eastAsia"/>
-          <w:noProof/>
-        </w:rPr>
-        <w:t>相当于一个隔离层，隔离了下层的</w:t>
-      </w:r>
-      <w:r>
-        <w:rPr>
-          <w:rFonts w:hint="eastAsia"/>
-          <w:noProof/>
-          <w:color w:val="FF0000"/>
-        </w:rPr>
-        <w:t>不同文件系统的差异性</w:t>
-      </w:r>
-      <w:r>
-        <w:rPr>
-          <w:rFonts w:hint="eastAsia"/>
-          <w:noProof/>
-        </w:rPr>
-        <w:t>，对上层应用提供一个统一的接口。</w:t>
-      </w:r>
-    </w:p>
-    <w:p>
-      <w:pPr>
-        <w:rPr>
-          <w:rFonts w:hint="eastAsia"/>
-          <w:noProof/>
-        </w:rPr>
-      </w:pPr>
-      <w:r>
-        <w:rPr>
-          <w:noProof/>
-        </w:rPr>
-        <w:tab/>
-      </w:r>
-    </w:p>
-    <w:p>
-      <w:pPr>
-        <w:pStyle w:val="a5"/>
-        <w:ind w:left="844" w:firstLineChars="0" w:firstLine="0"/>
-        <w:rPr>
-          <w:rFonts w:hint="eastAsia"/>
-          <w:noProof/>
-        </w:rPr>
-      </w:pPr>
-    </w:p>
-    <w:p>
-      <w:pPr>
-        <w:pStyle w:val="a5"/>
-        <w:ind w:left="844" w:firstLineChars="0" w:firstLine="0"/>
-        <w:rPr>
-          <w:rFonts w:hint="eastAsia"/>
-          <w:noProof/>
-        </w:rPr>
-      </w:pPr>
-      <w:r>
-        <w:rPr>
-          <w:noProof/>
-        </w:rPr>
-        <w:t xml:space="preserve"> </w:t>
-      </w:r>
-    </w:p>
-    <w:p>
-      <w:pPr>
-        <w:rPr>
-          <w:noProof/>
-          <w:color w:val="000000" w:themeColor="text1"/>
-        </w:rPr>
-      </w:pPr>
     </w:p>
     <w:p>
       <w:pPr>
@@ -17594,6 +18312,92 @@
     </w:lvl>
   </w:abstractNum>
   <w:abstractNum w:abstractNumId="6" w15:restartNumberingAfterBreak="0">
+    <w:nsid w:val="26FB2171"/>
+    <w:multiLevelType w:val="hybridMultilevel"/>
+    <w:tmpl w:val="2264CDBC"/>
+    <w:lvl w:ilvl="0" w:tplc="04090011">
+      <w:start w:val="1"/>
+      <w:numFmt w:val="decimal"/>
+      <w:lvlText w:val="%1)"/>
+      <w:lvlJc w:val="left"/>
+      <w:pPr>
+        <w:ind w:left="844" w:hanging="420"/>
+      </w:pPr>
+    </w:lvl>
+    <w:lvl w:ilvl="1" w:tplc="04090019" w:tentative="1">
+      <w:start w:val="1"/>
+      <w:numFmt w:val="lowerLetter"/>
+      <w:lvlText w:val="%2)"/>
+      <w:lvlJc w:val="left"/>
+      <w:pPr>
+        <w:ind w:left="1264" w:hanging="420"/>
+      </w:pPr>
+    </w:lvl>
+    <w:lvl w:ilvl="2" w:tplc="0409001B" w:tentative="1">
+      <w:start w:val="1"/>
+      <w:numFmt w:val="lowerRoman"/>
+      <w:lvlText w:val="%3."/>
+      <w:lvlJc w:val="right"/>
+      <w:pPr>
+        <w:ind w:left="1684" w:hanging="420"/>
+      </w:pPr>
+    </w:lvl>
+    <w:lvl w:ilvl="3" w:tplc="0409000F" w:tentative="1">
+      <w:start w:val="1"/>
+      <w:numFmt w:val="decimal"/>
+      <w:lvlText w:val="%4."/>
+      <w:lvlJc w:val="left"/>
+      <w:pPr>
+        <w:ind w:left="2104" w:hanging="420"/>
+      </w:pPr>
+    </w:lvl>
+    <w:lvl w:ilvl="4" w:tplc="04090019" w:tentative="1">
+      <w:start w:val="1"/>
+      <w:numFmt w:val="lowerLetter"/>
+      <w:lvlText w:val="%5)"/>
+      <w:lvlJc w:val="left"/>
+      <w:pPr>
+        <w:ind w:left="2524" w:hanging="420"/>
+      </w:pPr>
+    </w:lvl>
+    <w:lvl w:ilvl="5" w:tplc="0409001B" w:tentative="1">
+      <w:start w:val="1"/>
+      <w:numFmt w:val="lowerRoman"/>
+      <w:lvlText w:val="%6."/>
+      <w:lvlJc w:val="right"/>
+      <w:pPr>
+        <w:ind w:left="2944" w:hanging="420"/>
+      </w:pPr>
+    </w:lvl>
+    <w:lvl w:ilvl="6" w:tplc="0409000F" w:tentative="1">
+      <w:start w:val="1"/>
+      <w:numFmt w:val="decimal"/>
+      <w:lvlText w:val="%7."/>
+      <w:lvlJc w:val="left"/>
+      <w:pPr>
+        <w:ind w:left="3364" w:hanging="420"/>
+      </w:pPr>
+    </w:lvl>
+    <w:lvl w:ilvl="7" w:tplc="04090019" w:tentative="1">
+      <w:start w:val="1"/>
+      <w:numFmt w:val="lowerLetter"/>
+      <w:lvlText w:val="%8)"/>
+      <w:lvlJc w:val="left"/>
+      <w:pPr>
+        <w:ind w:left="3784" w:hanging="420"/>
+      </w:pPr>
+    </w:lvl>
+    <w:lvl w:ilvl="8" w:tplc="0409001B" w:tentative="1">
+      <w:start w:val="1"/>
+      <w:numFmt w:val="lowerRoman"/>
+      <w:lvlText w:val="%9."/>
+      <w:lvlJc w:val="right"/>
+      <w:pPr>
+        <w:ind w:left="4204" w:hanging="420"/>
+      </w:pPr>
+    </w:lvl>
+  </w:abstractNum>
+  <w:abstractNum w:abstractNumId="7" w15:restartNumberingAfterBreak="0">
     <w:nsid w:val="29740CBD"/>
     <w:multiLevelType w:val="hybridMultilevel"/>
     <w:tmpl w:val="D8CEF856"/>
@@ -17682,7 +18486,7 @@
       </w:pPr>
     </w:lvl>
   </w:abstractNum>
-  <w:abstractNum w:abstractNumId="7" w15:restartNumberingAfterBreak="0">
+  <w:abstractNum w:abstractNumId="8" w15:restartNumberingAfterBreak="0">
     <w:nsid w:val="2EE37A0B"/>
     <w:multiLevelType w:val="hybridMultilevel"/>
     <w:tmpl w:val="75CEDBEE"/>
@@ -17768,7 +18572,7 @@
       </w:pPr>
     </w:lvl>
   </w:abstractNum>
-  <w:abstractNum w:abstractNumId="8" w15:restartNumberingAfterBreak="0">
+  <w:abstractNum w:abstractNumId="9" w15:restartNumberingAfterBreak="0">
     <w:nsid w:val="33AA2F9F"/>
     <w:multiLevelType w:val="hybridMultilevel"/>
     <w:tmpl w:val="CA6646F2"/>
@@ -17859,7 +18663,93 @@
       </w:pPr>
     </w:lvl>
   </w:abstractNum>
-  <w:abstractNum w:abstractNumId="9" w15:restartNumberingAfterBreak="0">
+  <w:abstractNum w:abstractNumId="10" w15:restartNumberingAfterBreak="0">
+    <w:nsid w:val="341B3EB7"/>
+    <w:multiLevelType w:val="hybridMultilevel"/>
+    <w:tmpl w:val="41B0489A"/>
+    <w:lvl w:ilvl="0" w:tplc="04090011">
+      <w:start w:val="1"/>
+      <w:numFmt w:val="decimal"/>
+      <w:lvlText w:val="%1)"/>
+      <w:lvlJc w:val="left"/>
+      <w:pPr>
+        <w:ind w:left="844" w:hanging="420"/>
+      </w:pPr>
+    </w:lvl>
+    <w:lvl w:ilvl="1" w:tplc="04090019" w:tentative="1">
+      <w:start w:val="1"/>
+      <w:numFmt w:val="lowerLetter"/>
+      <w:lvlText w:val="%2)"/>
+      <w:lvlJc w:val="left"/>
+      <w:pPr>
+        <w:ind w:left="1264" w:hanging="420"/>
+      </w:pPr>
+    </w:lvl>
+    <w:lvl w:ilvl="2" w:tplc="0409001B" w:tentative="1">
+      <w:start w:val="1"/>
+      <w:numFmt w:val="lowerRoman"/>
+      <w:lvlText w:val="%3."/>
+      <w:lvlJc w:val="right"/>
+      <w:pPr>
+        <w:ind w:left="1684" w:hanging="420"/>
+      </w:pPr>
+    </w:lvl>
+    <w:lvl w:ilvl="3" w:tplc="0409000F" w:tentative="1">
+      <w:start w:val="1"/>
+      <w:numFmt w:val="decimal"/>
+      <w:lvlText w:val="%4."/>
+      <w:lvlJc w:val="left"/>
+      <w:pPr>
+        <w:ind w:left="2104" w:hanging="420"/>
+      </w:pPr>
+    </w:lvl>
+    <w:lvl w:ilvl="4" w:tplc="04090019" w:tentative="1">
+      <w:start w:val="1"/>
+      <w:numFmt w:val="lowerLetter"/>
+      <w:lvlText w:val="%5)"/>
+      <w:lvlJc w:val="left"/>
+      <w:pPr>
+        <w:ind w:left="2524" w:hanging="420"/>
+      </w:pPr>
+    </w:lvl>
+    <w:lvl w:ilvl="5" w:tplc="0409001B" w:tentative="1">
+      <w:start w:val="1"/>
+      <w:numFmt w:val="lowerRoman"/>
+      <w:lvlText w:val="%6."/>
+      <w:lvlJc w:val="right"/>
+      <w:pPr>
+        <w:ind w:left="2944" w:hanging="420"/>
+      </w:pPr>
+    </w:lvl>
+    <w:lvl w:ilvl="6" w:tplc="0409000F" w:tentative="1">
+      <w:start w:val="1"/>
+      <w:numFmt w:val="decimal"/>
+      <w:lvlText w:val="%7."/>
+      <w:lvlJc w:val="left"/>
+      <w:pPr>
+        <w:ind w:left="3364" w:hanging="420"/>
+      </w:pPr>
+    </w:lvl>
+    <w:lvl w:ilvl="7" w:tplc="04090019" w:tentative="1">
+      <w:start w:val="1"/>
+      <w:numFmt w:val="lowerLetter"/>
+      <w:lvlText w:val="%8)"/>
+      <w:lvlJc w:val="left"/>
+      <w:pPr>
+        <w:ind w:left="3784" w:hanging="420"/>
+      </w:pPr>
+    </w:lvl>
+    <w:lvl w:ilvl="8" w:tplc="0409001B" w:tentative="1">
+      <w:start w:val="1"/>
+      <w:numFmt w:val="lowerRoman"/>
+      <w:lvlText w:val="%9."/>
+      <w:lvlJc w:val="right"/>
+      <w:pPr>
+        <w:ind w:left="4204" w:hanging="420"/>
+      </w:pPr>
+    </w:lvl>
+  </w:abstractNum>
+  <w:abstractNum w:abstractNumId="11" w15:restartNumberingAfterBreak="0">
     <w:nsid w:val="4830167F"/>
     <w:multiLevelType w:val="hybridMultilevel"/>
     <w:tmpl w:val="59F23414"/>
@@ -17945,7 +18835,179 @@
       </w:pPr>
     </w:lvl>
   </w:abstractNum>
-  <w:abstractNum w:abstractNumId="10" w15:restartNumberingAfterBreak="0">
+  <w:abstractNum w:abstractNumId="12" w15:restartNumberingAfterBreak="0">
+    <w:nsid w:val="4FA77A55"/>
+    <w:multiLevelType w:val="hybridMultilevel"/>
+    <w:tmpl w:val="C5641F7C"/>
+    <w:lvl w:ilvl="0" w:tplc="04090011">
+      <w:start w:val="1"/>
+      <w:numFmt w:val="decimal"/>
+      <w:lvlText w:val="%1)"/>
+      <w:lvlJc w:val="left"/>
+      <w:pPr>
+        <w:ind w:left="844" w:hanging="420"/>
+      </w:pPr>
+    </w:lvl>
+    <w:lvl w:ilvl="1" w:tplc="04090019" w:tentative="1">
+      <w:start w:val="1"/>
+      <w:numFmt w:val="lowerLetter"/>
+      <w:lvlText w:val="%2)"/>
+      <w:lvlJc w:val="left"/>
+      <w:pPr>
+        <w:ind w:left="1264" w:hanging="420"/>
+      </w:pPr>
+    </w:lvl>
+    <w:lvl w:ilvl="2" w:tplc="0409001B" w:tentative="1">
+      <w:start w:val="1"/>
+      <w:numFmt w:val="lowerRoman"/>
+      <w:lvlText w:val="%3."/>
+      <w:lvlJc w:val="right"/>
+      <w:pPr>
+        <w:ind w:left="1684" w:hanging="420"/>
+      </w:pPr>
+    </w:lvl>
+    <w:lvl w:ilvl="3" w:tplc="0409000F" w:tentative="1">
+      <w:start w:val="1"/>
+      <w:numFmt w:val="decimal"/>
+      <w:lvlText w:val="%4."/>
+      <w:lvlJc w:val="left"/>
+      <w:pPr>
+        <w:ind w:left="2104" w:hanging="420"/>
+      </w:pPr>
+    </w:lvl>
+    <w:lvl w:ilvl="4" w:tplc="04090019" w:tentative="1">
+      <w:start w:val="1"/>
+      <w:numFmt w:val="lowerLetter"/>
+      <w:lvlText w:val="%5)"/>
+      <w:lvlJc w:val="left"/>
+      <w:pPr>
+        <w:ind w:left="2524" w:hanging="420"/>
+      </w:pPr>
+    </w:lvl>
+    <w:lvl w:ilvl="5" w:tplc="0409001B" w:tentative="1">
+      <w:start w:val="1"/>
+      <w:numFmt w:val="lowerRoman"/>
+      <w:lvlText w:val="%6."/>
+      <w:lvlJc w:val="right"/>
+      <w:pPr>
+        <w:ind w:left="2944" w:hanging="420"/>
+      </w:pPr>
+    </w:lvl>
+    <w:lvl w:ilvl="6" w:tplc="0409000F" w:tentative="1">
+      <w:start w:val="1"/>
+      <w:numFmt w:val="decimal"/>
+      <w:lvlText w:val="%7."/>
+      <w:lvlJc w:val="left"/>
+      <w:pPr>
+        <w:ind w:left="3364" w:hanging="420"/>
+      </w:pPr>
+    </w:lvl>
+    <w:lvl w:ilvl="7" w:tplc="04090019" w:tentative="1">
+      <w:start w:val="1"/>
+      <w:numFmt w:val="lowerLetter"/>
+      <w:lvlText w:val="%8)"/>
+      <w:lvlJc w:val="left"/>
+      <w:pPr>
+        <w:ind w:left="3784" w:hanging="420"/>
+      </w:pPr>
+    </w:lvl>
+    <w:lvl w:ilvl="8" w:tplc="0409001B" w:tentative="1">
+      <w:start w:val="1"/>
+      <w:numFmt w:val="lowerRoman"/>
+      <w:lvlText w:val="%9."/>
+      <w:lvlJc w:val="right"/>
+      <w:pPr>
+        <w:ind w:left="4204" w:hanging="420"/>
+      </w:pPr>
+    </w:lvl>
+  </w:abstractNum>
+  <w:abstractNum w:abstractNumId="13" w15:restartNumberingAfterBreak="0">
+    <w:nsid w:val="59CD4E72"/>
+    <w:multiLevelType w:val="hybridMultilevel"/>
+    <w:tmpl w:val="4D2A9D48"/>
+    <w:lvl w:ilvl="0" w:tplc="04090011">
+      <w:start w:val="1"/>
+      <w:numFmt w:val="decimal"/>
+      <w:lvlText w:val="%1)"/>
+      <w:lvlJc w:val="left"/>
+      <w:pPr>
+        <w:ind w:left="844" w:hanging="420"/>
+      </w:pPr>
+    </w:lvl>
+    <w:lvl w:ilvl="1" w:tplc="04090019" w:tentative="1">
+      <w:start w:val="1"/>
+      <w:numFmt w:val="lowerLetter"/>
+      <w:lvlText w:val="%2)"/>
+      <w:lvlJc w:val="left"/>
+      <w:pPr>
+        <w:ind w:left="1264" w:hanging="420"/>
+      </w:pPr>
+    </w:lvl>
+    <w:lvl w:ilvl="2" w:tplc="0409001B" w:tentative="1">
+      <w:start w:val="1"/>
+      <w:numFmt w:val="lowerRoman"/>
+      <w:lvlText w:val="%3."/>
+      <w:lvlJc w:val="right"/>
+      <w:pPr>
+        <w:ind w:left="1684" w:hanging="420"/>
+      </w:pPr>
+    </w:lvl>
+    <w:lvl w:ilvl="3" w:tplc="0409000F" w:tentative="1">
+      <w:start w:val="1"/>
+      <w:numFmt w:val="decimal"/>
+      <w:lvlText w:val="%4."/>
+      <w:lvlJc w:val="left"/>
+      <w:pPr>
+        <w:ind w:left="2104" w:hanging="420"/>
+      </w:pPr>
+    </w:lvl>
+    <w:lvl w:ilvl="4" w:tplc="04090019" w:tentative="1">
+      <w:start w:val="1"/>
+      <w:numFmt w:val="lowerLetter"/>
+      <w:lvlText w:val="%5)"/>
+      <w:lvlJc w:val="left"/>
+      <w:pPr>
+        <w:ind w:left="2524" w:hanging="420"/>
+      </w:pPr>
+    </w:lvl>
+    <w:lvl w:ilvl="5" w:tplc="0409001B" w:tentative="1">
+      <w:start w:val="1"/>
+      <w:numFmt w:val="lowerRoman"/>
+      <w:lvlText w:val="%6."/>
+      <w:lvlJc w:val="right"/>
+      <w:pPr>
+        <w:ind w:left="2944" w:hanging="420"/>
+      </w:pPr>
+    </w:lvl>
+    <w:lvl w:ilvl="6" w:tplc="0409000F" w:tentative="1">
+      <w:start w:val="1"/>
+      <w:numFmt w:val="decimal"/>
+      <w:lvlText w:val="%7."/>
+      <w:lvlJc w:val="left"/>
+      <w:pPr>
+        <w:ind w:left="3364" w:hanging="420"/>
+      </w:pPr>
+    </w:lvl>
+    <w:lvl w:ilvl="7" w:tplc="04090019" w:tentative="1">
+      <w:start w:val="1"/>
+      <w:numFmt w:val="lowerLetter"/>
+      <w:lvlText w:val="%8)"/>
+      <w:lvlJc w:val="left"/>
+      <w:pPr>
+        <w:ind w:left="3784" w:hanging="420"/>
+      </w:pPr>
+    </w:lvl>
+    <w:lvl w:ilvl="8" w:tplc="0409001B" w:tentative="1">
+      <w:start w:val="1"/>
+      <w:numFmt w:val="lowerRoman"/>
+      <w:lvlText w:val="%9."/>
+      <w:lvlJc w:val="right"/>
+      <w:pPr>
+        <w:ind w:left="4204" w:hanging="420"/>
+      </w:pPr>
+    </w:lvl>
+  </w:abstractNum>
+  <w:abstractNum w:abstractNumId="14" w15:restartNumberingAfterBreak="0">
     <w:nsid w:val="5EFE7C39"/>
     <w:multiLevelType w:val="hybridMultilevel"/>
     <w:tmpl w:val="D9D8E20A"/>
@@ -18031,7 +19093,7 @@
       </w:pPr>
     </w:lvl>
   </w:abstractNum>
-  <w:abstractNum w:abstractNumId="11" w15:restartNumberingAfterBreak="0">
+  <w:abstractNum w:abstractNumId="15" w15:restartNumberingAfterBreak="0">
     <w:nsid w:val="63B14AA7"/>
     <w:multiLevelType w:val="hybridMultilevel"/>
     <w:tmpl w:val="61D8064E"/>
@@ -18117,7 +19179,7 @@
       </w:pPr>
     </w:lvl>
   </w:abstractNum>
-  <w:abstractNum w:abstractNumId="12" w15:restartNumberingAfterBreak="0">
+  <w:abstractNum w:abstractNumId="16" w15:restartNumberingAfterBreak="0">
     <w:nsid w:val="6AE22424"/>
     <w:multiLevelType w:val="hybridMultilevel"/>
     <w:tmpl w:val="8022F626"/>
@@ -18203,7 +19265,7 @@
       </w:pPr>
     </w:lvl>
   </w:abstractNum>
-  <w:abstractNum w:abstractNumId="13" w15:restartNumberingAfterBreak="0">
+  <w:abstractNum w:abstractNumId="17" w15:restartNumberingAfterBreak="0">
     <w:nsid w:val="6C7B725B"/>
     <w:multiLevelType w:val="hybridMultilevel"/>
     <w:tmpl w:val="B0240106"/>
@@ -18289,7 +19351,7 @@
       </w:pPr>
     </w:lvl>
   </w:abstractNum>
-  <w:abstractNum w:abstractNumId="14" w15:restartNumberingAfterBreak="0">
+  <w:abstractNum w:abstractNumId="18" w15:restartNumberingAfterBreak="0">
     <w:nsid w:val="72AA37BC"/>
     <w:multiLevelType w:val="hybridMultilevel"/>
     <w:tmpl w:val="AB4E7D7A"/>
@@ -18375,7 +19437,7 @@
       </w:pPr>
     </w:lvl>
   </w:abstractNum>
-  <w:abstractNum w:abstractNumId="15" w15:restartNumberingAfterBreak="0">
+  <w:abstractNum w:abstractNumId="19" w15:restartNumberingAfterBreak="0">
     <w:nsid w:val="73B83671"/>
     <w:multiLevelType w:val="hybridMultilevel"/>
     <w:tmpl w:val="936877EC"/>
@@ -18461,7 +19523,7 @@
       </w:pPr>
     </w:lvl>
   </w:abstractNum>
-  <w:abstractNum w:abstractNumId="16" w15:restartNumberingAfterBreak="0">
+  <w:abstractNum w:abstractNumId="20" w15:restartNumberingAfterBreak="0">
     <w:nsid w:val="73D16DA0"/>
     <w:multiLevelType w:val="hybridMultilevel"/>
     <w:tmpl w:val="DFAA24DE"/>
@@ -18550,7 +19612,7 @@
       </w:pPr>
     </w:lvl>
   </w:abstractNum>
-  <w:abstractNum w:abstractNumId="17" w15:restartNumberingAfterBreak="0">
+  <w:abstractNum w:abstractNumId="21" w15:restartNumberingAfterBreak="0">
     <w:nsid w:val="7403768C"/>
     <w:multiLevelType w:val="hybridMultilevel"/>
     <w:tmpl w:val="4DB0CDB4"/>
@@ -18636,7 +19698,7 @@
       </w:pPr>
     </w:lvl>
   </w:abstractNum>
-  <w:abstractNum w:abstractNumId="18" w15:restartNumberingAfterBreak="0">
+  <w:abstractNum w:abstractNumId="22" w15:restartNumberingAfterBreak="0">
     <w:nsid w:val="756A3D53"/>
     <w:multiLevelType w:val="hybridMultilevel"/>
     <w:tmpl w:val="8F424280"/>
@@ -18722,7 +19784,7 @@
       </w:pPr>
     </w:lvl>
   </w:abstractNum>
-  <w:abstractNum w:abstractNumId="19" w15:restartNumberingAfterBreak="0">
+  <w:abstractNum w:abstractNumId="23" w15:restartNumberingAfterBreak="0">
     <w:nsid w:val="78F5315A"/>
     <w:multiLevelType w:val="hybridMultilevel"/>
     <w:tmpl w:val="2DFC8B1C"/>
@@ -18809,64 +19871,76 @@
     </w:lvl>
   </w:abstractNum>
   <w:num w:numId="1">
-    <w:abstractNumId w:val="8"/>
+    <w:abstractNumId w:val="9"/>
   </w:num>
   <w:num w:numId="2">
     <w:abstractNumId w:val="0"/>
   </w:num>
   <w:num w:numId="3">
-    <w:abstractNumId w:val="13"/>
+    <w:abstractNumId w:val="17"/>
   </w:num>
   <w:num w:numId="4">
-    <w:abstractNumId w:val="18"/>
+    <w:abstractNumId w:val="22"/>
   </w:num>
   <w:num w:numId="5">
-    <w:abstractNumId w:val="16"/>
+    <w:abstractNumId w:val="20"/>
   </w:num>
   <w:num w:numId="6">
-    <w:abstractNumId w:val="14"/>
+    <w:abstractNumId w:val="18"/>
   </w:num>
   <w:num w:numId="7">
     <w:abstractNumId w:val="4"/>
   </w:num>
   <w:num w:numId="8">
-    <w:abstractNumId w:val="12"/>
+    <w:abstractNumId w:val="16"/>
   </w:num>
   <w:num w:numId="9">
-    <w:abstractNumId w:val="6"/>
+    <w:abstractNumId w:val="7"/>
   </w:num>
   <w:num w:numId="10">
     <w:abstractNumId w:val="5"/>
   </w:num>
   <w:num w:numId="11">
-    <w:abstractNumId w:val="17"/>
+    <w:abstractNumId w:val="21"/>
   </w:num>
   <w:num w:numId="12">
-    <w:abstractNumId w:val="9"/>
+    <w:abstractNumId w:val="11"/>
   </w:num>
   <w:num w:numId="13">
-    <w:abstractNumId w:val="10"/>
+    <w:abstractNumId w:val="14"/>
   </w:num>
   <w:num w:numId="14">
     <w:abstractNumId w:val="3"/>
   </w:num>
   <w:num w:numId="15">
-    <w:abstractNumId w:val="19"/>
+    <w:abstractNumId w:val="23"/>
   </w:num>
   <w:num w:numId="16">
-    <w:abstractNumId w:val="7"/>
+    <w:abstractNumId w:val="8"/>
   </w:num>
   <w:num w:numId="17">
     <w:abstractNumId w:val="1"/>
   </w:num>
   <w:num w:numId="18">
-    <w:abstractNumId w:val="15"/>
+    <w:abstractNumId w:val="19"/>
   </w:num>
   <w:num w:numId="19">
     <w:abstractNumId w:val="2"/>
   </w:num>
   <w:num w:numId="20">
-    <w:abstractNumId w:val="11"/>
+    <w:abstractNumId w:val="15"/>
+  </w:num>
+  <w:num w:numId="21">
+    <w:abstractNumId w:val="12"/>
+  </w:num>
+  <w:num w:numId="22">
+    <w:abstractNumId w:val="10"/>
+  </w:num>
+  <w:num w:numId="23">
+    <w:abstractNumId w:val="6"/>
+  </w:num>
+  <w:num w:numId="24">
+    <w:abstractNumId w:val="13"/>
   </w:num>
 </w:numbering>
 </file>

</xml_diff>

<commit_message>
end for system porting
</commit_message>
<xml_diff>
--- a/arm-inux.docx
+++ b/arm-inux.docx
@@ -7973,19 +7973,11 @@
         </w:rPr>
         <w:t xml:space="preserve">• </w:t>
       </w:r>
-      <w:proofErr w:type="spellStart"/>
       <w:r>
         <w:rPr>
           <w:rStyle w:val="fontstyle21"/>
         </w:rPr>
-        <w:t>freq</w:t>
-      </w:r>
-      <w:proofErr w:type="spellEnd"/>
-      <w:r>
-        <w:rPr>
-          <w:rStyle w:val="fontstyle21"/>
-        </w:rPr>
-        <w:t>(ARMCLK) = 1000 MHz</w:t>
+        <w:t>freq(ARMCLK) = 1000 MHz</w:t>
       </w:r>
       <w:r>
         <w:rPr>
@@ -8002,19 +7994,11 @@
         </w:rPr>
         <w:t xml:space="preserve">• </w:t>
       </w:r>
-      <w:proofErr w:type="spellStart"/>
       <w:r>
         <w:rPr>
           <w:rStyle w:val="fontstyle21"/>
         </w:rPr>
-        <w:t>freq</w:t>
-      </w:r>
-      <w:proofErr w:type="spellEnd"/>
-      <w:r>
-        <w:rPr>
-          <w:rStyle w:val="fontstyle21"/>
-        </w:rPr>
-        <w:t>(HCLK_MSYS) = 200 MHz</w:t>
+        <w:t>freq(HCLK_MSYS) = 200 MHz</w:t>
       </w:r>
       <w:r>
         <w:rPr>
@@ -8031,19 +8015,11 @@
         </w:rPr>
         <w:t xml:space="preserve">• </w:t>
       </w:r>
-      <w:proofErr w:type="spellStart"/>
       <w:r>
         <w:rPr>
           <w:rStyle w:val="fontstyle21"/>
         </w:rPr>
-        <w:t>freq</w:t>
-      </w:r>
-      <w:proofErr w:type="spellEnd"/>
-      <w:r>
-        <w:rPr>
-          <w:rStyle w:val="fontstyle21"/>
-        </w:rPr>
-        <w:t>(HCLK_IMEM) = 100 MHz</w:t>
+        <w:t>freq(HCLK_IMEM) = 100 MHz</w:t>
       </w:r>
       <w:r>
         <w:rPr>
@@ -8060,19 +8036,11 @@
         </w:rPr>
         <w:t xml:space="preserve">• </w:t>
       </w:r>
-      <w:proofErr w:type="spellStart"/>
       <w:r>
         <w:rPr>
           <w:rStyle w:val="fontstyle21"/>
         </w:rPr>
-        <w:t>freq</w:t>
-      </w:r>
-      <w:proofErr w:type="spellEnd"/>
-      <w:r>
-        <w:rPr>
-          <w:rStyle w:val="fontstyle21"/>
-        </w:rPr>
-        <w:t>(PCLK_MSYS) = 100 MHz</w:t>
+        <w:t>freq(PCLK_MSYS) = 100 MHz</w:t>
       </w:r>
       <w:r>
         <w:rPr>
@@ -8089,19 +8057,11 @@
         </w:rPr>
         <w:t xml:space="preserve">• </w:t>
       </w:r>
-      <w:proofErr w:type="spellStart"/>
       <w:r>
         <w:rPr>
           <w:rStyle w:val="fontstyle21"/>
         </w:rPr>
-        <w:t>freq</w:t>
-      </w:r>
-      <w:proofErr w:type="spellEnd"/>
-      <w:r>
-        <w:rPr>
-          <w:rStyle w:val="fontstyle21"/>
-        </w:rPr>
-        <w:t>(HCLK_DSYS) = 166 MHz</w:t>
+        <w:t>freq(HCLK_DSYS) = 166 MHz</w:t>
       </w:r>
       <w:r>
         <w:rPr>
@@ -8118,19 +8078,11 @@
         </w:rPr>
         <w:t xml:space="preserve">• </w:t>
       </w:r>
-      <w:proofErr w:type="spellStart"/>
       <w:r>
         <w:rPr>
           <w:rStyle w:val="fontstyle21"/>
         </w:rPr>
-        <w:t>freq</w:t>
-      </w:r>
-      <w:proofErr w:type="spellEnd"/>
-      <w:r>
-        <w:rPr>
-          <w:rStyle w:val="fontstyle21"/>
-        </w:rPr>
-        <w:t>(PCLK_DSYS) = 83 MHz</w:t>
+        <w:t>freq(PCLK_DSYS) = 83 MHz</w:t>
       </w:r>
       <w:r>
         <w:rPr>
@@ -8147,19 +8099,11 @@
         </w:rPr>
         <w:t xml:space="preserve">• </w:t>
       </w:r>
-      <w:proofErr w:type="spellStart"/>
       <w:r>
         <w:rPr>
           <w:rStyle w:val="fontstyle21"/>
         </w:rPr>
-        <w:t>freq</w:t>
-      </w:r>
-      <w:proofErr w:type="spellEnd"/>
-      <w:r>
-        <w:rPr>
-          <w:rStyle w:val="fontstyle21"/>
-        </w:rPr>
-        <w:t>(HCLK_PSYS) = 133 MHz</w:t>
+        <w:t>freq(HCLK_PSYS) = 133 MHz</w:t>
       </w:r>
       <w:r>
         <w:rPr>
@@ -8176,19 +8120,11 @@
         </w:rPr>
         <w:t xml:space="preserve">• </w:t>
       </w:r>
-      <w:proofErr w:type="spellStart"/>
       <w:r>
         <w:rPr>
           <w:rStyle w:val="fontstyle21"/>
         </w:rPr>
-        <w:t>freq</w:t>
-      </w:r>
-      <w:proofErr w:type="spellEnd"/>
-      <w:r>
-        <w:rPr>
-          <w:rStyle w:val="fontstyle21"/>
-        </w:rPr>
-        <w:t>(PCLK_PSYS) = 66 MHz</w:t>
+        <w:t>freq(PCLK_PSYS) = 66 MHz</w:t>
       </w:r>
       <w:r>
         <w:rPr>
@@ -8205,19 +8141,11 @@
         </w:rPr>
         <w:t xml:space="preserve">• </w:t>
       </w:r>
-      <w:proofErr w:type="spellStart"/>
       <w:r>
         <w:rPr>
           <w:rStyle w:val="fontstyle21"/>
         </w:rPr>
-        <w:t>freq</w:t>
-      </w:r>
-      <w:proofErr w:type="spellEnd"/>
-      <w:r>
-        <w:rPr>
-          <w:rStyle w:val="fontstyle21"/>
-        </w:rPr>
-        <w:t>(SCLK_ONENAND) = 133 MHz, 166 MHz</w:t>
+        <w:t>freq(SCLK_ONENAND) = 133 MHz, 166 MHz</w:t>
       </w:r>
     </w:p>
     <w:p>
@@ -17258,7 +17186,6 @@
         <w:ind w:firstLineChars="0"/>
         <w:jc w:val="left"/>
         <w:rPr>
-          <w:rFonts w:hint="eastAsia"/>
           <w:noProof/>
         </w:rPr>
       </w:pPr>
@@ -17273,7 +17200,6 @@
     <w:p>
       <w:pPr>
         <w:rPr>
-          <w:rFonts w:hint="eastAsia"/>
           <w:noProof/>
         </w:rPr>
       </w:pPr>
@@ -17527,20 +17453,157 @@
         <w:pStyle w:val="a5"/>
         <w:ind w:left="844" w:firstLineChars="0" w:firstLine="0"/>
         <w:rPr>
-          <w:rFonts w:hint="eastAsia"/>
-          <w:noProof/>
-        </w:rPr>
-      </w:pPr>
+          <w:noProof/>
+        </w:rPr>
+      </w:pPr>
+    </w:p>
+    <w:p>
+      <w:pPr>
+        <w:rPr>
+          <w:noProof/>
+          <w:color w:val="000000" w:themeColor="text1"/>
+        </w:rPr>
+      </w:pPr>
+      <w:r>
+        <w:rPr>
+          <w:rFonts w:hint="eastAsia"/>
+          <w:noProof/>
+          <w:color w:val="000000" w:themeColor="text1"/>
+        </w:rPr>
+        <w:t>1</w:t>
+      </w:r>
+      <w:r>
+        <w:rPr>
+          <w:noProof/>
+          <w:color w:val="000000" w:themeColor="text1"/>
+        </w:rPr>
+        <w:t>48</w:t>
+      </w:r>
+      <w:r>
+        <w:rPr>
+          <w:rFonts w:hint="eastAsia"/>
+          <w:noProof/>
+          <w:color w:val="000000" w:themeColor="text1"/>
+        </w:rPr>
+        <w:t>.开机自启动的实现原理就是在开机就会自动执行的脚本r</w:t>
+      </w:r>
+      <w:r>
+        <w:rPr>
+          <w:noProof/>
+          <w:color w:val="000000" w:themeColor="text1"/>
+        </w:rPr>
+        <w:t>cS</w:t>
+      </w:r>
+      <w:r>
+        <w:rPr>
+          <w:rFonts w:hint="eastAsia"/>
+          <w:noProof/>
+          <w:color w:val="000000" w:themeColor="text1"/>
+        </w:rPr>
+        <w:t>中添加某个程序的代码。</w:t>
+      </w:r>
+    </w:p>
+    <w:p>
+      <w:pPr>
+        <w:rPr>
+          <w:noProof/>
+          <w:color w:val="000000" w:themeColor="text1"/>
+        </w:rPr>
+      </w:pPr>
+    </w:p>
+    <w:p>
+      <w:pPr>
+        <w:rPr>
+          <w:rFonts w:hint="eastAsia"/>
+          <w:noProof/>
+          <w:color w:val="000000" w:themeColor="text1"/>
+        </w:rPr>
+      </w:pPr>
+      <w:r>
+        <w:rPr>
+          <w:noProof/>
+          <w:color w:val="000000" w:themeColor="text1"/>
+        </w:rPr>
+        <w:t>149</w:t>
+      </w:r>
+      <w:r>
+        <w:rPr>
+          <w:rFonts w:hint="eastAsia"/>
+          <w:noProof/>
+          <w:color w:val="000000" w:themeColor="text1"/>
+        </w:rPr>
+        <w:t>.</w:t>
+      </w:r>
+      <w:r>
+        <w:rPr>
+          <w:noProof/>
+          <w:color w:val="000000" w:themeColor="text1"/>
+        </w:rPr>
+        <w:t xml:space="preserve">source </w:t>
+      </w:r>
+      <w:r>
+        <w:rPr>
+          <w:rFonts w:hint="eastAsia"/>
+          <w:noProof/>
+          <w:color w:val="000000" w:themeColor="text1"/>
+        </w:rPr>
+        <w:t>file不需要</w:t>
+      </w:r>
+      <w:r>
+        <w:rPr>
+          <w:noProof/>
+          <w:color w:val="000000" w:themeColor="text1"/>
+        </w:rPr>
+        <w:t>file</w:t>
+      </w:r>
+      <w:r>
+        <w:rPr>
+          <w:rFonts w:hint="eastAsia"/>
+          <w:noProof/>
+          <w:color w:val="000000" w:themeColor="text1"/>
+        </w:rPr>
+        <w:t>具有可执行权限。</w:t>
+      </w:r>
+      <w:r>
+        <w:rPr>
+          <w:rFonts w:hint="eastAsia"/>
+          <w:noProof/>
+          <w:color w:val="000000" w:themeColor="text1"/>
+        </w:rPr>
+        <w:t>而.</w:t>
+      </w:r>
+      <w:r>
+        <w:rPr>
+          <w:noProof/>
+          <w:color w:val="000000" w:themeColor="text1"/>
+        </w:rPr>
+        <w:t>/file</w:t>
+      </w:r>
+      <w:r>
+        <w:rPr>
+          <w:rFonts w:hint="eastAsia"/>
+          <w:noProof/>
+          <w:color w:val="000000" w:themeColor="text1"/>
+        </w:rPr>
+        <w:t>和</w:t>
+      </w:r>
+      <w:r>
+        <w:rPr>
+          <w:noProof/>
+          <w:color w:val="000000" w:themeColor="text1"/>
+        </w:rPr>
+        <w:t>file</w:t>
+      </w:r>
+      <w:r>
+        <w:rPr>
+          <w:rFonts w:hint="eastAsia"/>
+          <w:noProof/>
+          <w:color w:val="000000" w:themeColor="text1"/>
+        </w:rPr>
+        <w:t>需要。</w:t>
+      </w:r>
       <w:bookmarkStart w:id="0" w:name="_GoBack"/>
       <w:bookmarkEnd w:id="0"/>
-    </w:p>
-    <w:p>
-      <w:pPr>
-        <w:rPr>
-          <w:noProof/>
-          <w:color w:val="000000" w:themeColor="text1"/>
-        </w:rPr>
-      </w:pPr>
     </w:p>
     <w:p>
       <w:pPr>

</xml_diff>